<commit_message>
clases en el word
</commit_message>
<xml_diff>
--- a/Informe de proyecto-gestion.docx
+++ b/Informe de proyecto-gestion.docx
@@ -1,6 +1,6 @@
 
 <file path=word/document.xml><?xml version="1.0" encoding="utf-8"?>
-<w:document xmlns:ve="http://schemas.openxmlformats.org/markup-compatibility/2006" xmlns:o="urn:schemas-microsoft-com:office:office" xmlns:r="http://schemas.openxmlformats.org/officeDocument/2006/relationships" xmlns:m="http://schemas.openxmlformats.org/officeDocument/2006/math" xmlns:v="urn:schemas-microsoft-com:vml" xmlns:wp="http://schemas.openxmlformats.org/drawingml/2006/wordprocessingDrawing" xmlns:w10="urn:schemas-microsoft-com:office:word" xmlns:w="http://schemas.openxmlformats.org/wordprocessingml/2006/main" xmlns:wne="http://schemas.microsoft.com/office/word/2006/wordml">
+<w:document xmlns:wpc="http://schemas.microsoft.com/office/word/2010/wordprocessingCanvas" xmlns:cx="http://schemas.microsoft.com/office/drawing/2014/chartex" xmlns:cx1="http://schemas.microsoft.com/office/drawing/2015/9/8/chartex" xmlns:cx2="http://schemas.microsoft.com/office/drawing/2015/10/21/chartex" xmlns:cx3="http://schemas.microsoft.com/office/drawing/2016/5/9/chartex" xmlns:cx4="http://schemas.microsoft.com/office/drawing/2016/5/10/chartex" xmlns:cx5="http://schemas.microsoft.com/office/drawing/2016/5/11/chartex" xmlns:cx6="http://schemas.microsoft.com/office/drawing/2016/5/12/chartex" xmlns:cx7="http://schemas.microsoft.com/office/drawing/2016/5/13/chartex" xmlns:cx8="http://schemas.microsoft.com/office/drawing/2016/5/14/chartex" xmlns:mc="http://schemas.openxmlformats.org/markup-compatibility/2006" xmlns:aink="http://schemas.microsoft.com/office/drawing/2016/ink" xmlns:am3d="http://schemas.microsoft.com/office/drawing/2017/model3d" xmlns:o="urn:schemas-microsoft-com:office:office" xmlns:r="http://schemas.openxmlformats.org/officeDocument/2006/relationships" xmlns:m="http://schemas.openxmlformats.org/officeDocument/2006/math" xmlns:v="urn:schemas-microsoft-com:vml" xmlns:wp14="http://schemas.microsoft.com/office/word/2010/wordprocessingDrawing" xmlns:wp="http://schemas.openxmlformats.org/drawingml/2006/wordprocessingDrawing" xmlns:w10="urn:schemas-microsoft-com:office:word" xmlns:w="http://schemas.openxmlformats.org/wordprocessingml/2006/main" xmlns:w14="http://schemas.microsoft.com/office/word/2010/wordml" xmlns:w15="http://schemas.microsoft.com/office/word/2012/wordml" xmlns:w16cex="http://schemas.microsoft.com/office/word/2018/wordml/cex" xmlns:w16cid="http://schemas.microsoft.com/office/word/2016/wordml/cid" xmlns:w16="http://schemas.microsoft.com/office/word/2018/wordml" xmlns:w16se="http://schemas.microsoft.com/office/word/2015/wordml/symex" xmlns:wpg="http://schemas.microsoft.com/office/word/2010/wordprocessingGroup" xmlns:wpi="http://schemas.microsoft.com/office/word/2010/wordprocessingInk" xmlns:wne="http://schemas.microsoft.com/office/word/2006/wordml" xmlns:wps="http://schemas.microsoft.com/office/word/2010/wordprocessingShape" mc:Ignorable="w14 w15 w16se w16cid w16 w16cex wp14">
   <w:body>
     <w:p>
       <w:pPr>
@@ -84,7 +84,7 @@
           <w:lang w:val="es-ES" w:eastAsia="es-ES"/>
         </w:rPr>
         <w:drawing>
-          <wp:inline distT="0" distB="0" distL="0" distR="0">
+          <wp:inline distT="0" distB="0" distL="0" distR="0" wp14:anchorId="70AC89BA" wp14:editId="262CA5E6">
             <wp:extent cx="4876800" cy="3244850"/>
             <wp:effectExtent l="19050" t="0" r="0" b="0"/>
             <wp:docPr id="1" name="Imagen 1" descr="El Noble – Argentina"/>
@@ -101,7 +101,7 @@
                     </pic:cNvPicPr>
                   </pic:nvPicPr>
                   <pic:blipFill>
-                    <a:blip r:embed="rId4"/>
+                    <a:blip r:embed="rId5"/>
                     <a:srcRect/>
                     <a:stretch>
                       <a:fillRect/>
@@ -501,25 +501,7 @@
           <w:sz w:val="24"/>
           <w:szCs w:val="24"/>
         </w:rPr>
-        <w:t xml:space="preserve"> tipos de salidas, que la misma se </w:t>
-      </w:r>
-      <w:proofErr w:type="gramStart"/>
-      <w:r>
-        <w:rPr>
-          <w:rFonts w:ascii="Arial" w:hAnsi="Arial" w:cs="Arial"/>
-          <w:sz w:val="24"/>
-          <w:szCs w:val="24"/>
-        </w:rPr>
-        <w:t>categorizaran</w:t>
-      </w:r>
-      <w:proofErr w:type="gramEnd"/>
-      <w:r>
-        <w:rPr>
-          <w:rFonts w:ascii="Arial" w:hAnsi="Arial" w:cs="Arial"/>
-          <w:sz w:val="24"/>
-          <w:szCs w:val="24"/>
-        </w:rPr>
-        <w:t xml:space="preserve"> en listados, consultas e informes. El usuario deberá cargar en la medida que vaya recep</w:t>
+        <w:t xml:space="preserve"> tipos de salidas, que la misma se categorizaran en listados, consultas e informes. El usuario deberá cargar en la medida que vaya recep</w:t>
       </w:r>
       <w:r>
         <w:rPr>
@@ -667,25 +649,7 @@
           <w:sz w:val="24"/>
           <w:szCs w:val="24"/>
         </w:rPr>
-        <w:t xml:space="preserve"> por </w:t>
-      </w:r>
-      <w:proofErr w:type="gramStart"/>
-      <w:r>
-        <w:rPr>
-          <w:rFonts w:ascii="Arial" w:hAnsi="Arial" w:cs="Arial"/>
-          <w:sz w:val="24"/>
-          <w:szCs w:val="24"/>
-        </w:rPr>
-        <w:t>fabrica</w:t>
-      </w:r>
-      <w:proofErr w:type="gramEnd"/>
-      <w:r>
-        <w:rPr>
-          <w:rFonts w:ascii="Arial" w:hAnsi="Arial" w:cs="Arial"/>
-          <w:sz w:val="24"/>
-          <w:szCs w:val="24"/>
-        </w:rPr>
-        <w:t xml:space="preserve">, pero el usuario podrá gestionar los datos de contacto o </w:t>
+        <w:t xml:space="preserve"> por fabrica, pero el usuario podrá gestionar los datos de contacto o </w:t>
       </w:r>
       <w:r>
         <w:rPr>
@@ -735,25 +699,7 @@
           <w:sz w:val="24"/>
           <w:szCs w:val="24"/>
         </w:rPr>
-        <w:t xml:space="preserve"> del sistema. En caso de error de facturación en la que el local haya cobrado de más, se podrá emitir una nota de crédito a favor de cliente, esta para ser validada en la próxima compra del cliente deberá tener un </w:t>
-      </w:r>
-      <w:proofErr w:type="gramStart"/>
-      <w:r>
-        <w:rPr>
-          <w:rFonts w:ascii="Arial" w:hAnsi="Arial" w:cs="Arial"/>
-          <w:sz w:val="24"/>
-          <w:szCs w:val="24"/>
-        </w:rPr>
-        <w:t>numero</w:t>
-      </w:r>
-      <w:proofErr w:type="gramEnd"/>
-      <w:r>
-        <w:rPr>
-          <w:rFonts w:ascii="Arial" w:hAnsi="Arial" w:cs="Arial"/>
-          <w:sz w:val="24"/>
-          <w:szCs w:val="24"/>
-        </w:rPr>
-        <w:t xml:space="preserve"> único de nota de </w:t>
+        <w:t xml:space="preserve"> del sistema. En caso de error de facturación en la que el local haya cobrado de más, se podrá emitir una nota de crédito a favor de cliente, esta para ser validada en la próxima compra del cliente deberá tener un numero único de nota de </w:t>
       </w:r>
       <w:r>
         <w:rPr>
@@ -1109,7 +1055,34 @@
           <w:szCs w:val="24"/>
         </w:rPr>
         <w:tab/>
-        <w:t xml:space="preserve">*Listado de </w:t>
+        <w:t xml:space="preserve">*Listado de precaución(amarillo) de </w:t>
+      </w:r>
+      <w:r>
+        <w:rPr>
+          <w:rFonts w:ascii="Arial" w:hAnsi="Arial" w:cs="Arial"/>
+          <w:sz w:val="24"/>
+          <w:szCs w:val="24"/>
+        </w:rPr>
+        <w:t>stock (menor al 30% del mínimo)</w:t>
+      </w:r>
+    </w:p>
+    <w:p>
+      <w:pPr>
+        <w:jc w:val="both"/>
+        <w:rPr>
+          <w:rFonts w:ascii="Arial" w:hAnsi="Arial" w:cs="Arial"/>
+          <w:sz w:val="24"/>
+          <w:szCs w:val="24"/>
+        </w:rPr>
+      </w:pPr>
+      <w:r>
+        <w:rPr>
+          <w:rFonts w:ascii="Arial" w:hAnsi="Arial" w:cs="Arial"/>
+          <w:sz w:val="24"/>
+          <w:szCs w:val="24"/>
+        </w:rPr>
+        <w:tab/>
+        <w:t xml:space="preserve">*Listado de estado crítico(rojo) de </w:t>
       </w:r>
       <w:proofErr w:type="gramStart"/>
       <w:r>
@@ -1118,7 +1091,7 @@
           <w:sz w:val="24"/>
           <w:szCs w:val="24"/>
         </w:rPr>
-        <w:t>precaución(</w:t>
+        <w:t>stock(</w:t>
       </w:r>
       <w:proofErr w:type="gramEnd"/>
       <w:r>
@@ -1127,52 +1100,7 @@
           <w:sz w:val="24"/>
           <w:szCs w:val="24"/>
         </w:rPr>
-        <w:t xml:space="preserve">amarillo) de </w:t>
-      </w:r>
-      <w:r>
-        <w:rPr>
-          <w:rFonts w:ascii="Arial" w:hAnsi="Arial" w:cs="Arial"/>
-          <w:sz w:val="24"/>
-          <w:szCs w:val="24"/>
-        </w:rPr>
-        <w:t>stock (menor al 30% del mínimo)</w:t>
-      </w:r>
-    </w:p>
-    <w:p>
-      <w:pPr>
-        <w:jc w:val="both"/>
-        <w:rPr>
-          <w:rFonts w:ascii="Arial" w:hAnsi="Arial" w:cs="Arial"/>
-          <w:sz w:val="24"/>
-          <w:szCs w:val="24"/>
-        </w:rPr>
-      </w:pPr>
-      <w:r>
-        <w:rPr>
-          <w:rFonts w:ascii="Arial" w:hAnsi="Arial" w:cs="Arial"/>
-          <w:sz w:val="24"/>
-          <w:szCs w:val="24"/>
-        </w:rPr>
-        <w:tab/>
-        <w:t xml:space="preserve">*Listado de estado </w:t>
-      </w:r>
-      <w:proofErr w:type="gramStart"/>
-      <w:r>
-        <w:rPr>
-          <w:rFonts w:ascii="Arial" w:hAnsi="Arial" w:cs="Arial"/>
-          <w:sz w:val="24"/>
-          <w:szCs w:val="24"/>
-        </w:rPr>
-        <w:t>crítico(</w:t>
-      </w:r>
-      <w:proofErr w:type="gramEnd"/>
-      <w:r>
-        <w:rPr>
-          <w:rFonts w:ascii="Arial" w:hAnsi="Arial" w:cs="Arial"/>
-          <w:sz w:val="24"/>
-          <w:szCs w:val="24"/>
-        </w:rPr>
-        <w:t>rojo) de stock(menor al 10% del mínimo)</w:t>
+        <w:t>menor al 10% del mínimo)</w:t>
       </w:r>
     </w:p>
     <w:p>
@@ -1253,6 +1181,435 @@
         <w:t>*Factura por venta</w:t>
       </w:r>
     </w:p>
+    <w:p>
+      <w:pPr>
+        <w:jc w:val="both"/>
+        <w:rPr>
+          <w:rFonts w:ascii="Arial" w:hAnsi="Arial" w:cs="Arial"/>
+          <w:sz w:val="24"/>
+          <w:szCs w:val="24"/>
+        </w:rPr>
+      </w:pPr>
+      <w:r>
+        <w:rPr>
+          <w:rFonts w:ascii="Arial" w:hAnsi="Arial" w:cs="Arial"/>
+          <w:sz w:val="24"/>
+          <w:szCs w:val="24"/>
+        </w:rPr>
+        <w:t xml:space="preserve">        </w:t>
+      </w:r>
+    </w:p>
+    <w:tbl>
+      <w:tblPr>
+        <w:tblStyle w:val="Tablaconcuadrcula"/>
+        <w:tblW w:w="0" w:type="auto"/>
+        <w:tblLook w:val="04A0" w:firstRow="1" w:lastRow="0" w:firstColumn="1" w:lastColumn="0" w:noHBand="0" w:noVBand="1"/>
+      </w:tblPr>
+      <w:tblGrid>
+        <w:gridCol w:w="3369"/>
+      </w:tblGrid>
+      <w:tr>
+        <w:tc>
+          <w:tcPr>
+            <w:tcW w:w="3369" w:type="dxa"/>
+          </w:tcPr>
+          <w:p>
+            <w:pPr>
+              <w:jc w:val="center"/>
+              <w:rPr>
+                <w:rFonts w:ascii="Arial" w:hAnsi="Arial" w:cs="Arial"/>
+                <w:b/>
+                <w:bCs/>
+                <w:sz w:val="24"/>
+                <w:szCs w:val="24"/>
+              </w:rPr>
+            </w:pPr>
+            <w:r>
+              <w:rPr>
+                <w:rFonts w:ascii="Arial" w:hAnsi="Arial" w:cs="Arial"/>
+                <w:b/>
+                <w:bCs/>
+                <w:sz w:val="24"/>
+                <w:szCs w:val="24"/>
+              </w:rPr>
+              <w:t>Producto</w:t>
+            </w:r>
+          </w:p>
+        </w:tc>
+      </w:tr>
+      <w:tr>
+        <w:tc>
+          <w:tcPr>
+            <w:tcW w:w="3369" w:type="dxa"/>
+            <w:shd w:val="clear" w:color="auto" w:fill="000000" w:themeFill="text1"/>
+          </w:tcPr>
+          <w:p>
+            <w:pPr>
+              <w:jc w:val="both"/>
+              <w:rPr>
+                <w:rFonts w:ascii="Arial" w:hAnsi="Arial" w:cs="Arial"/>
+                <w:color w:val="FF0000"/>
+                <w:sz w:val="24"/>
+                <w:szCs w:val="24"/>
+              </w:rPr>
+            </w:pPr>
+            <w:r>
+              <w:rPr>
+                <w:rFonts w:ascii="Arial" w:hAnsi="Arial" w:cs="Arial"/>
+                <w:color w:val="FF0000"/>
+                <w:sz w:val="24"/>
+                <w:szCs w:val="24"/>
+              </w:rPr>
+              <w:t>ID</w:t>
+            </w:r>
+          </w:p>
+        </w:tc>
+      </w:tr>
+      <w:tr>
+        <w:tc>
+          <w:tcPr>
+            <w:tcW w:w="3369" w:type="dxa"/>
+            <w:shd w:val="clear" w:color="auto" w:fill="000000" w:themeFill="text1"/>
+          </w:tcPr>
+          <w:p>
+            <w:pPr>
+              <w:jc w:val="both"/>
+              <w:rPr>
+                <w:rFonts w:ascii="Arial" w:hAnsi="Arial" w:cs="Arial"/>
+                <w:color w:val="FF0000"/>
+                <w:sz w:val="24"/>
+                <w:szCs w:val="24"/>
+              </w:rPr>
+            </w:pPr>
+            <w:r>
+              <w:rPr>
+                <w:rFonts w:ascii="Arial" w:hAnsi="Arial" w:cs="Arial"/>
+                <w:color w:val="FF0000"/>
+                <w:sz w:val="24"/>
+                <w:szCs w:val="24"/>
+              </w:rPr>
+              <w:t>NOMBRE</w:t>
+            </w:r>
+          </w:p>
+        </w:tc>
+      </w:tr>
+      <w:tr>
+        <w:tc>
+          <w:tcPr>
+            <w:tcW w:w="3369" w:type="dxa"/>
+            <w:shd w:val="clear" w:color="auto" w:fill="000000" w:themeFill="text1"/>
+          </w:tcPr>
+          <w:p>
+            <w:pPr>
+              <w:jc w:val="both"/>
+              <w:rPr>
+                <w:rFonts w:ascii="Arial" w:hAnsi="Arial" w:cs="Arial"/>
+                <w:color w:val="FF0000"/>
+                <w:sz w:val="24"/>
+                <w:szCs w:val="24"/>
+              </w:rPr>
+            </w:pPr>
+            <w:r>
+              <w:rPr>
+                <w:rFonts w:ascii="Arial" w:hAnsi="Arial" w:cs="Arial"/>
+                <w:color w:val="FF0000"/>
+                <w:sz w:val="24"/>
+                <w:szCs w:val="24"/>
+              </w:rPr>
+              <w:t>PRECIO</w:t>
+            </w:r>
+          </w:p>
+        </w:tc>
+      </w:tr>
+      <w:tr>
+        <w:tc>
+          <w:tcPr>
+            <w:tcW w:w="3369" w:type="dxa"/>
+            <w:shd w:val="clear" w:color="auto" w:fill="000000" w:themeFill="text1"/>
+          </w:tcPr>
+          <w:p>
+            <w:pPr>
+              <w:jc w:val="both"/>
+              <w:rPr>
+                <w:rFonts w:ascii="Arial" w:hAnsi="Arial" w:cs="Arial"/>
+                <w:color w:val="FF0000"/>
+                <w:sz w:val="24"/>
+                <w:szCs w:val="24"/>
+              </w:rPr>
+            </w:pPr>
+            <w:r>
+              <w:rPr>
+                <w:rFonts w:ascii="Arial" w:hAnsi="Arial" w:cs="Arial"/>
+                <w:color w:val="FF0000"/>
+                <w:sz w:val="24"/>
+                <w:szCs w:val="24"/>
+              </w:rPr>
+              <w:t>CANTIDAD</w:t>
+            </w:r>
+          </w:p>
+        </w:tc>
+      </w:tr>
+      <w:tr>
+        <w:tc>
+          <w:tcPr>
+            <w:tcW w:w="3369" w:type="dxa"/>
+            <w:shd w:val="clear" w:color="auto" w:fill="000000" w:themeFill="text1"/>
+          </w:tcPr>
+          <w:p>
+            <w:pPr>
+              <w:jc w:val="both"/>
+              <w:rPr>
+                <w:rFonts w:ascii="Arial" w:hAnsi="Arial" w:cs="Arial"/>
+                <w:color w:val="FF0000"/>
+                <w:sz w:val="24"/>
+                <w:szCs w:val="24"/>
+              </w:rPr>
+            </w:pPr>
+            <w:r>
+              <w:rPr>
+                <w:rFonts w:ascii="Arial" w:hAnsi="Arial" w:cs="Arial"/>
+                <w:color w:val="FF0000"/>
+                <w:sz w:val="24"/>
+                <w:szCs w:val="24"/>
+              </w:rPr>
+              <w:t>CANTIDAD MINIMA</w:t>
+            </w:r>
+          </w:p>
+        </w:tc>
+      </w:tr>
+      <w:tr>
+        <w:tc>
+          <w:tcPr>
+            <w:tcW w:w="3369" w:type="dxa"/>
+            <w:shd w:val="clear" w:color="auto" w:fill="000000" w:themeFill="text1"/>
+          </w:tcPr>
+          <w:p>
+            <w:pPr>
+              <w:jc w:val="both"/>
+              <w:rPr>
+                <w:rFonts w:ascii="Arial" w:hAnsi="Arial" w:cs="Arial"/>
+                <w:color w:val="FF0000"/>
+                <w:sz w:val="24"/>
+                <w:szCs w:val="24"/>
+              </w:rPr>
+            </w:pPr>
+            <w:r>
+              <w:rPr>
+                <w:rFonts w:ascii="Arial" w:hAnsi="Arial" w:cs="Arial"/>
+                <w:color w:val="FF0000"/>
+                <w:sz w:val="24"/>
+                <w:szCs w:val="24"/>
+              </w:rPr>
+              <w:t>ESTADO</w:t>
+            </w:r>
+          </w:p>
+        </w:tc>
+      </w:tr>
+      <w:tr>
+        <w:tc>
+          <w:tcPr>
+            <w:tcW w:w="3369" w:type="dxa"/>
+            <w:shd w:val="clear" w:color="auto" w:fill="000000" w:themeFill="text1"/>
+          </w:tcPr>
+          <w:p>
+            <w:pPr>
+              <w:jc w:val="both"/>
+              <w:rPr>
+                <w:rFonts w:ascii="Arial" w:hAnsi="Arial" w:cs="Arial"/>
+                <w:color w:val="FF0000"/>
+                <w:sz w:val="24"/>
+                <w:szCs w:val="24"/>
+              </w:rPr>
+            </w:pPr>
+            <w:r>
+              <w:rPr>
+                <w:rFonts w:ascii="Arial" w:hAnsi="Arial" w:cs="Arial"/>
+                <w:color w:val="FFFFFF" w:themeColor="background1"/>
+                <w:sz w:val="24"/>
+                <w:szCs w:val="24"/>
+              </w:rPr>
+              <w:t>FECHA</w:t>
+            </w:r>
+            <w:r>
+              <w:rPr>
+                <w:rFonts w:ascii="Arial" w:hAnsi="Arial" w:cs="Arial"/>
+                <w:color w:val="FF0000"/>
+                <w:sz w:val="24"/>
+                <w:szCs w:val="24"/>
+              </w:rPr>
+              <w:t xml:space="preserve"> ACTUAL</w:t>
+            </w:r>
+          </w:p>
+        </w:tc>
+      </w:tr>
+      <w:tr>
+        <w:tc>
+          <w:tcPr>
+            <w:tcW w:w="3369" w:type="dxa"/>
+            <w:shd w:val="clear" w:color="auto" w:fill="000000" w:themeFill="text1"/>
+          </w:tcPr>
+          <w:p>
+            <w:pPr>
+              <w:jc w:val="both"/>
+              <w:rPr>
+                <w:rFonts w:ascii="Arial" w:hAnsi="Arial" w:cs="Arial"/>
+                <w:color w:val="FF0000"/>
+                <w:sz w:val="24"/>
+                <w:szCs w:val="24"/>
+              </w:rPr>
+            </w:pPr>
+            <w:r>
+              <w:rPr>
+                <w:rFonts w:ascii="Arial" w:hAnsi="Arial" w:cs="Arial"/>
+                <w:color w:val="FFFFFF" w:themeColor="background1"/>
+                <w:sz w:val="24"/>
+                <w:szCs w:val="24"/>
+              </w:rPr>
+              <w:t>FECHA</w:t>
+            </w:r>
+            <w:r>
+              <w:rPr>
+                <w:rFonts w:ascii="Arial" w:hAnsi="Arial" w:cs="Arial"/>
+                <w:color w:val="FF0000"/>
+                <w:sz w:val="24"/>
+                <w:szCs w:val="24"/>
+              </w:rPr>
+              <w:t xml:space="preserve"> VENCIMIENTO</w:t>
+            </w:r>
+          </w:p>
+        </w:tc>
+      </w:tr>
+    </w:tbl>
+    <w:p>
+      <w:pPr>
+        <w:jc w:val="both"/>
+        <w:rPr>
+          <w:rFonts w:ascii="Arial" w:hAnsi="Arial" w:cs="Arial"/>
+          <w:sz w:val="24"/>
+          <w:szCs w:val="24"/>
+        </w:rPr>
+      </w:pPr>
+    </w:p>
+    <w:tbl>
+      <w:tblPr>
+        <w:tblStyle w:val="Tablaconcuadrcula"/>
+        <w:tblW w:w="0" w:type="auto"/>
+        <w:tblLook w:val="04A0" w:firstRow="1" w:lastRow="0" w:firstColumn="1" w:lastColumn="0" w:noHBand="0" w:noVBand="1"/>
+      </w:tblPr>
+      <w:tblGrid>
+        <w:gridCol w:w="1384"/>
+      </w:tblGrid>
+      <w:tr>
+        <w:tc>
+          <w:tcPr>
+            <w:tcW w:w="1384" w:type="dxa"/>
+          </w:tcPr>
+          <w:p>
+            <w:pPr>
+              <w:jc w:val="both"/>
+              <w:rPr>
+                <w:rFonts w:ascii="Arial" w:hAnsi="Arial" w:cs="Arial"/>
+                <w:sz w:val="24"/>
+                <w:szCs w:val="24"/>
+              </w:rPr>
+            </w:pPr>
+            <w:r>
+              <w:rPr>
+                <w:rFonts w:ascii="Arial" w:hAnsi="Arial" w:cs="Arial"/>
+                <w:sz w:val="24"/>
+                <w:szCs w:val="24"/>
+              </w:rPr>
+              <w:lastRenderedPageBreak/>
+              <w:t>FECHA</w:t>
+            </w:r>
+          </w:p>
+        </w:tc>
+      </w:tr>
+      <w:tr>
+        <w:tc>
+          <w:tcPr>
+            <w:tcW w:w="1384" w:type="dxa"/>
+            <w:shd w:val="clear" w:color="auto" w:fill="000000" w:themeFill="text1"/>
+          </w:tcPr>
+          <w:p>
+            <w:pPr>
+              <w:jc w:val="both"/>
+              <w:rPr>
+                <w:rFonts w:ascii="Arial" w:hAnsi="Arial" w:cs="Arial"/>
+                <w:color w:val="FF0000"/>
+                <w:sz w:val="24"/>
+                <w:szCs w:val="24"/>
+              </w:rPr>
+            </w:pPr>
+            <w:r>
+              <w:rPr>
+                <w:rFonts w:ascii="Arial" w:hAnsi="Arial" w:cs="Arial"/>
+                <w:color w:val="FF0000"/>
+                <w:sz w:val="24"/>
+                <w:szCs w:val="24"/>
+              </w:rPr>
+              <w:t>DIA</w:t>
+            </w:r>
+          </w:p>
+        </w:tc>
+      </w:tr>
+      <w:tr>
+        <w:tc>
+          <w:tcPr>
+            <w:tcW w:w="1384" w:type="dxa"/>
+            <w:shd w:val="clear" w:color="auto" w:fill="000000" w:themeFill="text1"/>
+          </w:tcPr>
+          <w:p>
+            <w:pPr>
+              <w:jc w:val="both"/>
+              <w:rPr>
+                <w:rFonts w:ascii="Arial" w:hAnsi="Arial" w:cs="Arial"/>
+                <w:color w:val="FF0000"/>
+                <w:sz w:val="24"/>
+                <w:szCs w:val="24"/>
+              </w:rPr>
+            </w:pPr>
+            <w:r>
+              <w:rPr>
+                <w:rFonts w:ascii="Arial" w:hAnsi="Arial" w:cs="Arial"/>
+                <w:color w:val="FF0000"/>
+                <w:sz w:val="24"/>
+                <w:szCs w:val="24"/>
+              </w:rPr>
+              <w:t>MES</w:t>
+            </w:r>
+          </w:p>
+        </w:tc>
+      </w:tr>
+      <w:tr>
+        <w:tc>
+          <w:tcPr>
+            <w:tcW w:w="1384" w:type="dxa"/>
+            <w:shd w:val="clear" w:color="auto" w:fill="000000" w:themeFill="text1"/>
+          </w:tcPr>
+          <w:p>
+            <w:pPr>
+              <w:jc w:val="both"/>
+              <w:rPr>
+                <w:rFonts w:ascii="Arial" w:hAnsi="Arial" w:cs="Arial"/>
+                <w:color w:val="FF0000"/>
+                <w:sz w:val="24"/>
+                <w:szCs w:val="24"/>
+              </w:rPr>
+            </w:pPr>
+            <w:r>
+              <w:rPr>
+                <w:rFonts w:ascii="Arial" w:hAnsi="Arial" w:cs="Arial"/>
+                <w:color w:val="FF0000"/>
+                <w:sz w:val="24"/>
+                <w:szCs w:val="24"/>
+              </w:rPr>
+              <w:t>ANIO</w:t>
+            </w:r>
+          </w:p>
+        </w:tc>
+      </w:tr>
+    </w:tbl>
     <w:p>
       <w:pPr>
         <w:jc w:val="both"/>
@@ -1274,7 +1631,7 @@
 </file>
 
 <file path=word/styles.xml><?xml version="1.0" encoding="utf-8"?>
-<w:styles xmlns:r="http://schemas.openxmlformats.org/officeDocument/2006/relationships" xmlns:w="http://schemas.openxmlformats.org/wordprocessingml/2006/main">
+<w:styles xmlns:mc="http://schemas.openxmlformats.org/markup-compatibility/2006" xmlns:r="http://schemas.openxmlformats.org/officeDocument/2006/relationships" xmlns:w="http://schemas.openxmlformats.org/wordprocessingml/2006/main" xmlns:w14="http://schemas.microsoft.com/office/word/2010/wordml" xmlns:w15="http://schemas.microsoft.com/office/word/2012/wordml" xmlns:w16cex="http://schemas.microsoft.com/office/word/2018/wordml/cex" xmlns:w16cid="http://schemas.microsoft.com/office/word/2016/wordml/cid" xmlns:w16="http://schemas.microsoft.com/office/word/2018/wordml" xmlns:w16se="http://schemas.microsoft.com/office/word/2015/wordml/symex" mc:Ignorable="w14 w15 w16se w16cid w16 w16cex">
   <w:docDefaults>
     <w:rPrDefault>
       <w:rPr>
@@ -1290,144 +1647,383 @@
       </w:pPr>
     </w:pPrDefault>
   </w:docDefaults>
-  <w:latentStyles w:defLockedState="0" w:defUIPriority="99" w:defSemiHidden="1" w:defUnhideWhenUsed="1" w:defQFormat="0" w:count="267">
-    <w:lsdException w:name="Normal" w:semiHidden="0" w:uiPriority="0" w:unhideWhenUsed="0" w:qFormat="1"/>
-    <w:lsdException w:name="heading 1" w:semiHidden="0" w:uiPriority="9" w:unhideWhenUsed="0" w:qFormat="1"/>
-    <w:lsdException w:name="heading 2" w:uiPriority="9" w:qFormat="1"/>
-    <w:lsdException w:name="heading 3" w:uiPriority="9" w:qFormat="1"/>
-    <w:lsdException w:name="heading 4" w:uiPriority="9" w:qFormat="1"/>
-    <w:lsdException w:name="heading 5" w:uiPriority="9" w:qFormat="1"/>
-    <w:lsdException w:name="heading 6" w:uiPriority="9" w:qFormat="1"/>
-    <w:lsdException w:name="heading 7" w:uiPriority="9" w:qFormat="1"/>
-    <w:lsdException w:name="heading 8" w:uiPriority="9" w:qFormat="1"/>
-    <w:lsdException w:name="heading 9" w:uiPriority="9" w:qFormat="1"/>
-    <w:lsdException w:name="toc 1" w:uiPriority="39"/>
-    <w:lsdException w:name="toc 2" w:uiPriority="39"/>
-    <w:lsdException w:name="toc 3" w:uiPriority="39"/>
-    <w:lsdException w:name="toc 4" w:uiPriority="39"/>
-    <w:lsdException w:name="toc 5" w:uiPriority="39"/>
-    <w:lsdException w:name="toc 6" w:uiPriority="39"/>
-    <w:lsdException w:name="toc 7" w:uiPriority="39"/>
-    <w:lsdException w:name="toc 8" w:uiPriority="39"/>
-    <w:lsdException w:name="toc 9" w:uiPriority="39"/>
-    <w:lsdException w:name="caption" w:uiPriority="35" w:qFormat="1"/>
-    <w:lsdException w:name="Title" w:semiHidden="0" w:uiPriority="10" w:unhideWhenUsed="0" w:qFormat="1"/>
-    <w:lsdException w:name="Default Paragraph Font" w:uiPriority="1"/>
-    <w:lsdException w:name="Subtitle" w:semiHidden="0" w:uiPriority="11" w:unhideWhenUsed="0" w:qFormat="1"/>
-    <w:lsdException w:name="Strong" w:semiHidden="0" w:uiPriority="22" w:unhideWhenUsed="0" w:qFormat="1"/>
-    <w:lsdException w:name="Emphasis" w:semiHidden="0" w:uiPriority="20" w:unhideWhenUsed="0" w:qFormat="1"/>
-    <w:lsdException w:name="Table Grid" w:semiHidden="0" w:uiPriority="39" w:unhideWhenUsed="0"/>
-    <w:lsdException w:name="Placeholder Text" w:unhideWhenUsed="0"/>
-    <w:lsdException w:name="No Spacing" w:semiHidden="0" w:uiPriority="1" w:unhideWhenUsed="0" w:qFormat="1"/>
-    <w:lsdException w:name="Light Shading" w:semiHidden="0" w:uiPriority="60" w:unhideWhenUsed="0"/>
-    <w:lsdException w:name="Light List" w:semiHidden="0" w:uiPriority="61" w:unhideWhenUsed="0"/>
-    <w:lsdException w:name="Light Grid" w:semiHidden="0" w:uiPriority="62" w:unhideWhenUsed="0"/>
-    <w:lsdException w:name="Medium Shading 1" w:semiHidden="0" w:uiPriority="63" w:unhideWhenUsed="0"/>
-    <w:lsdException w:name="Medium Shading 2" w:semiHidden="0" w:uiPriority="64" w:unhideWhenUsed="0"/>
-    <w:lsdException w:name="Medium List 1" w:semiHidden="0" w:uiPriority="65" w:unhideWhenUsed="0"/>
-    <w:lsdException w:name="Medium List 2" w:semiHidden="0" w:uiPriority="66" w:unhideWhenUsed="0"/>
-    <w:lsdException w:name="Medium Grid 1" w:semiHidden="0" w:uiPriority="67" w:unhideWhenUsed="0"/>
-    <w:lsdException w:name="Medium Grid 2" w:semiHidden="0" w:uiPriority="68" w:unhideWhenUsed="0"/>
-    <w:lsdException w:name="Medium Grid 3" w:semiHidden="0" w:uiPriority="69" w:unhideWhenUsed="0"/>
-    <w:lsdException w:name="Dark List" w:semiHidden="0" w:uiPriority="70" w:unhideWhenUsed="0"/>
-    <w:lsdException w:name="Colorful Shading" w:semiHidden="0" w:uiPriority="71" w:unhideWhenUsed="0"/>
-    <w:lsdException w:name="Colorful List" w:semiHidden="0" w:uiPriority="72" w:unhideWhenUsed="0"/>
-    <w:lsdException w:name="Colorful Grid" w:semiHidden="0" w:uiPriority="73" w:unhideWhenUsed="0"/>
-    <w:lsdException w:name="Light Shading Accent 1" w:semiHidden="0" w:uiPriority="60" w:unhideWhenUsed="0"/>
-    <w:lsdException w:name="Light List Accent 1" w:semiHidden="0" w:uiPriority="61" w:unhideWhenUsed="0"/>
-    <w:lsdException w:name="Light Grid Accent 1" w:semiHidden="0" w:uiPriority="62" w:unhideWhenUsed="0"/>
-    <w:lsdException w:name="Medium Shading 1 Accent 1" w:semiHidden="0" w:uiPriority="63" w:unhideWhenUsed="0"/>
-    <w:lsdException w:name="Medium Shading 2 Accent 1" w:semiHidden="0" w:uiPriority="64" w:unhideWhenUsed="0"/>
-    <w:lsdException w:name="Medium List 1 Accent 1" w:semiHidden="0" w:uiPriority="65" w:unhideWhenUsed="0"/>
-    <w:lsdException w:name="Revision" w:unhideWhenUsed="0"/>
-    <w:lsdException w:name="List Paragraph" w:semiHidden="0" w:uiPriority="34" w:unhideWhenUsed="0" w:qFormat="1"/>
-    <w:lsdException w:name="Quote" w:semiHidden="0" w:uiPriority="29" w:unhideWhenUsed="0" w:qFormat="1"/>
-    <w:lsdException w:name="Intense Quote" w:semiHidden="0" w:uiPriority="30" w:unhideWhenUsed="0" w:qFormat="1"/>
-    <w:lsdException w:name="Medium List 2 Accent 1" w:semiHidden="0" w:uiPriority="66" w:unhideWhenUsed="0"/>
-    <w:lsdException w:name="Medium Grid 1 Accent 1" w:semiHidden="0" w:uiPriority="67" w:unhideWhenUsed="0"/>
-    <w:lsdException w:name="Medium Grid 2 Accent 1" w:semiHidden="0" w:uiPriority="68" w:unhideWhenUsed="0"/>
-    <w:lsdException w:name="Medium Grid 3 Accent 1" w:semiHidden="0" w:uiPriority="69" w:unhideWhenUsed="0"/>
-    <w:lsdException w:name="Dark List Accent 1" w:semiHidden="0" w:uiPriority="70" w:unhideWhenUsed="0"/>
-    <w:lsdException w:name="Colorful Shading Accent 1" w:semiHidden="0" w:uiPriority="71" w:unhideWhenUsed="0"/>
-    <w:lsdException w:name="Colorful List Accent 1" w:semiHidden="0" w:uiPriority="72" w:unhideWhenUsed="0"/>
-    <w:lsdException w:name="Colorful Grid Accent 1" w:semiHidden="0" w:uiPriority="73" w:unhideWhenUsed="0"/>
-    <w:lsdException w:name="Light Shading Accent 2" w:semiHidden="0" w:uiPriority="60" w:unhideWhenUsed="0"/>
-    <w:lsdException w:name="Light List Accent 2" w:semiHidden="0" w:uiPriority="61" w:unhideWhenUsed="0"/>
-    <w:lsdException w:name="Light Grid Accent 2" w:semiHidden="0" w:uiPriority="62" w:unhideWhenUsed="0"/>
-    <w:lsdException w:name="Medium Shading 1 Accent 2" w:semiHidden="0" w:uiPriority="63" w:unhideWhenUsed="0"/>
-    <w:lsdException w:name="Medium Shading 2 Accent 2" w:semiHidden="0" w:uiPriority="64" w:unhideWhenUsed="0"/>
-    <w:lsdException w:name="Medium List 1 Accent 2" w:semiHidden="0" w:uiPriority="65" w:unhideWhenUsed="0"/>
-    <w:lsdException w:name="Medium List 2 Accent 2" w:semiHidden="0" w:uiPriority="66" w:unhideWhenUsed="0"/>
-    <w:lsdException w:name="Medium Grid 1 Accent 2" w:semiHidden="0" w:uiPriority="67" w:unhideWhenUsed="0"/>
-    <w:lsdException w:name="Medium Grid 2 Accent 2" w:semiHidden="0" w:uiPriority="68" w:unhideWhenUsed="0"/>
-    <w:lsdException w:name="Medium Grid 3 Accent 2" w:semiHidden="0" w:uiPriority="69" w:unhideWhenUsed="0"/>
-    <w:lsdException w:name="Dark List Accent 2" w:semiHidden="0" w:uiPriority="70" w:unhideWhenUsed="0"/>
-    <w:lsdException w:name="Colorful Shading Accent 2" w:semiHidden="0" w:uiPriority="71" w:unhideWhenUsed="0"/>
-    <w:lsdException w:name="Colorful List Accent 2" w:semiHidden="0" w:uiPriority="72" w:unhideWhenUsed="0"/>
-    <w:lsdException w:name="Colorful Grid Accent 2" w:semiHidden="0" w:uiPriority="73" w:unhideWhenUsed="0"/>
-    <w:lsdException w:name="Light Shading Accent 3" w:semiHidden="0" w:uiPriority="60" w:unhideWhenUsed="0"/>
-    <w:lsdException w:name="Light List Accent 3" w:semiHidden="0" w:uiPriority="61" w:unhideWhenUsed="0"/>
-    <w:lsdException w:name="Light Grid Accent 3" w:semiHidden="0" w:uiPriority="62" w:unhideWhenUsed="0"/>
-    <w:lsdException w:name="Medium Shading 1 Accent 3" w:semiHidden="0" w:uiPriority="63" w:unhideWhenUsed="0"/>
-    <w:lsdException w:name="Medium Shading 2 Accent 3" w:semiHidden="0" w:uiPriority="64" w:unhideWhenUsed="0"/>
-    <w:lsdException w:name="Medium List 1 Accent 3" w:semiHidden="0" w:uiPriority="65" w:unhideWhenUsed="0"/>
-    <w:lsdException w:name="Medium List 2 Accent 3" w:semiHidden="0" w:uiPriority="66" w:unhideWhenUsed="0"/>
-    <w:lsdException w:name="Medium Grid 1 Accent 3" w:semiHidden="0" w:uiPriority="67" w:unhideWhenUsed="0"/>
-    <w:lsdException w:name="Medium Grid 2 Accent 3" w:semiHidden="0" w:uiPriority="68" w:unhideWhenUsed="0"/>
-    <w:lsdException w:name="Medium Grid 3 Accent 3" w:semiHidden="0" w:uiPriority="69" w:unhideWhenUsed="0"/>
-    <w:lsdException w:name="Dark List Accent 3" w:semiHidden="0" w:uiPriority="70" w:unhideWhenUsed="0"/>
-    <w:lsdException w:name="Colorful Shading Accent 3" w:semiHidden="0" w:uiPriority="71" w:unhideWhenUsed="0"/>
-    <w:lsdException w:name="Colorful List Accent 3" w:semiHidden="0" w:uiPriority="72" w:unhideWhenUsed="0"/>
-    <w:lsdException w:name="Colorful Grid Accent 3" w:semiHidden="0" w:uiPriority="73" w:unhideWhenUsed="0"/>
-    <w:lsdException w:name="Light Shading Accent 4" w:semiHidden="0" w:uiPriority="60" w:unhideWhenUsed="0"/>
-    <w:lsdException w:name="Light List Accent 4" w:semiHidden="0" w:uiPriority="61" w:unhideWhenUsed="0"/>
-    <w:lsdException w:name="Light Grid Accent 4" w:semiHidden="0" w:uiPriority="62" w:unhideWhenUsed="0"/>
-    <w:lsdException w:name="Medium Shading 1 Accent 4" w:semiHidden="0" w:uiPriority="63" w:unhideWhenUsed="0"/>
-    <w:lsdException w:name="Medium Shading 2 Accent 4" w:semiHidden="0" w:uiPriority="64" w:unhideWhenUsed="0"/>
-    <w:lsdException w:name="Medium List 1 Accent 4" w:semiHidden="0" w:uiPriority="65" w:unhideWhenUsed="0"/>
-    <w:lsdException w:name="Medium List 2 Accent 4" w:semiHidden="0" w:uiPriority="66" w:unhideWhenUsed="0"/>
-    <w:lsdException w:name="Medium Grid 1 Accent 4" w:semiHidden="0" w:uiPriority="67" w:unhideWhenUsed="0"/>
-    <w:lsdException w:name="Medium Grid 2 Accent 4" w:semiHidden="0" w:uiPriority="68" w:unhideWhenUsed="0"/>
-    <w:lsdException w:name="Medium Grid 3 Accent 4" w:semiHidden="0" w:uiPriority="69" w:unhideWhenUsed="0"/>
-    <w:lsdException w:name="Dark List Accent 4" w:semiHidden="0" w:uiPriority="70" w:unhideWhenUsed="0"/>
-    <w:lsdException w:name="Colorful Shading Accent 4" w:semiHidden="0" w:uiPriority="71" w:unhideWhenUsed="0"/>
-    <w:lsdException w:name="Colorful List Accent 4" w:semiHidden="0" w:uiPriority="72" w:unhideWhenUsed="0"/>
-    <w:lsdException w:name="Colorful Grid Accent 4" w:semiHidden="0" w:uiPriority="73" w:unhideWhenUsed="0"/>
-    <w:lsdException w:name="Light Shading Accent 5" w:semiHidden="0" w:uiPriority="60" w:unhideWhenUsed="0"/>
-    <w:lsdException w:name="Light List Accent 5" w:semiHidden="0" w:uiPriority="61" w:unhideWhenUsed="0"/>
-    <w:lsdException w:name="Light Grid Accent 5" w:semiHidden="0" w:uiPriority="62" w:unhideWhenUsed="0"/>
-    <w:lsdException w:name="Medium Shading 1 Accent 5" w:semiHidden="0" w:uiPriority="63" w:unhideWhenUsed="0"/>
-    <w:lsdException w:name="Medium Shading 2 Accent 5" w:semiHidden="0" w:uiPriority="64" w:unhideWhenUsed="0"/>
-    <w:lsdException w:name="Medium List 1 Accent 5" w:semiHidden="0" w:uiPriority="65" w:unhideWhenUsed="0"/>
-    <w:lsdException w:name="Medium List 2 Accent 5" w:semiHidden="0" w:uiPriority="66" w:unhideWhenUsed="0"/>
-    <w:lsdException w:name="Medium Grid 1 Accent 5" w:semiHidden="0" w:uiPriority="67" w:unhideWhenUsed="0"/>
-    <w:lsdException w:name="Medium Grid 2 Accent 5" w:semiHidden="0" w:uiPriority="68" w:unhideWhenUsed="0"/>
-    <w:lsdException w:name="Medium Grid 3 Accent 5" w:semiHidden="0" w:uiPriority="69" w:unhideWhenUsed="0"/>
-    <w:lsdException w:name="Dark List Accent 5" w:semiHidden="0" w:uiPriority="70" w:unhideWhenUsed="0"/>
-    <w:lsdException w:name="Colorful Shading Accent 5" w:semiHidden="0" w:uiPriority="71" w:unhideWhenUsed="0"/>
-    <w:lsdException w:name="Colorful List Accent 5" w:semiHidden="0" w:uiPriority="72" w:unhideWhenUsed="0"/>
-    <w:lsdException w:name="Colorful Grid Accent 5" w:semiHidden="0" w:uiPriority="73" w:unhideWhenUsed="0"/>
-    <w:lsdException w:name="Light Shading Accent 6" w:semiHidden="0" w:uiPriority="60" w:unhideWhenUsed="0"/>
-    <w:lsdException w:name="Light List Accent 6" w:semiHidden="0" w:uiPriority="61" w:unhideWhenUsed="0"/>
-    <w:lsdException w:name="Light Grid Accent 6" w:semiHidden="0" w:uiPriority="62" w:unhideWhenUsed="0"/>
-    <w:lsdException w:name="Medium Shading 1 Accent 6" w:semiHidden="0" w:uiPriority="63" w:unhideWhenUsed="0"/>
-    <w:lsdException w:name="Medium Shading 2 Accent 6" w:semiHidden="0" w:uiPriority="64" w:unhideWhenUsed="0"/>
-    <w:lsdException w:name="Medium List 1 Accent 6" w:semiHidden="0" w:uiPriority="65" w:unhideWhenUsed="0"/>
-    <w:lsdException w:name="Medium List 2 Accent 6" w:semiHidden="0" w:uiPriority="66" w:unhideWhenUsed="0"/>
-    <w:lsdException w:name="Medium Grid 1 Accent 6" w:semiHidden="0" w:uiPriority="67" w:unhideWhenUsed="0"/>
-    <w:lsdException w:name="Medium Grid 2 Accent 6" w:semiHidden="0" w:uiPriority="68" w:unhideWhenUsed="0"/>
-    <w:lsdException w:name="Medium Grid 3 Accent 6" w:semiHidden="0" w:uiPriority="69" w:unhideWhenUsed="0"/>
-    <w:lsdException w:name="Dark List Accent 6" w:semiHidden="0" w:uiPriority="70" w:unhideWhenUsed="0"/>
-    <w:lsdException w:name="Colorful Shading Accent 6" w:semiHidden="0" w:uiPriority="71" w:unhideWhenUsed="0"/>
-    <w:lsdException w:name="Colorful List Accent 6" w:semiHidden="0" w:uiPriority="72" w:unhideWhenUsed="0"/>
-    <w:lsdException w:name="Colorful Grid Accent 6" w:semiHidden="0" w:uiPriority="73" w:unhideWhenUsed="0"/>
-    <w:lsdException w:name="Subtle Emphasis" w:semiHidden="0" w:uiPriority="19" w:unhideWhenUsed="0" w:qFormat="1"/>
-    <w:lsdException w:name="Intense Emphasis" w:semiHidden="0" w:uiPriority="21" w:unhideWhenUsed="0" w:qFormat="1"/>
-    <w:lsdException w:name="Subtle Reference" w:semiHidden="0" w:uiPriority="31" w:unhideWhenUsed="0" w:qFormat="1"/>
-    <w:lsdException w:name="Intense Reference" w:semiHidden="0" w:uiPriority="32" w:unhideWhenUsed="0" w:qFormat="1"/>
-    <w:lsdException w:name="Book Title" w:semiHidden="0" w:uiPriority="33" w:unhideWhenUsed="0" w:qFormat="1"/>
-    <w:lsdException w:name="Bibliography" w:uiPriority="37"/>
-    <w:lsdException w:name="TOC Heading" w:uiPriority="39" w:qFormat="1"/>
+  <w:latentStyles w:defLockedState="0" w:defUIPriority="99" w:defSemiHidden="0" w:defUnhideWhenUsed="0" w:defQFormat="0" w:count="376">
+    <w:lsdException w:name="Normal" w:uiPriority="0" w:qFormat="1"/>
+    <w:lsdException w:name="heading 1" w:uiPriority="9" w:qFormat="1"/>
+    <w:lsdException w:name="heading 2" w:semiHidden="1" w:uiPriority="9" w:unhideWhenUsed="1" w:qFormat="1"/>
+    <w:lsdException w:name="heading 3" w:semiHidden="1" w:uiPriority="9" w:unhideWhenUsed="1" w:qFormat="1"/>
+    <w:lsdException w:name="heading 4" w:semiHidden="1" w:uiPriority="9" w:unhideWhenUsed="1" w:qFormat="1"/>
+    <w:lsdException w:name="heading 5" w:semiHidden="1" w:uiPriority="9" w:unhideWhenUsed="1" w:qFormat="1"/>
+    <w:lsdException w:name="heading 6" w:semiHidden="1" w:uiPriority="9" w:unhideWhenUsed="1" w:qFormat="1"/>
+    <w:lsdException w:name="heading 7" w:semiHidden="1" w:uiPriority="9" w:unhideWhenUsed="1" w:qFormat="1"/>
+    <w:lsdException w:name="heading 8" w:semiHidden="1" w:uiPriority="9" w:unhideWhenUsed="1" w:qFormat="1"/>
+    <w:lsdException w:name="heading 9" w:semiHidden="1" w:uiPriority="9" w:unhideWhenUsed="1" w:qFormat="1"/>
+    <w:lsdException w:name="index 1" w:semiHidden="1" w:unhideWhenUsed="1"/>
+    <w:lsdException w:name="index 2" w:semiHidden="1" w:unhideWhenUsed="1"/>
+    <w:lsdException w:name="index 3" w:semiHidden="1" w:unhideWhenUsed="1"/>
+    <w:lsdException w:name="index 4" w:semiHidden="1" w:unhideWhenUsed="1"/>
+    <w:lsdException w:name="index 5" w:semiHidden="1" w:unhideWhenUsed="1"/>
+    <w:lsdException w:name="index 6" w:semiHidden="1" w:unhideWhenUsed="1"/>
+    <w:lsdException w:name="index 7" w:semiHidden="1" w:unhideWhenUsed="1"/>
+    <w:lsdException w:name="index 8" w:semiHidden="1" w:unhideWhenUsed="1"/>
+    <w:lsdException w:name="index 9" w:semiHidden="1" w:unhideWhenUsed="1"/>
+    <w:lsdException w:name="toc 1" w:semiHidden="1" w:uiPriority="39" w:unhideWhenUsed="1"/>
+    <w:lsdException w:name="toc 2" w:semiHidden="1" w:uiPriority="39" w:unhideWhenUsed="1"/>
+    <w:lsdException w:name="toc 3" w:semiHidden="1" w:uiPriority="39" w:unhideWhenUsed="1"/>
+    <w:lsdException w:name="toc 4" w:semiHidden="1" w:uiPriority="39" w:unhideWhenUsed="1"/>
+    <w:lsdException w:name="toc 5" w:semiHidden="1" w:uiPriority="39" w:unhideWhenUsed="1"/>
+    <w:lsdException w:name="toc 6" w:semiHidden="1" w:uiPriority="39" w:unhideWhenUsed="1"/>
+    <w:lsdException w:name="toc 7" w:semiHidden="1" w:uiPriority="39" w:unhideWhenUsed="1"/>
+    <w:lsdException w:name="toc 8" w:semiHidden="1" w:uiPriority="39" w:unhideWhenUsed="1"/>
+    <w:lsdException w:name="toc 9" w:semiHidden="1" w:uiPriority="39" w:unhideWhenUsed="1"/>
+    <w:lsdException w:name="Normal Indent" w:semiHidden="1" w:unhideWhenUsed="1"/>
+    <w:lsdException w:name="footnote text" w:semiHidden="1" w:unhideWhenUsed="1"/>
+    <w:lsdException w:name="annotation text" w:semiHidden="1" w:unhideWhenUsed="1"/>
+    <w:lsdException w:name="header" w:semiHidden="1" w:unhideWhenUsed="1"/>
+    <w:lsdException w:name="footer" w:semiHidden="1" w:unhideWhenUsed="1"/>
+    <w:lsdException w:name="index heading" w:semiHidden="1" w:unhideWhenUsed="1"/>
+    <w:lsdException w:name="caption" w:semiHidden="1" w:uiPriority="35" w:unhideWhenUsed="1" w:qFormat="1"/>
+    <w:lsdException w:name="table of figures" w:semiHidden="1" w:unhideWhenUsed="1"/>
+    <w:lsdException w:name="envelope address" w:semiHidden="1" w:unhideWhenUsed="1"/>
+    <w:lsdException w:name="envelope return" w:semiHidden="1" w:unhideWhenUsed="1"/>
+    <w:lsdException w:name="footnote reference" w:semiHidden="1" w:unhideWhenUsed="1"/>
+    <w:lsdException w:name="annotation reference" w:semiHidden="1" w:unhideWhenUsed="1"/>
+    <w:lsdException w:name="line number" w:semiHidden="1" w:unhideWhenUsed="1"/>
+    <w:lsdException w:name="page number" w:semiHidden="1" w:unhideWhenUsed="1"/>
+    <w:lsdException w:name="endnote reference" w:semiHidden="1" w:unhideWhenUsed="1"/>
+    <w:lsdException w:name="endnote text" w:semiHidden="1" w:unhideWhenUsed="1"/>
+    <w:lsdException w:name="table of authorities" w:semiHidden="1" w:unhideWhenUsed="1"/>
+    <w:lsdException w:name="macro" w:semiHidden="1" w:unhideWhenUsed="1"/>
+    <w:lsdException w:name="toa heading" w:semiHidden="1" w:unhideWhenUsed="1"/>
+    <w:lsdException w:name="List" w:semiHidden="1" w:unhideWhenUsed="1"/>
+    <w:lsdException w:name="List Bullet" w:semiHidden="1" w:unhideWhenUsed="1"/>
+    <w:lsdException w:name="List Number" w:semiHidden="1" w:unhideWhenUsed="1"/>
+    <w:lsdException w:name="List 2" w:semiHidden="1" w:unhideWhenUsed="1"/>
+    <w:lsdException w:name="List 3" w:semiHidden="1" w:unhideWhenUsed="1"/>
+    <w:lsdException w:name="List 4" w:semiHidden="1" w:unhideWhenUsed="1"/>
+    <w:lsdException w:name="List 5" w:semiHidden="1" w:unhideWhenUsed="1"/>
+    <w:lsdException w:name="List Bullet 2" w:semiHidden="1" w:unhideWhenUsed="1"/>
+    <w:lsdException w:name="List Bullet 3" w:semiHidden="1" w:unhideWhenUsed="1"/>
+    <w:lsdException w:name="List Bullet 4" w:semiHidden="1" w:unhideWhenUsed="1"/>
+    <w:lsdException w:name="List Bullet 5" w:semiHidden="1" w:unhideWhenUsed="1"/>
+    <w:lsdException w:name="List Number 2" w:semiHidden="1" w:unhideWhenUsed="1"/>
+    <w:lsdException w:name="List Number 3" w:semiHidden="1" w:unhideWhenUsed="1"/>
+    <w:lsdException w:name="List Number 4" w:semiHidden="1" w:unhideWhenUsed="1"/>
+    <w:lsdException w:name="List Number 5" w:semiHidden="1" w:unhideWhenUsed="1"/>
+    <w:lsdException w:name="Title" w:uiPriority="10" w:qFormat="1"/>
+    <w:lsdException w:name="Closing" w:semiHidden="1" w:unhideWhenUsed="1"/>
+    <w:lsdException w:name="Signature" w:semiHidden="1" w:unhideWhenUsed="1"/>
+    <w:lsdException w:name="Default Paragraph Font" w:semiHidden="1" w:uiPriority="1" w:unhideWhenUsed="1"/>
+    <w:lsdException w:name="Body Text" w:semiHidden="1" w:unhideWhenUsed="1"/>
+    <w:lsdException w:name="Body Text Indent" w:semiHidden="1" w:unhideWhenUsed="1"/>
+    <w:lsdException w:name="List Continue" w:semiHidden="1" w:unhideWhenUsed="1"/>
+    <w:lsdException w:name="List Continue 2" w:semiHidden="1" w:unhideWhenUsed="1"/>
+    <w:lsdException w:name="List Continue 3" w:semiHidden="1" w:unhideWhenUsed="1"/>
+    <w:lsdException w:name="List Continue 4" w:semiHidden="1" w:unhideWhenUsed="1"/>
+    <w:lsdException w:name="List Continue 5" w:semiHidden="1" w:unhideWhenUsed="1"/>
+    <w:lsdException w:name="Message Header" w:semiHidden="1" w:unhideWhenUsed="1"/>
+    <w:lsdException w:name="Subtitle" w:uiPriority="11" w:qFormat="1"/>
+    <w:lsdException w:name="Salutation" w:semiHidden="1" w:unhideWhenUsed="1"/>
+    <w:lsdException w:name="Date" w:semiHidden="1" w:unhideWhenUsed="1"/>
+    <w:lsdException w:name="Body Text First Indent" w:semiHidden="1" w:unhideWhenUsed="1"/>
+    <w:lsdException w:name="Body Text First Indent 2" w:semiHidden="1" w:unhideWhenUsed="1"/>
+    <w:lsdException w:name="Note Heading" w:semiHidden="1" w:unhideWhenUsed="1"/>
+    <w:lsdException w:name="Body Text 2" w:semiHidden="1" w:unhideWhenUsed="1"/>
+    <w:lsdException w:name="Body Text 3" w:semiHidden="1" w:unhideWhenUsed="1"/>
+    <w:lsdException w:name="Body Text Indent 2" w:semiHidden="1" w:unhideWhenUsed="1"/>
+    <w:lsdException w:name="Body Text Indent 3" w:semiHidden="1" w:unhideWhenUsed="1"/>
+    <w:lsdException w:name="Block Text" w:semiHidden="1" w:unhideWhenUsed="1"/>
+    <w:lsdException w:name="Hyperlink" w:semiHidden="1" w:unhideWhenUsed="1"/>
+    <w:lsdException w:name="FollowedHyperlink" w:semiHidden="1" w:unhideWhenUsed="1"/>
+    <w:lsdException w:name="Strong" w:uiPriority="22" w:qFormat="1"/>
+    <w:lsdException w:name="Emphasis" w:uiPriority="20" w:qFormat="1"/>
+    <w:lsdException w:name="Document Map" w:semiHidden="1" w:unhideWhenUsed="1"/>
+    <w:lsdException w:name="Plain Text" w:semiHidden="1" w:unhideWhenUsed="1"/>
+    <w:lsdException w:name="E-mail Signature" w:semiHidden="1" w:unhideWhenUsed="1"/>
+    <w:lsdException w:name="HTML Top of Form" w:semiHidden="1" w:unhideWhenUsed="1"/>
+    <w:lsdException w:name="HTML Bottom of Form" w:semiHidden="1" w:unhideWhenUsed="1"/>
+    <w:lsdException w:name="Normal (Web)" w:semiHidden="1" w:unhideWhenUsed="1"/>
+    <w:lsdException w:name="HTML Acronym" w:semiHidden="1" w:unhideWhenUsed="1"/>
+    <w:lsdException w:name="HTML Address" w:semiHidden="1" w:unhideWhenUsed="1"/>
+    <w:lsdException w:name="HTML Cite" w:semiHidden="1" w:unhideWhenUsed="1"/>
+    <w:lsdException w:name="HTML Code" w:semiHidden="1" w:unhideWhenUsed="1"/>
+    <w:lsdException w:name="HTML Definition" w:semiHidden="1" w:unhideWhenUsed="1"/>
+    <w:lsdException w:name="HTML Keyboard" w:semiHidden="1" w:unhideWhenUsed="1"/>
+    <w:lsdException w:name="HTML Preformatted" w:semiHidden="1" w:unhideWhenUsed="1"/>
+    <w:lsdException w:name="HTML Sample" w:semiHidden="1" w:unhideWhenUsed="1"/>
+    <w:lsdException w:name="HTML Typewriter" w:semiHidden="1" w:unhideWhenUsed="1"/>
+    <w:lsdException w:name="HTML Variable" w:semiHidden="1" w:unhideWhenUsed="1"/>
+    <w:lsdException w:name="Normal Table" w:semiHidden="1" w:unhideWhenUsed="1"/>
+    <w:lsdException w:name="annotation subject" w:semiHidden="1" w:unhideWhenUsed="1"/>
+    <w:lsdException w:name="No List" w:semiHidden="1" w:unhideWhenUsed="1"/>
+    <w:lsdException w:name="Outline List 1" w:semiHidden="1" w:unhideWhenUsed="1"/>
+    <w:lsdException w:name="Outline List 2" w:semiHidden="1" w:unhideWhenUsed="1"/>
+    <w:lsdException w:name="Outline List 3" w:semiHidden="1" w:unhideWhenUsed="1"/>
+    <w:lsdException w:name="Table Simple 1" w:semiHidden="1" w:unhideWhenUsed="1"/>
+    <w:lsdException w:name="Table Simple 2" w:semiHidden="1" w:unhideWhenUsed="1"/>
+    <w:lsdException w:name="Table Simple 3" w:semiHidden="1" w:unhideWhenUsed="1"/>
+    <w:lsdException w:name="Table Classic 1" w:semiHidden="1" w:unhideWhenUsed="1"/>
+    <w:lsdException w:name="Table Classic 2" w:semiHidden="1" w:unhideWhenUsed="1"/>
+    <w:lsdException w:name="Table Classic 3" w:semiHidden="1" w:unhideWhenUsed="1"/>
+    <w:lsdException w:name="Table Classic 4" w:semiHidden="1" w:unhideWhenUsed="1"/>
+    <w:lsdException w:name="Table Colorful 1" w:semiHidden="1" w:unhideWhenUsed="1"/>
+    <w:lsdException w:name="Table Colorful 2" w:semiHidden="1" w:unhideWhenUsed="1"/>
+    <w:lsdException w:name="Table Colorful 3" w:semiHidden="1" w:unhideWhenUsed="1"/>
+    <w:lsdException w:name="Table Columns 1" w:semiHidden="1" w:unhideWhenUsed="1"/>
+    <w:lsdException w:name="Table Columns 2" w:semiHidden="1" w:unhideWhenUsed="1"/>
+    <w:lsdException w:name="Table Columns 3" w:semiHidden="1" w:unhideWhenUsed="1"/>
+    <w:lsdException w:name="Table Columns 4" w:semiHidden="1" w:unhideWhenUsed="1"/>
+    <w:lsdException w:name="Table Columns 5" w:semiHidden="1" w:unhideWhenUsed="1"/>
+    <w:lsdException w:name="Table Grid 1" w:semiHidden="1" w:unhideWhenUsed="1"/>
+    <w:lsdException w:name="Table Grid 2" w:semiHidden="1" w:unhideWhenUsed="1"/>
+    <w:lsdException w:name="Table Grid 3" w:semiHidden="1" w:unhideWhenUsed="1"/>
+    <w:lsdException w:name="Table Grid 4" w:semiHidden="1" w:unhideWhenUsed="1"/>
+    <w:lsdException w:name="Table Grid 5" w:semiHidden="1" w:unhideWhenUsed="1"/>
+    <w:lsdException w:name="Table Grid 6" w:semiHidden="1" w:unhideWhenUsed="1"/>
+    <w:lsdException w:name="Table Grid 7" w:semiHidden="1" w:unhideWhenUsed="1"/>
+    <w:lsdException w:name="Table Grid 8" w:semiHidden="1" w:unhideWhenUsed="1"/>
+    <w:lsdException w:name="Table List 1" w:semiHidden="1" w:unhideWhenUsed="1"/>
+    <w:lsdException w:name="Table List 2" w:semiHidden="1" w:unhideWhenUsed="1"/>
+    <w:lsdException w:name="Table List 3" w:semiHidden="1" w:unhideWhenUsed="1"/>
+    <w:lsdException w:name="Table List 4" w:semiHidden="1" w:unhideWhenUsed="1"/>
+    <w:lsdException w:name="Table List 5" w:semiHidden="1" w:unhideWhenUsed="1"/>
+    <w:lsdException w:name="Table List 6" w:semiHidden="1" w:unhideWhenUsed="1"/>
+    <w:lsdException w:name="Table List 7" w:semiHidden="1" w:unhideWhenUsed="1"/>
+    <w:lsdException w:name="Table List 8" w:semiHidden="1" w:unhideWhenUsed="1"/>
+    <w:lsdException w:name="Table 3D effects 1" w:semiHidden="1" w:unhideWhenUsed="1"/>
+    <w:lsdException w:name="Table 3D effects 2" w:semiHidden="1" w:unhideWhenUsed="1"/>
+    <w:lsdException w:name="Table 3D effects 3" w:semiHidden="1" w:unhideWhenUsed="1"/>
+    <w:lsdException w:name="Table Contemporary" w:semiHidden="1" w:unhideWhenUsed="1"/>
+    <w:lsdException w:name="Table Elegant" w:semiHidden="1" w:unhideWhenUsed="1"/>
+    <w:lsdException w:name="Table Professional" w:semiHidden="1" w:unhideWhenUsed="1"/>
+    <w:lsdException w:name="Table Subtle 1" w:semiHidden="1" w:unhideWhenUsed="1"/>
+    <w:lsdException w:name="Table Subtle 2" w:semiHidden="1" w:unhideWhenUsed="1"/>
+    <w:lsdException w:name="Table Web 1" w:semiHidden="1" w:unhideWhenUsed="1"/>
+    <w:lsdException w:name="Table Web 2" w:semiHidden="1" w:unhideWhenUsed="1"/>
+    <w:lsdException w:name="Table Web 3" w:semiHidden="1" w:unhideWhenUsed="1"/>
+    <w:lsdException w:name="Balloon Text" w:semiHidden="1" w:unhideWhenUsed="1"/>
+    <w:lsdException w:name="Table Grid" w:semiHidden="1" w:uiPriority="39" w:unhideWhenUsed="1"/>
+    <w:lsdException w:name="Table Theme" w:semiHidden="1" w:unhideWhenUsed="1"/>
+    <w:lsdException w:name="Placeholder Text" w:semiHidden="1"/>
+    <w:lsdException w:name="No Spacing" w:uiPriority="1" w:qFormat="1"/>
+    <w:lsdException w:name="Light Shading" w:uiPriority="60"/>
+    <w:lsdException w:name="Light List" w:uiPriority="61"/>
+    <w:lsdException w:name="Light Grid" w:uiPriority="62"/>
+    <w:lsdException w:name="Medium Shading 1" w:uiPriority="63"/>
+    <w:lsdException w:name="Medium Shading 2" w:uiPriority="64"/>
+    <w:lsdException w:name="Medium List 1" w:uiPriority="65"/>
+    <w:lsdException w:name="Medium List 2" w:uiPriority="66"/>
+    <w:lsdException w:name="Medium Grid 1" w:uiPriority="67"/>
+    <w:lsdException w:name="Medium Grid 2" w:uiPriority="68"/>
+    <w:lsdException w:name="Medium Grid 3" w:uiPriority="69"/>
+    <w:lsdException w:name="Dark List" w:uiPriority="70"/>
+    <w:lsdException w:name="Colorful Shading" w:uiPriority="71"/>
+    <w:lsdException w:name="Colorful List" w:uiPriority="72"/>
+    <w:lsdException w:name="Colorful Grid" w:uiPriority="73"/>
+    <w:lsdException w:name="Light Shading Accent 1" w:uiPriority="60"/>
+    <w:lsdException w:name="Light List Accent 1" w:uiPriority="61"/>
+    <w:lsdException w:name="Light Grid Accent 1" w:uiPriority="62"/>
+    <w:lsdException w:name="Medium Shading 1 Accent 1" w:uiPriority="63"/>
+    <w:lsdException w:name="Medium Shading 2 Accent 1" w:uiPriority="64"/>
+    <w:lsdException w:name="Medium List 1 Accent 1" w:uiPriority="65"/>
+    <w:lsdException w:name="Revision" w:semiHidden="1"/>
+    <w:lsdException w:name="List Paragraph" w:uiPriority="34" w:qFormat="1"/>
+    <w:lsdException w:name="Quote" w:uiPriority="29" w:qFormat="1"/>
+    <w:lsdException w:name="Intense Quote" w:uiPriority="30" w:qFormat="1"/>
+    <w:lsdException w:name="Medium List 2 Accent 1" w:uiPriority="66"/>
+    <w:lsdException w:name="Medium Grid 1 Accent 1" w:uiPriority="67"/>
+    <w:lsdException w:name="Medium Grid 2 Accent 1" w:uiPriority="68"/>
+    <w:lsdException w:name="Medium Grid 3 Accent 1" w:uiPriority="69"/>
+    <w:lsdException w:name="Dark List Accent 1" w:uiPriority="70"/>
+    <w:lsdException w:name="Colorful Shading Accent 1" w:uiPriority="71"/>
+    <w:lsdException w:name="Colorful List Accent 1" w:uiPriority="72"/>
+    <w:lsdException w:name="Colorful Grid Accent 1" w:uiPriority="73"/>
+    <w:lsdException w:name="Light Shading Accent 2" w:uiPriority="60"/>
+    <w:lsdException w:name="Light List Accent 2" w:uiPriority="61"/>
+    <w:lsdException w:name="Light Grid Accent 2" w:uiPriority="62"/>
+    <w:lsdException w:name="Medium Shading 1 Accent 2" w:uiPriority="63"/>
+    <w:lsdException w:name="Medium Shading 2 Accent 2" w:uiPriority="64"/>
+    <w:lsdException w:name="Medium List 1 Accent 2" w:uiPriority="65"/>
+    <w:lsdException w:name="Medium List 2 Accent 2" w:uiPriority="66"/>
+    <w:lsdException w:name="Medium Grid 1 Accent 2" w:uiPriority="67"/>
+    <w:lsdException w:name="Medium Grid 2 Accent 2" w:uiPriority="68"/>
+    <w:lsdException w:name="Medium Grid 3 Accent 2" w:uiPriority="69"/>
+    <w:lsdException w:name="Dark List Accent 2" w:uiPriority="70"/>
+    <w:lsdException w:name="Colorful Shading Accent 2" w:uiPriority="71"/>
+    <w:lsdException w:name="Colorful List Accent 2" w:uiPriority="72"/>
+    <w:lsdException w:name="Colorful Grid Accent 2" w:uiPriority="73"/>
+    <w:lsdException w:name="Light Shading Accent 3" w:uiPriority="60"/>
+    <w:lsdException w:name="Light List Accent 3" w:uiPriority="61"/>
+    <w:lsdException w:name="Light Grid Accent 3" w:uiPriority="62"/>
+    <w:lsdException w:name="Medium Shading 1 Accent 3" w:uiPriority="63"/>
+    <w:lsdException w:name="Medium Shading 2 Accent 3" w:uiPriority="64"/>
+    <w:lsdException w:name="Medium List 1 Accent 3" w:uiPriority="65"/>
+    <w:lsdException w:name="Medium List 2 Accent 3" w:uiPriority="66"/>
+    <w:lsdException w:name="Medium Grid 1 Accent 3" w:uiPriority="67"/>
+    <w:lsdException w:name="Medium Grid 2 Accent 3" w:uiPriority="68"/>
+    <w:lsdException w:name="Medium Grid 3 Accent 3" w:uiPriority="69"/>
+    <w:lsdException w:name="Dark List Accent 3" w:uiPriority="70"/>
+    <w:lsdException w:name="Colorful Shading Accent 3" w:uiPriority="71"/>
+    <w:lsdException w:name="Colorful List Accent 3" w:uiPriority="72"/>
+    <w:lsdException w:name="Colorful Grid Accent 3" w:uiPriority="73"/>
+    <w:lsdException w:name="Light Shading Accent 4" w:uiPriority="60"/>
+    <w:lsdException w:name="Light List Accent 4" w:uiPriority="61"/>
+    <w:lsdException w:name="Light Grid Accent 4" w:uiPriority="62"/>
+    <w:lsdException w:name="Medium Shading 1 Accent 4" w:uiPriority="63"/>
+    <w:lsdException w:name="Medium Shading 2 Accent 4" w:uiPriority="64"/>
+    <w:lsdException w:name="Medium List 1 Accent 4" w:uiPriority="65"/>
+    <w:lsdException w:name="Medium List 2 Accent 4" w:uiPriority="66"/>
+    <w:lsdException w:name="Medium Grid 1 Accent 4" w:uiPriority="67"/>
+    <w:lsdException w:name="Medium Grid 2 Accent 4" w:uiPriority="68"/>
+    <w:lsdException w:name="Medium Grid 3 Accent 4" w:uiPriority="69"/>
+    <w:lsdException w:name="Dark List Accent 4" w:uiPriority="70"/>
+    <w:lsdException w:name="Colorful Shading Accent 4" w:uiPriority="71"/>
+    <w:lsdException w:name="Colorful List Accent 4" w:uiPriority="72"/>
+    <w:lsdException w:name="Colorful Grid Accent 4" w:uiPriority="73"/>
+    <w:lsdException w:name="Light Shading Accent 5" w:uiPriority="60"/>
+    <w:lsdException w:name="Light List Accent 5" w:uiPriority="61"/>
+    <w:lsdException w:name="Light Grid Accent 5" w:uiPriority="62"/>
+    <w:lsdException w:name="Medium Shading 1 Accent 5" w:uiPriority="63"/>
+    <w:lsdException w:name="Medium Shading 2 Accent 5" w:uiPriority="64"/>
+    <w:lsdException w:name="Medium List 1 Accent 5" w:uiPriority="65"/>
+    <w:lsdException w:name="Medium List 2 Accent 5" w:uiPriority="66"/>
+    <w:lsdException w:name="Medium Grid 1 Accent 5" w:uiPriority="67"/>
+    <w:lsdException w:name="Medium Grid 2 Accent 5" w:uiPriority="68"/>
+    <w:lsdException w:name="Medium Grid 3 Accent 5" w:uiPriority="69"/>
+    <w:lsdException w:name="Dark List Accent 5" w:uiPriority="70"/>
+    <w:lsdException w:name="Colorful Shading Accent 5" w:uiPriority="71"/>
+    <w:lsdException w:name="Colorful List Accent 5" w:uiPriority="72"/>
+    <w:lsdException w:name="Colorful Grid Accent 5" w:uiPriority="73"/>
+    <w:lsdException w:name="Light Shading Accent 6" w:uiPriority="60"/>
+    <w:lsdException w:name="Light List Accent 6" w:uiPriority="61"/>
+    <w:lsdException w:name="Light Grid Accent 6" w:uiPriority="62"/>
+    <w:lsdException w:name="Medium Shading 1 Accent 6" w:uiPriority="63"/>
+    <w:lsdException w:name="Medium Shading 2 Accent 6" w:uiPriority="64"/>
+    <w:lsdException w:name="Medium List 1 Accent 6" w:uiPriority="65"/>
+    <w:lsdException w:name="Medium List 2 Accent 6" w:uiPriority="66"/>
+    <w:lsdException w:name="Medium Grid 1 Accent 6" w:uiPriority="67"/>
+    <w:lsdException w:name="Medium Grid 2 Accent 6" w:uiPriority="68"/>
+    <w:lsdException w:name="Medium Grid 3 Accent 6" w:uiPriority="69"/>
+    <w:lsdException w:name="Dark List Accent 6" w:uiPriority="70"/>
+    <w:lsdException w:name="Colorful Shading Accent 6" w:uiPriority="71"/>
+    <w:lsdException w:name="Colorful List Accent 6" w:uiPriority="72"/>
+    <w:lsdException w:name="Colorful Grid Accent 6" w:uiPriority="73"/>
+    <w:lsdException w:name="Subtle Emphasis" w:uiPriority="19" w:qFormat="1"/>
+    <w:lsdException w:name="Intense Emphasis" w:uiPriority="21" w:qFormat="1"/>
+    <w:lsdException w:name="Subtle Reference" w:uiPriority="31" w:qFormat="1"/>
+    <w:lsdException w:name="Intense Reference" w:uiPriority="32" w:qFormat="1"/>
+    <w:lsdException w:name="Book Title" w:uiPriority="33" w:qFormat="1"/>
+    <w:lsdException w:name="Bibliography" w:semiHidden="1" w:uiPriority="37" w:unhideWhenUsed="1"/>
+    <w:lsdException w:name="TOC Heading" w:semiHidden="1" w:uiPriority="39" w:unhideWhenUsed="1" w:qFormat="1"/>
+    <w:lsdException w:name="Plain Table 1" w:uiPriority="41"/>
+    <w:lsdException w:name="Plain Table 2" w:uiPriority="42"/>
+    <w:lsdException w:name="Plain Table 3" w:uiPriority="43"/>
+    <w:lsdException w:name="Plain Table 4" w:uiPriority="44"/>
+    <w:lsdException w:name="Plain Table 5" w:uiPriority="45"/>
+    <w:lsdException w:name="Grid Table Light" w:uiPriority="40"/>
+    <w:lsdException w:name="Grid Table 1 Light" w:uiPriority="46"/>
+    <w:lsdException w:name="Grid Table 2" w:uiPriority="47"/>
+    <w:lsdException w:name="Grid Table 3" w:uiPriority="48"/>
+    <w:lsdException w:name="Grid Table 4" w:uiPriority="49"/>
+    <w:lsdException w:name="Grid Table 5 Dark" w:uiPriority="50"/>
+    <w:lsdException w:name="Grid Table 6 Colorful" w:uiPriority="51"/>
+    <w:lsdException w:name="Grid Table 7 Colorful" w:uiPriority="52"/>
+    <w:lsdException w:name="Grid Table 1 Light Accent 1" w:uiPriority="46"/>
+    <w:lsdException w:name="Grid Table 2 Accent 1" w:uiPriority="47"/>
+    <w:lsdException w:name="Grid Table 3 Accent 1" w:uiPriority="48"/>
+    <w:lsdException w:name="Grid Table 4 Accent 1" w:uiPriority="49"/>
+    <w:lsdException w:name="Grid Table 5 Dark Accent 1" w:uiPriority="50"/>
+    <w:lsdException w:name="Grid Table 6 Colorful Accent 1" w:uiPriority="51"/>
+    <w:lsdException w:name="Grid Table 7 Colorful Accent 1" w:uiPriority="52"/>
+    <w:lsdException w:name="Grid Table 1 Light Accent 2" w:uiPriority="46"/>
+    <w:lsdException w:name="Grid Table 2 Accent 2" w:uiPriority="47"/>
+    <w:lsdException w:name="Grid Table 3 Accent 2" w:uiPriority="48"/>
+    <w:lsdException w:name="Grid Table 4 Accent 2" w:uiPriority="49"/>
+    <w:lsdException w:name="Grid Table 5 Dark Accent 2" w:uiPriority="50"/>
+    <w:lsdException w:name="Grid Table 6 Colorful Accent 2" w:uiPriority="51"/>
+    <w:lsdException w:name="Grid Table 7 Colorful Accent 2" w:uiPriority="52"/>
+    <w:lsdException w:name="Grid Table 1 Light Accent 3" w:uiPriority="46"/>
+    <w:lsdException w:name="Grid Table 2 Accent 3" w:uiPriority="47"/>
+    <w:lsdException w:name="Grid Table 3 Accent 3" w:uiPriority="48"/>
+    <w:lsdException w:name="Grid Table 4 Accent 3" w:uiPriority="49"/>
+    <w:lsdException w:name="Grid Table 5 Dark Accent 3" w:uiPriority="50"/>
+    <w:lsdException w:name="Grid Table 6 Colorful Accent 3" w:uiPriority="51"/>
+    <w:lsdException w:name="Grid Table 7 Colorful Accent 3" w:uiPriority="52"/>
+    <w:lsdException w:name="Grid Table 1 Light Accent 4" w:uiPriority="46"/>
+    <w:lsdException w:name="Grid Table 2 Accent 4" w:uiPriority="47"/>
+    <w:lsdException w:name="Grid Table 3 Accent 4" w:uiPriority="48"/>
+    <w:lsdException w:name="Grid Table 4 Accent 4" w:uiPriority="49"/>
+    <w:lsdException w:name="Grid Table 5 Dark Accent 4" w:uiPriority="50"/>
+    <w:lsdException w:name="Grid Table 6 Colorful Accent 4" w:uiPriority="51"/>
+    <w:lsdException w:name="Grid Table 7 Colorful Accent 4" w:uiPriority="52"/>
+    <w:lsdException w:name="Grid Table 1 Light Accent 5" w:uiPriority="46"/>
+    <w:lsdException w:name="Grid Table 2 Accent 5" w:uiPriority="47"/>
+    <w:lsdException w:name="Grid Table 3 Accent 5" w:uiPriority="48"/>
+    <w:lsdException w:name="Grid Table 4 Accent 5" w:uiPriority="49"/>
+    <w:lsdException w:name="Grid Table 5 Dark Accent 5" w:uiPriority="50"/>
+    <w:lsdException w:name="Grid Table 6 Colorful Accent 5" w:uiPriority="51"/>
+    <w:lsdException w:name="Grid Table 7 Colorful Accent 5" w:uiPriority="52"/>
+    <w:lsdException w:name="Grid Table 1 Light Accent 6" w:uiPriority="46"/>
+    <w:lsdException w:name="Grid Table 2 Accent 6" w:uiPriority="47"/>
+    <w:lsdException w:name="Grid Table 3 Accent 6" w:uiPriority="48"/>
+    <w:lsdException w:name="Grid Table 4 Accent 6" w:uiPriority="49"/>
+    <w:lsdException w:name="Grid Table 5 Dark Accent 6" w:uiPriority="50"/>
+    <w:lsdException w:name="Grid Table 6 Colorful Accent 6" w:uiPriority="51"/>
+    <w:lsdException w:name="Grid Table 7 Colorful Accent 6" w:uiPriority="52"/>
+    <w:lsdException w:name="List Table 1 Light" w:uiPriority="46"/>
+    <w:lsdException w:name="List Table 2" w:uiPriority="47"/>
+    <w:lsdException w:name="List Table 3" w:uiPriority="48"/>
+    <w:lsdException w:name="List Table 4" w:uiPriority="49"/>
+    <w:lsdException w:name="List Table 5 Dark" w:uiPriority="50"/>
+    <w:lsdException w:name="List Table 6 Colorful" w:uiPriority="51"/>
+    <w:lsdException w:name="List Table 7 Colorful" w:uiPriority="52"/>
+    <w:lsdException w:name="List Table 1 Light Accent 1" w:uiPriority="46"/>
+    <w:lsdException w:name="List Table 2 Accent 1" w:uiPriority="47"/>
+    <w:lsdException w:name="List Table 3 Accent 1" w:uiPriority="48"/>
+    <w:lsdException w:name="List Table 4 Accent 1" w:uiPriority="49"/>
+    <w:lsdException w:name="List Table 5 Dark Accent 1" w:uiPriority="50"/>
+    <w:lsdException w:name="List Table 6 Colorful Accent 1" w:uiPriority="51"/>
+    <w:lsdException w:name="List Table 7 Colorful Accent 1" w:uiPriority="52"/>
+    <w:lsdException w:name="List Table 1 Light Accent 2" w:uiPriority="46"/>
+    <w:lsdException w:name="List Table 2 Accent 2" w:uiPriority="47"/>
+    <w:lsdException w:name="List Table 3 Accent 2" w:uiPriority="48"/>
+    <w:lsdException w:name="List Table 4 Accent 2" w:uiPriority="49"/>
+    <w:lsdException w:name="List Table 5 Dark Accent 2" w:uiPriority="50"/>
+    <w:lsdException w:name="List Table 6 Colorful Accent 2" w:uiPriority="51"/>
+    <w:lsdException w:name="List Table 7 Colorful Accent 2" w:uiPriority="52"/>
+    <w:lsdException w:name="List Table 1 Light Accent 3" w:uiPriority="46"/>
+    <w:lsdException w:name="List Table 2 Accent 3" w:uiPriority="47"/>
+    <w:lsdException w:name="List Table 3 Accent 3" w:uiPriority="48"/>
+    <w:lsdException w:name="List Table 4 Accent 3" w:uiPriority="49"/>
+    <w:lsdException w:name="List Table 5 Dark Accent 3" w:uiPriority="50"/>
+    <w:lsdException w:name="List Table 6 Colorful Accent 3" w:uiPriority="51"/>
+    <w:lsdException w:name="List Table 7 Colorful Accent 3" w:uiPriority="52"/>
+    <w:lsdException w:name="List Table 1 Light Accent 4" w:uiPriority="46"/>
+    <w:lsdException w:name="List Table 2 Accent 4" w:uiPriority="47"/>
+    <w:lsdException w:name="List Table 3 Accent 4" w:uiPriority="48"/>
+    <w:lsdException w:name="List Table 4 Accent 4" w:uiPriority="49"/>
+    <w:lsdException w:name="List Table 5 Dark Accent 4" w:uiPriority="50"/>
+    <w:lsdException w:name="List Table 6 Colorful Accent 4" w:uiPriority="51"/>
+    <w:lsdException w:name="List Table 7 Colorful Accent 4" w:uiPriority="52"/>
+    <w:lsdException w:name="List Table 1 Light Accent 5" w:uiPriority="46"/>
+    <w:lsdException w:name="List Table 2 Accent 5" w:uiPriority="47"/>
+    <w:lsdException w:name="List Table 3 Accent 5" w:uiPriority="48"/>
+    <w:lsdException w:name="List Table 4 Accent 5" w:uiPriority="49"/>
+    <w:lsdException w:name="List Table 5 Dark Accent 5" w:uiPriority="50"/>
+    <w:lsdException w:name="List Table 6 Colorful Accent 5" w:uiPriority="51"/>
+    <w:lsdException w:name="List Table 7 Colorful Accent 5" w:uiPriority="52"/>
+    <w:lsdException w:name="List Table 1 Light Accent 6" w:uiPriority="46"/>
+    <w:lsdException w:name="List Table 2 Accent 6" w:uiPriority="47"/>
+    <w:lsdException w:name="List Table 3 Accent 6" w:uiPriority="48"/>
+    <w:lsdException w:name="List Table 4 Accent 6" w:uiPriority="49"/>
+    <w:lsdException w:name="List Table 5 Dark Accent 6" w:uiPriority="50"/>
+    <w:lsdException w:name="List Table 6 Colorful Accent 6" w:uiPriority="51"/>
+    <w:lsdException w:name="List Table 7 Colorful Accent 6" w:uiPriority="52"/>
+    <w:lsdException w:name="Mention" w:semiHidden="1" w:unhideWhenUsed="1"/>
+    <w:lsdException w:name="Smart Hyperlink" w:semiHidden="1" w:unhideWhenUsed="1"/>
+    <w:lsdException w:name="Hashtag" w:semiHidden="1" w:unhideWhenUsed="1"/>
+    <w:lsdException w:name="Unresolved Mention" w:semiHidden="1" w:unhideWhenUsed="1"/>
+    <w:lsdException w:name="Smart Link" w:semiHidden="1" w:unhideWhenUsed="1"/>
   </w:latentStyles>
   <w:style w:type="paragraph" w:default="1" w:styleId="Normal">
     <w:name w:val="Normal"/>
@@ -1445,7 +2041,6 @@
     <w:uiPriority w:val="99"/>
     <w:semiHidden/>
     <w:unhideWhenUsed/>
-    <w:qFormat/>
     <w:tblPr>
       <w:tblInd w:w="0" w:type="dxa"/>
       <w:tblCellMar>
@@ -1491,6 +2086,26 @@
       <w:sz w:val="16"/>
       <w:szCs w:val="16"/>
     </w:rPr>
+  </w:style>
+  <w:style w:type="table" w:styleId="Tablaconcuadrcula">
+    <w:name w:val="Table Grid"/>
+    <w:basedOn w:val="Tablanormal"/>
+    <w:uiPriority w:val="39"/>
+    <w:unhideWhenUsed/>
+    <w:rsid w:val="00615944"/>
+    <w:pPr>
+      <w:spacing w:after="0" w:line="240" w:lineRule="auto"/>
+    </w:pPr>
+    <w:tblPr>
+      <w:tblBorders>
+        <w:top w:val="single" w:sz="4" w:space="0" w:color="auto"/>
+        <w:left w:val="single" w:sz="4" w:space="0" w:color="auto"/>
+        <w:bottom w:val="single" w:sz="4" w:space="0" w:color="auto"/>
+        <w:right w:val="single" w:sz="4" w:space="0" w:color="auto"/>
+        <w:insideH w:val="single" w:sz="4" w:space="0" w:color="auto"/>
+        <w:insideV w:val="single" w:sz="4" w:space="0" w:color="auto"/>
+      </w:tblBorders>
+    </w:tblPr>
   </w:style>
 </w:styles>
 </file>
@@ -1784,8 +2399,20 @@
   <a:extraClrSchemeLst/>
   <a:extLst>
     <a:ext uri="{05A4C25C-085E-4340-85A3-A5531E510DB2}">
-      <thm15:themeFamily xmlns:thm15="http://schemas.microsoft.com/office/thememl/2012/main" xmlns="" name="Office Theme" id="{62F939B6-93AF-4DB8-9C6B-D6C7DFDC589F}" vid="{4A3C46E8-61CC-4603-A589-7422A47A8E4A}"/>
+      <thm15:themeFamily xmlns:thm15="http://schemas.microsoft.com/office/thememl/2012/main" name="Office Theme" id="{62F939B6-93AF-4DB8-9C6B-D6C7DFDC589F}" vid="{4A3C46E8-61CC-4603-A589-7422A47A8E4A}"/>
     </a:ext>
   </a:extLst>
 </a:theme>
+</file>
+
+<file path=customXml/item1.xml><?xml version="1.0" encoding="utf-8"?>
+<b:Sources xmlns:b="http://schemas.openxmlformats.org/officeDocument/2006/bibliography" xmlns="http://schemas.openxmlformats.org/officeDocument/2006/bibliography" SelectedStyle="\APASixthEditionOfficeOnline.xsl" StyleName="APA" Version="6"/>
+</file>
+
+<file path=customXml/itemProps1.xml><?xml version="1.0" encoding="utf-8"?>
+<ds:datastoreItem xmlns:ds="http://schemas.openxmlformats.org/officeDocument/2006/customXml" ds:itemID="{97D02548-A64A-4098-B451-DB84AAD61403}">
+  <ds:schemaRefs>
+    <ds:schemaRef ds:uri="http://schemas.openxmlformats.org/officeDocument/2006/bibliography"/>
+  </ds:schemaRefs>
+</ds:datastoreItem>
 </file>
</xml_diff>

<commit_message>
word con diagrama de clases
</commit_message>
<xml_diff>
--- a/Informe de proyecto-gestion.docx
+++ b/Informe de proyecto-gestion.docx
@@ -193,22 +193,7 @@
           <w:lang w:val="en-US"/>
         </w:rPr>
         <w:tab/>
-      </w:r>
-      <w:proofErr w:type="gramStart"/>
-      <w:r>
-        <w:rPr>
-          <w:rFonts w:ascii="Arial Black" w:hAnsi="Arial Black"/>
-          <w:lang w:val="en-US"/>
-        </w:rPr>
-        <w:t>MATIAS  SANCHEZ</w:t>
-      </w:r>
-      <w:proofErr w:type="gramEnd"/>
-      <w:r>
-        <w:rPr>
-          <w:rFonts w:ascii="Arial Black" w:hAnsi="Arial Black"/>
-          <w:lang w:val="en-US"/>
-        </w:rPr>
-        <w:t xml:space="preserve"> VILLAR</w:t>
+        <w:t>MATIAS  SANCHEZ VILLAR</w:t>
       </w:r>
     </w:p>
     <w:p>
@@ -1035,25 +1020,7 @@
           <w:szCs w:val="24"/>
         </w:rPr>
         <w:tab/>
-        <w:t xml:space="preserve">*Listado de estado crítico(rojo) de </w:t>
-      </w:r>
-      <w:proofErr w:type="gramStart"/>
-      <w:r>
-        <w:rPr>
-          <w:rFonts w:ascii="Arial" w:hAnsi="Arial" w:cs="Arial"/>
-          <w:sz w:val="24"/>
-          <w:szCs w:val="24"/>
-        </w:rPr>
-        <w:t>stock(</w:t>
-      </w:r>
-      <w:proofErr w:type="gramEnd"/>
-      <w:r>
-        <w:rPr>
-          <w:rFonts w:ascii="Arial" w:hAnsi="Arial" w:cs="Arial"/>
-          <w:sz w:val="24"/>
-          <w:szCs w:val="24"/>
-        </w:rPr>
-        <w:t>menor al 10% del mínimo)</w:t>
+        <w:t>*Listado de estado crítico(rojo) de stock(menor al 10% del mínimo)</w:t>
       </w:r>
     </w:p>
     <w:p>
@@ -1250,874 +1217,68 @@
         </w:rPr>
       </w:pPr>
     </w:p>
-    <w:tbl>
-      <w:tblPr>
-        <w:tblStyle w:val="Tablaconcuadrcula"/>
-        <w:tblW w:w="0" w:type="auto"/>
-        <w:tblLook w:val="04A0" w:firstRow="1" w:lastRow="0" w:firstColumn="1" w:lastColumn="0" w:noHBand="0" w:noVBand="1"/>
-      </w:tblPr>
-      <w:tblGrid>
-        <w:gridCol w:w="3227"/>
-      </w:tblGrid>
-      <w:tr>
-        <w:tc>
-          <w:tcPr>
-            <w:tcW w:w="3227" w:type="dxa"/>
-          </w:tcPr>
-          <w:p>
-            <w:pPr>
-              <w:jc w:val="center"/>
-              <w:rPr>
-                <w:rFonts w:ascii="Arial" w:hAnsi="Arial" w:cs="Arial"/>
-                <w:b/>
-                <w:bCs/>
-                <w:sz w:val="24"/>
-                <w:szCs w:val="24"/>
-              </w:rPr>
-            </w:pPr>
-            <w:r>
-              <w:rPr>
-                <w:rFonts w:ascii="Arial" w:hAnsi="Arial" w:cs="Arial"/>
-                <w:b/>
-                <w:bCs/>
-                <w:sz w:val="24"/>
-                <w:szCs w:val="24"/>
-              </w:rPr>
-              <w:t>Producto</w:t>
-            </w:r>
-          </w:p>
-        </w:tc>
-      </w:tr>
-      <w:tr>
-        <w:tc>
-          <w:tcPr>
-            <w:tcW w:w="3227" w:type="dxa"/>
-            <w:shd w:val="clear" w:color="auto" w:fill="000000" w:themeFill="text1"/>
-          </w:tcPr>
-          <w:p>
-            <w:pPr>
-              <w:jc w:val="both"/>
-              <w:rPr>
-                <w:rFonts w:ascii="Arial" w:hAnsi="Arial" w:cs="Arial"/>
-                <w:color w:val="FF0000"/>
-                <w:sz w:val="24"/>
-                <w:szCs w:val="24"/>
-              </w:rPr>
-            </w:pPr>
-            <w:r>
-              <w:rPr>
-                <w:rFonts w:ascii="Arial" w:hAnsi="Arial" w:cs="Arial"/>
-                <w:color w:val="FF0000"/>
-                <w:sz w:val="24"/>
-                <w:szCs w:val="24"/>
-              </w:rPr>
-              <w:t>ID</w:t>
-            </w:r>
-          </w:p>
-        </w:tc>
-      </w:tr>
-      <w:tr>
-        <w:tc>
-          <w:tcPr>
-            <w:tcW w:w="3227" w:type="dxa"/>
-            <w:shd w:val="clear" w:color="auto" w:fill="000000" w:themeFill="text1"/>
-          </w:tcPr>
-          <w:p>
-            <w:pPr>
-              <w:jc w:val="both"/>
-              <w:rPr>
-                <w:rFonts w:ascii="Arial" w:hAnsi="Arial" w:cs="Arial"/>
-                <w:color w:val="FF0000"/>
-                <w:sz w:val="24"/>
-                <w:szCs w:val="24"/>
-              </w:rPr>
-            </w:pPr>
-            <w:r>
-              <w:rPr>
-                <w:rFonts w:ascii="Arial" w:hAnsi="Arial" w:cs="Arial"/>
-                <w:color w:val="FF0000"/>
-                <w:sz w:val="24"/>
-                <w:szCs w:val="24"/>
-              </w:rPr>
-              <w:t>NOMBRE</w:t>
-            </w:r>
-          </w:p>
-        </w:tc>
-      </w:tr>
-      <w:tr>
-        <w:tc>
-          <w:tcPr>
-            <w:tcW w:w="3227" w:type="dxa"/>
-            <w:shd w:val="clear" w:color="auto" w:fill="000000" w:themeFill="text1"/>
-          </w:tcPr>
-          <w:p>
-            <w:pPr>
-              <w:jc w:val="both"/>
-              <w:rPr>
-                <w:rFonts w:ascii="Arial" w:hAnsi="Arial" w:cs="Arial"/>
-                <w:color w:val="FF0000"/>
-                <w:sz w:val="24"/>
-                <w:szCs w:val="24"/>
-              </w:rPr>
-            </w:pPr>
-            <w:r>
-              <w:rPr>
-                <w:rFonts w:ascii="Arial" w:hAnsi="Arial" w:cs="Arial"/>
-                <w:color w:val="FF0000"/>
-                <w:sz w:val="24"/>
-                <w:szCs w:val="24"/>
-              </w:rPr>
-              <w:t>PRECIO</w:t>
-            </w:r>
-          </w:p>
-        </w:tc>
-      </w:tr>
-      <w:tr>
-        <w:tc>
-          <w:tcPr>
-            <w:tcW w:w="3227" w:type="dxa"/>
-            <w:shd w:val="clear" w:color="auto" w:fill="000000" w:themeFill="text1"/>
-          </w:tcPr>
-          <w:p>
-            <w:pPr>
-              <w:jc w:val="both"/>
-              <w:rPr>
-                <w:rFonts w:ascii="Arial" w:hAnsi="Arial" w:cs="Arial"/>
-                <w:color w:val="FF0000"/>
-                <w:sz w:val="24"/>
-                <w:szCs w:val="24"/>
-              </w:rPr>
-            </w:pPr>
-            <w:r>
-              <w:rPr>
-                <w:rFonts w:ascii="Arial" w:hAnsi="Arial" w:cs="Arial"/>
-                <w:color w:val="FF0000"/>
-                <w:sz w:val="24"/>
-                <w:szCs w:val="24"/>
-              </w:rPr>
-              <w:t>CANTIDAD</w:t>
-            </w:r>
-          </w:p>
-        </w:tc>
-      </w:tr>
-      <w:tr>
-        <w:tc>
-          <w:tcPr>
-            <w:tcW w:w="3227" w:type="dxa"/>
-            <w:shd w:val="clear" w:color="auto" w:fill="000000" w:themeFill="text1"/>
-          </w:tcPr>
-          <w:p>
-            <w:pPr>
-              <w:jc w:val="both"/>
-              <w:rPr>
-                <w:rFonts w:ascii="Arial" w:hAnsi="Arial" w:cs="Arial"/>
-                <w:color w:val="FF0000"/>
-                <w:sz w:val="24"/>
-                <w:szCs w:val="24"/>
-              </w:rPr>
-            </w:pPr>
-            <w:r>
-              <w:rPr>
-                <w:rFonts w:ascii="Arial" w:hAnsi="Arial" w:cs="Arial"/>
-                <w:color w:val="FF0000"/>
-                <w:sz w:val="24"/>
-                <w:szCs w:val="24"/>
-              </w:rPr>
-              <w:t>CANTIDAD MINIMA</w:t>
-            </w:r>
-          </w:p>
-        </w:tc>
-      </w:tr>
-      <w:tr>
-        <w:tc>
-          <w:tcPr>
-            <w:tcW w:w="3227" w:type="dxa"/>
-            <w:shd w:val="clear" w:color="auto" w:fill="000000" w:themeFill="text1"/>
-          </w:tcPr>
-          <w:p>
-            <w:pPr>
-              <w:jc w:val="both"/>
-              <w:rPr>
-                <w:rFonts w:ascii="Arial" w:hAnsi="Arial" w:cs="Arial"/>
-                <w:color w:val="FF0000"/>
-                <w:sz w:val="24"/>
-                <w:szCs w:val="24"/>
-              </w:rPr>
-            </w:pPr>
-            <w:r>
-              <w:rPr>
-                <w:rFonts w:ascii="Arial" w:hAnsi="Arial" w:cs="Arial"/>
-                <w:color w:val="FF0000"/>
-                <w:sz w:val="24"/>
-                <w:szCs w:val="24"/>
-              </w:rPr>
-              <w:t>ESTADO</w:t>
-            </w:r>
-          </w:p>
-        </w:tc>
-      </w:tr>
-      <w:tr>
-        <w:tc>
-          <w:tcPr>
-            <w:tcW w:w="3227" w:type="dxa"/>
-            <w:shd w:val="clear" w:color="auto" w:fill="000000" w:themeFill="text1"/>
-          </w:tcPr>
-          <w:p>
-            <w:pPr>
-              <w:jc w:val="both"/>
-              <w:rPr>
-                <w:rFonts w:ascii="Arial" w:hAnsi="Arial" w:cs="Arial"/>
-                <w:color w:val="FF0000"/>
-                <w:sz w:val="24"/>
-                <w:szCs w:val="24"/>
-              </w:rPr>
-            </w:pPr>
-            <w:r>
-              <w:rPr>
-                <w:rFonts w:ascii="Arial" w:hAnsi="Arial" w:cs="Arial"/>
-                <w:color w:val="FFFFFF" w:themeColor="background1"/>
-                <w:sz w:val="24"/>
-                <w:szCs w:val="24"/>
-              </w:rPr>
-              <w:t>FECHA</w:t>
-            </w:r>
-            <w:r>
-              <w:rPr>
-                <w:rFonts w:ascii="Arial" w:hAnsi="Arial" w:cs="Arial"/>
-                <w:color w:val="FF0000"/>
-                <w:sz w:val="24"/>
-                <w:szCs w:val="24"/>
-              </w:rPr>
-              <w:t xml:space="preserve"> ACTUAL</w:t>
-            </w:r>
-          </w:p>
-        </w:tc>
-      </w:tr>
-      <w:tr>
-        <w:tc>
-          <w:tcPr>
-            <w:tcW w:w="3227" w:type="dxa"/>
-            <w:shd w:val="clear" w:color="auto" w:fill="000000" w:themeFill="text1"/>
-          </w:tcPr>
-          <w:p>
-            <w:pPr>
-              <w:jc w:val="both"/>
-              <w:rPr>
-                <w:rFonts w:ascii="Arial" w:hAnsi="Arial" w:cs="Arial"/>
-                <w:color w:val="FF0000"/>
-                <w:sz w:val="24"/>
-                <w:szCs w:val="24"/>
-              </w:rPr>
-            </w:pPr>
-            <w:r>
-              <w:rPr>
-                <w:rFonts w:ascii="Arial" w:hAnsi="Arial" w:cs="Arial"/>
-                <w:noProof/>
-                <w:color w:val="FFFFFF" w:themeColor="background1"/>
-                <w:sz w:val="24"/>
-                <w:szCs w:val="24"/>
-              </w:rPr>
-              <w:pict w14:anchorId="497805D6">
-                <v:shapetype id="_x0000_t32" coordsize="21600,21600" o:spt="32" o:oned="t" path="m,l21600,21600e" filled="f">
-                  <v:path arrowok="t" fillok="f" o:connecttype="none"/>
-                  <o:lock v:ext="edit" shapetype="t"/>
-                </v:shapetype>
-                <v:shape id="_x0000_s1026" type="#_x0000_t32" style="position:absolute;left:0;text-align:left;margin-left:40.5pt;margin-top:13.85pt;width:9pt;height:54.5pt;flip:y;z-index:251658240;mso-position-horizontal-relative:text;mso-position-vertical-relative:text" o:connectortype="straight">
-                  <v:stroke endarrow="block"/>
-                </v:shape>
-              </w:pict>
-            </w:r>
-            <w:r>
-              <w:rPr>
-                <w:rFonts w:ascii="Arial" w:hAnsi="Arial" w:cs="Arial"/>
-                <w:color w:val="FFFFFF" w:themeColor="background1"/>
-                <w:sz w:val="24"/>
-                <w:szCs w:val="24"/>
-              </w:rPr>
-              <w:t>FECHA</w:t>
-            </w:r>
-            <w:r>
-              <w:rPr>
-                <w:rFonts w:ascii="Arial" w:hAnsi="Arial" w:cs="Arial"/>
-                <w:color w:val="FF0000"/>
-                <w:sz w:val="24"/>
-                <w:szCs w:val="24"/>
-              </w:rPr>
-              <w:t xml:space="preserve"> VENCIMIENTO</w:t>
-            </w:r>
-          </w:p>
-        </w:tc>
-      </w:tr>
-    </w:tbl>
-    <w:tbl>
-      <w:tblPr>
-        <w:tblStyle w:val="Tablaconcuadrcula"/>
-        <w:tblpPr w:leftFromText="141" w:rightFromText="141" w:vertAnchor="text" w:horzAnchor="page" w:tblpX="7163" w:tblpY="-1382"/>
-        <w:tblOverlap w:val="never"/>
-        <w:tblW w:w="0" w:type="auto"/>
-        <w:tblLook w:val="04A0" w:firstRow="1" w:lastRow="0" w:firstColumn="1" w:lastColumn="0" w:noHBand="0" w:noVBand="1"/>
-      </w:tblPr>
-      <w:tblGrid>
-        <w:gridCol w:w="1809"/>
-      </w:tblGrid>
-      <w:tr>
-        <w:tc>
-          <w:tcPr>
-            <w:tcW w:w="1809" w:type="dxa"/>
-          </w:tcPr>
-          <w:p>
-            <w:pPr>
-              <w:jc w:val="center"/>
-              <w:rPr>
-                <w:rFonts w:ascii="Arial" w:hAnsi="Arial" w:cs="Arial"/>
-                <w:b/>
-                <w:bCs/>
-                <w:sz w:val="24"/>
-                <w:szCs w:val="24"/>
-              </w:rPr>
-            </w:pPr>
-            <w:r>
-              <w:rPr>
-                <w:rFonts w:ascii="Arial" w:hAnsi="Arial" w:cs="Arial"/>
-                <w:b/>
-                <w:bCs/>
-                <w:sz w:val="24"/>
-                <w:szCs w:val="24"/>
-              </w:rPr>
-              <w:t>Proveedor</w:t>
-            </w:r>
-          </w:p>
-        </w:tc>
-      </w:tr>
-      <w:tr>
-        <w:tc>
-          <w:tcPr>
-            <w:tcW w:w="1809" w:type="dxa"/>
-            <w:shd w:val="clear" w:color="auto" w:fill="000000" w:themeFill="text1"/>
-          </w:tcPr>
-          <w:p>
-            <w:pPr>
-              <w:jc w:val="both"/>
-              <w:rPr>
-                <w:rFonts w:ascii="Arial" w:hAnsi="Arial" w:cs="Arial"/>
-                <w:color w:val="FF0000"/>
-                <w:sz w:val="24"/>
-                <w:szCs w:val="24"/>
-              </w:rPr>
-            </w:pPr>
-            <w:r>
-              <w:rPr>
-                <w:rFonts w:ascii="Arial" w:hAnsi="Arial" w:cs="Arial"/>
-                <w:color w:val="FF0000"/>
-                <w:sz w:val="24"/>
-                <w:szCs w:val="24"/>
-              </w:rPr>
-              <w:t>Nombre</w:t>
-            </w:r>
-          </w:p>
-        </w:tc>
-      </w:tr>
-      <w:tr>
-        <w:tc>
-          <w:tcPr>
-            <w:tcW w:w="1809" w:type="dxa"/>
-            <w:shd w:val="clear" w:color="auto" w:fill="000000" w:themeFill="text1"/>
-          </w:tcPr>
-          <w:p>
-            <w:pPr>
-              <w:jc w:val="both"/>
-              <w:rPr>
-                <w:rFonts w:ascii="Arial" w:hAnsi="Arial" w:cs="Arial"/>
-                <w:color w:val="FF0000"/>
-                <w:sz w:val="24"/>
-                <w:szCs w:val="24"/>
-              </w:rPr>
-            </w:pPr>
-            <w:r>
-              <w:rPr>
-                <w:rFonts w:ascii="Arial" w:hAnsi="Arial" w:cs="Arial"/>
-                <w:color w:val="FF0000"/>
-                <w:sz w:val="24"/>
-                <w:szCs w:val="24"/>
-              </w:rPr>
-              <w:t>Producto</w:t>
-            </w:r>
-          </w:p>
-        </w:tc>
-      </w:tr>
-      <w:tr>
-        <w:tc>
-          <w:tcPr>
-            <w:tcW w:w="1809" w:type="dxa"/>
-            <w:shd w:val="clear" w:color="auto" w:fill="000000" w:themeFill="text1"/>
-          </w:tcPr>
-          <w:p>
-            <w:pPr>
-              <w:jc w:val="both"/>
-              <w:rPr>
-                <w:rFonts w:ascii="Arial" w:hAnsi="Arial" w:cs="Arial"/>
-                <w:color w:val="FF0000"/>
-                <w:sz w:val="24"/>
-                <w:szCs w:val="24"/>
-              </w:rPr>
-            </w:pPr>
-            <w:r>
-              <w:rPr>
-                <w:rFonts w:ascii="Arial" w:hAnsi="Arial" w:cs="Arial"/>
-                <w:color w:val="FF0000"/>
-                <w:sz w:val="24"/>
-                <w:szCs w:val="24"/>
-              </w:rPr>
-              <w:t>ID</w:t>
-            </w:r>
-          </w:p>
-        </w:tc>
-      </w:tr>
-      <w:tr>
-        <w:tc>
-          <w:tcPr>
-            <w:tcW w:w="1809" w:type="dxa"/>
-            <w:shd w:val="clear" w:color="auto" w:fill="000000" w:themeFill="text1"/>
-          </w:tcPr>
-          <w:p>
-            <w:pPr>
-              <w:jc w:val="both"/>
-              <w:rPr>
-                <w:rFonts w:ascii="Arial" w:hAnsi="Arial" w:cs="Arial"/>
-                <w:color w:val="FF0000"/>
-                <w:sz w:val="24"/>
-                <w:szCs w:val="24"/>
-              </w:rPr>
-            </w:pPr>
-            <w:r>
-              <w:rPr>
-                <w:rFonts w:ascii="Arial" w:hAnsi="Arial" w:cs="Arial"/>
-                <w:color w:val="FF0000"/>
-                <w:sz w:val="24"/>
-                <w:szCs w:val="24"/>
-              </w:rPr>
-              <w:t>Precio</w:t>
-            </w:r>
-          </w:p>
-        </w:tc>
-      </w:tr>
-      <w:tr>
-        <w:tc>
-          <w:tcPr>
-            <w:tcW w:w="1809" w:type="dxa"/>
-            <w:shd w:val="clear" w:color="auto" w:fill="000000" w:themeFill="text1"/>
-          </w:tcPr>
-          <w:p>
-            <w:pPr>
-              <w:jc w:val="both"/>
-              <w:rPr>
-                <w:rFonts w:ascii="Arial" w:hAnsi="Arial" w:cs="Arial"/>
-                <w:color w:val="FF0000"/>
-                <w:sz w:val="24"/>
-                <w:szCs w:val="24"/>
-              </w:rPr>
-            </w:pPr>
-            <w:r>
-              <w:rPr>
-                <w:rFonts w:ascii="Arial" w:hAnsi="Arial" w:cs="Arial"/>
-                <w:color w:val="FF0000"/>
-                <w:sz w:val="24"/>
-                <w:szCs w:val="24"/>
-              </w:rPr>
-              <w:t>Teléfono</w:t>
-            </w:r>
-          </w:p>
-        </w:tc>
-      </w:tr>
-      <w:tr>
-        <w:tc>
-          <w:tcPr>
-            <w:tcW w:w="1809" w:type="dxa"/>
-            <w:shd w:val="clear" w:color="auto" w:fill="000000" w:themeFill="text1"/>
-          </w:tcPr>
-          <w:p>
-            <w:pPr>
-              <w:jc w:val="both"/>
-              <w:rPr>
-                <w:rFonts w:ascii="Arial" w:hAnsi="Arial" w:cs="Arial"/>
-                <w:color w:val="FF0000"/>
-                <w:sz w:val="24"/>
-                <w:szCs w:val="24"/>
-              </w:rPr>
-            </w:pPr>
-            <w:r>
-              <w:rPr>
-                <w:rFonts w:ascii="Arial" w:hAnsi="Arial" w:cs="Arial"/>
-                <w:color w:val="FF0000"/>
-                <w:sz w:val="24"/>
-                <w:szCs w:val="24"/>
-              </w:rPr>
-              <w:t>Comentario</w:t>
-            </w:r>
-          </w:p>
-        </w:tc>
-      </w:tr>
-    </w:tbl>
-    <w:p>
-      <w:pPr>
-        <w:jc w:val="both"/>
-        <w:rPr>
-          <w:rFonts w:ascii="Arial" w:hAnsi="Arial" w:cs="Arial"/>
-          <w:sz w:val="24"/>
-          <w:szCs w:val="24"/>
-        </w:rPr>
-      </w:pPr>
-    </w:p>
-    <w:p>
-      <w:pPr>
-        <w:jc w:val="both"/>
-        <w:rPr>
-          <w:rFonts w:ascii="Arial" w:hAnsi="Arial" w:cs="Arial"/>
-          <w:sz w:val="24"/>
-          <w:szCs w:val="24"/>
-        </w:rPr>
-      </w:pPr>
-    </w:p>
-    <w:tbl>
-      <w:tblPr>
-        <w:tblStyle w:val="Tablaconcuadrcula"/>
-        <w:tblpPr w:leftFromText="141" w:rightFromText="141" w:vertAnchor="text" w:horzAnchor="margin" w:tblpY="194"/>
-        <w:tblW w:w="0" w:type="auto"/>
-        <w:tblLook w:val="04A0" w:firstRow="1" w:lastRow="0" w:firstColumn="1" w:lastColumn="0" w:noHBand="0" w:noVBand="1"/>
-      </w:tblPr>
-      <w:tblGrid>
-        <w:gridCol w:w="1384"/>
-      </w:tblGrid>
-      <w:tr>
-        <w:tc>
-          <w:tcPr>
-            <w:tcW w:w="1384" w:type="dxa"/>
-          </w:tcPr>
-          <w:p>
-            <w:pPr>
-              <w:jc w:val="center"/>
-              <w:rPr>
-                <w:rFonts w:ascii="Arial" w:hAnsi="Arial" w:cs="Arial"/>
-                <w:b/>
-                <w:bCs/>
-                <w:sz w:val="24"/>
-                <w:szCs w:val="24"/>
-              </w:rPr>
-            </w:pPr>
-            <w:r>
-              <w:rPr>
-                <w:rFonts w:ascii="Arial" w:hAnsi="Arial" w:cs="Arial"/>
-                <w:b/>
-                <w:bCs/>
-                <w:sz w:val="24"/>
-                <w:szCs w:val="24"/>
-              </w:rPr>
-              <w:t>FECHA</w:t>
-            </w:r>
-          </w:p>
-        </w:tc>
-      </w:tr>
-      <w:tr>
-        <w:tc>
-          <w:tcPr>
-            <w:tcW w:w="1384" w:type="dxa"/>
-            <w:shd w:val="clear" w:color="auto" w:fill="000000" w:themeFill="text1"/>
-          </w:tcPr>
-          <w:p>
-            <w:pPr>
-              <w:jc w:val="both"/>
-              <w:rPr>
-                <w:rFonts w:ascii="Arial" w:hAnsi="Arial" w:cs="Arial"/>
-                <w:color w:val="FF0000"/>
-                <w:sz w:val="24"/>
-                <w:szCs w:val="24"/>
-              </w:rPr>
-            </w:pPr>
-            <w:r>
-              <w:rPr>
-                <w:rFonts w:ascii="Arial" w:hAnsi="Arial" w:cs="Arial"/>
-                <w:color w:val="FF0000"/>
-                <w:sz w:val="24"/>
-                <w:szCs w:val="24"/>
-              </w:rPr>
-              <w:t>DIA</w:t>
-            </w:r>
-          </w:p>
-        </w:tc>
-      </w:tr>
-      <w:tr>
-        <w:tc>
-          <w:tcPr>
-            <w:tcW w:w="1384" w:type="dxa"/>
-            <w:shd w:val="clear" w:color="auto" w:fill="000000" w:themeFill="text1"/>
-          </w:tcPr>
-          <w:p>
-            <w:pPr>
-              <w:jc w:val="both"/>
-              <w:rPr>
-                <w:rFonts w:ascii="Arial" w:hAnsi="Arial" w:cs="Arial"/>
-                <w:color w:val="FF0000"/>
-                <w:sz w:val="24"/>
-                <w:szCs w:val="24"/>
-              </w:rPr>
-            </w:pPr>
-            <w:r>
-              <w:rPr>
-                <w:rFonts w:ascii="Arial" w:hAnsi="Arial" w:cs="Arial"/>
-                <w:color w:val="FF0000"/>
-                <w:sz w:val="24"/>
-                <w:szCs w:val="24"/>
-              </w:rPr>
-              <w:t>MES</w:t>
-            </w:r>
-          </w:p>
-        </w:tc>
-      </w:tr>
-      <w:tr>
-        <w:tc>
-          <w:tcPr>
-            <w:tcW w:w="1384" w:type="dxa"/>
-            <w:shd w:val="clear" w:color="auto" w:fill="000000" w:themeFill="text1"/>
-          </w:tcPr>
-          <w:p>
-            <w:pPr>
-              <w:jc w:val="both"/>
-              <w:rPr>
-                <w:rFonts w:ascii="Arial" w:hAnsi="Arial" w:cs="Arial"/>
-                <w:color w:val="FF0000"/>
-                <w:sz w:val="24"/>
-                <w:szCs w:val="24"/>
-              </w:rPr>
-            </w:pPr>
-            <w:r>
-              <w:rPr>
-                <w:rFonts w:ascii="Arial" w:hAnsi="Arial" w:cs="Arial"/>
-                <w:color w:val="FF0000"/>
-                <w:sz w:val="24"/>
-                <w:szCs w:val="24"/>
-              </w:rPr>
-              <w:t>ANIO</w:t>
-            </w:r>
-          </w:p>
-        </w:tc>
-      </w:tr>
-    </w:tbl>
-    <w:p>
-      <w:pPr>
-        <w:jc w:val="both"/>
-        <w:rPr>
-          <w:rFonts w:ascii="Arial" w:hAnsi="Arial" w:cs="Arial"/>
-          <w:sz w:val="24"/>
-          <w:szCs w:val="24"/>
-        </w:rPr>
-      </w:pPr>
-    </w:p>
-    <w:p>
-      <w:pPr>
-        <w:jc w:val="both"/>
-        <w:rPr>
-          <w:rFonts w:ascii="Arial" w:hAnsi="Arial" w:cs="Arial"/>
-          <w:sz w:val="24"/>
-          <w:szCs w:val="24"/>
-        </w:rPr>
-      </w:pPr>
-    </w:p>
-    <w:tbl>
-      <w:tblPr>
-        <w:tblStyle w:val="Tablaconcuadrcula"/>
-        <w:tblpPr w:leftFromText="141" w:rightFromText="141" w:vertAnchor="text" w:horzAnchor="page" w:tblpX="7233" w:tblpY="8"/>
-        <w:tblW w:w="0" w:type="auto"/>
-        <w:tblLook w:val="04A0" w:firstRow="1" w:lastRow="0" w:firstColumn="1" w:lastColumn="0" w:noHBand="0" w:noVBand="1"/>
-      </w:tblPr>
-      <w:tblGrid>
-        <w:gridCol w:w="2376"/>
-      </w:tblGrid>
-      <w:tr>
-        <w:tc>
-          <w:tcPr>
-            <w:tcW w:w="2376" w:type="dxa"/>
-          </w:tcPr>
-          <w:p>
-            <w:pPr>
-              <w:jc w:val="center"/>
-              <w:rPr>
-                <w:rFonts w:ascii="Arial" w:hAnsi="Arial" w:cs="Arial"/>
-                <w:b/>
-                <w:bCs/>
-                <w:sz w:val="24"/>
-                <w:szCs w:val="24"/>
-              </w:rPr>
-            </w:pPr>
-            <w:r>
-              <w:rPr>
-                <w:rFonts w:ascii="Arial" w:hAnsi="Arial" w:cs="Arial"/>
-                <w:b/>
-                <w:bCs/>
-                <w:sz w:val="24"/>
-                <w:szCs w:val="24"/>
-              </w:rPr>
-              <w:t>Factura</w:t>
-            </w:r>
-          </w:p>
-        </w:tc>
-      </w:tr>
-      <w:tr>
-        <w:tc>
-          <w:tcPr>
-            <w:tcW w:w="2376" w:type="dxa"/>
-            <w:shd w:val="clear" w:color="auto" w:fill="000000" w:themeFill="text1"/>
-          </w:tcPr>
-          <w:p>
-            <w:pPr>
-              <w:jc w:val="both"/>
-              <w:rPr>
-                <w:rFonts w:ascii="Arial" w:hAnsi="Arial" w:cs="Arial"/>
-                <w:color w:val="FF0000"/>
-                <w:sz w:val="24"/>
-                <w:szCs w:val="24"/>
-              </w:rPr>
-            </w:pPr>
-            <w:r>
-              <w:rPr>
-                <w:rFonts w:ascii="Arial" w:hAnsi="Arial" w:cs="Arial"/>
-                <w:color w:val="FF0000"/>
-                <w:sz w:val="24"/>
-                <w:szCs w:val="24"/>
-              </w:rPr>
-              <w:t>Monto</w:t>
-            </w:r>
-          </w:p>
-        </w:tc>
-      </w:tr>
-      <w:tr>
-        <w:tc>
-          <w:tcPr>
-            <w:tcW w:w="2376" w:type="dxa"/>
-            <w:shd w:val="clear" w:color="auto" w:fill="000000" w:themeFill="text1"/>
-          </w:tcPr>
-          <w:p>
-            <w:pPr>
-              <w:jc w:val="both"/>
-              <w:rPr>
-                <w:rFonts w:ascii="Arial" w:hAnsi="Arial" w:cs="Arial"/>
-                <w:color w:val="FF0000"/>
-                <w:sz w:val="24"/>
-                <w:szCs w:val="24"/>
-              </w:rPr>
-            </w:pPr>
-            <w:r>
-              <w:rPr>
-                <w:rFonts w:ascii="Arial" w:hAnsi="Arial" w:cs="Arial"/>
-                <w:color w:val="FFFFFF" w:themeColor="background1"/>
-                <w:sz w:val="24"/>
-                <w:szCs w:val="24"/>
-              </w:rPr>
-              <w:t>Fecha</w:t>
-            </w:r>
-            <w:r>
-              <w:rPr>
-                <w:rFonts w:ascii="Arial" w:hAnsi="Arial" w:cs="Arial"/>
-                <w:color w:val="FF0000"/>
-                <w:sz w:val="24"/>
-                <w:szCs w:val="24"/>
-              </w:rPr>
-              <w:t xml:space="preserve"> Actual</w:t>
-            </w:r>
-          </w:p>
-        </w:tc>
-      </w:tr>
-      <w:tr>
-        <w:tc>
-          <w:tcPr>
-            <w:tcW w:w="2376" w:type="dxa"/>
-            <w:shd w:val="clear" w:color="auto" w:fill="000000" w:themeFill="text1"/>
-          </w:tcPr>
-          <w:p>
-            <w:pPr>
-              <w:jc w:val="both"/>
-              <w:rPr>
-                <w:rFonts w:ascii="Arial" w:hAnsi="Arial" w:cs="Arial"/>
-                <w:color w:val="FF0000"/>
-                <w:sz w:val="24"/>
-                <w:szCs w:val="24"/>
-              </w:rPr>
-            </w:pPr>
-            <w:r>
-              <w:rPr>
-                <w:rFonts w:ascii="Arial" w:hAnsi="Arial" w:cs="Arial"/>
-                <w:color w:val="FF0000"/>
-                <w:sz w:val="24"/>
-                <w:szCs w:val="24"/>
-              </w:rPr>
-              <w:t>ID</w:t>
-            </w:r>
-          </w:p>
-        </w:tc>
-      </w:tr>
-      <w:tr>
-        <w:trPr>
-          <w:trHeight w:val="50"/>
-        </w:trPr>
-        <w:tc>
-          <w:tcPr>
-            <w:tcW w:w="2376" w:type="dxa"/>
-            <w:shd w:val="clear" w:color="auto" w:fill="000000" w:themeFill="text1"/>
-          </w:tcPr>
-          <w:p>
-            <w:pPr>
-              <w:jc w:val="both"/>
-              <w:rPr>
-                <w:rFonts w:ascii="Arial" w:hAnsi="Arial" w:cs="Arial"/>
-                <w:color w:val="FF0000"/>
-                <w:sz w:val="24"/>
-                <w:szCs w:val="24"/>
-              </w:rPr>
-            </w:pPr>
-            <w:r>
-              <w:rPr>
-                <w:rFonts w:ascii="Arial" w:hAnsi="Arial" w:cs="Arial"/>
-                <w:color w:val="FF0000"/>
-                <w:sz w:val="24"/>
-                <w:szCs w:val="24"/>
-              </w:rPr>
-              <w:t>Descuento</w:t>
-            </w:r>
-          </w:p>
-        </w:tc>
-      </w:tr>
-    </w:tbl>
-    <w:p>
-      <w:pPr>
-        <w:jc w:val="both"/>
-        <w:rPr>
-          <w:rFonts w:ascii="Arial" w:hAnsi="Arial" w:cs="Arial"/>
-          <w:sz w:val="24"/>
-          <w:szCs w:val="24"/>
-        </w:rPr>
-      </w:pPr>
-      <w:r>
-        <w:rPr>
-          <w:rFonts w:ascii="Arial" w:hAnsi="Arial" w:cs="Arial"/>
+    <w:p>
+      <w:pPr>
+        <w:jc w:val="both"/>
+        <w:rPr>
+          <w:rFonts w:ascii="Arial" w:hAnsi="Arial" w:cs="Arial"/>
+          <w:sz w:val="24"/>
+          <w:szCs w:val="24"/>
+        </w:rPr>
+      </w:pPr>
+      <w:r>
+        <w:rPr>
           <w:noProof/>
-          <w:sz w:val="24"/>
-          <w:szCs w:val="24"/>
-        </w:rPr>
-        <w:pict w14:anchorId="673CFF3F">
-          <v:shape id="_x0000_s1027" type="#_x0000_t32" style="position:absolute;left:0;text-align:left;margin-left:-7.1pt;margin-top:6.45pt;width:219pt;height:13.5pt;z-index:251659264;mso-position-horizontal-relative:text;mso-position-vertical-relative:text" o:connectortype="straight">
-            <v:stroke endarrow="block"/>
-          </v:shape>
-        </w:pict>
-      </w:r>
-    </w:p>
-    <w:p>
-      <w:pPr>
-        <w:jc w:val="both"/>
-        <w:rPr>
-          <w:rFonts w:ascii="Arial" w:hAnsi="Arial" w:cs="Arial"/>
-          <w:sz w:val="24"/>
-          <w:szCs w:val="24"/>
-        </w:rPr>
-      </w:pPr>
+        </w:rPr>
+        <w:drawing>
+          <wp:inline distT="0" distB="0" distL="0" distR="0" wp14:anchorId="0FAFBAD1" wp14:editId="2B415309">
+            <wp:extent cx="5943600" cy="2963545"/>
+            <wp:effectExtent l="0" t="0" r="0" b="0"/>
+            <wp:docPr id="2" name="Imagen 2"/>
+            <wp:cNvGraphicFramePr>
+              <a:graphicFrameLocks xmlns:a="http://schemas.openxmlformats.org/drawingml/2006/main" noChangeAspect="1"/>
+            </wp:cNvGraphicFramePr>
+            <a:graphic xmlns:a="http://schemas.openxmlformats.org/drawingml/2006/main">
+              <a:graphicData uri="http://schemas.openxmlformats.org/drawingml/2006/picture">
+                <pic:pic xmlns:pic="http://schemas.openxmlformats.org/drawingml/2006/picture">
+                  <pic:nvPicPr>
+                    <pic:cNvPr id="0" name="Picture 1"/>
+                    <pic:cNvPicPr>
+                      <a:picLocks noChangeAspect="1" noChangeArrowheads="1"/>
+                    </pic:cNvPicPr>
+                  </pic:nvPicPr>
+                  <pic:blipFill>
+                    <a:blip r:embed="rId6">
+                      <a:extLst>
+                        <a:ext uri="{28A0092B-C50C-407E-A947-70E740481C1C}">
+                          <a14:useLocalDpi xmlns:a14="http://schemas.microsoft.com/office/drawing/2010/main" val="0"/>
+                        </a:ext>
+                      </a:extLst>
+                    </a:blip>
+                    <a:srcRect/>
+                    <a:stretch>
+                      <a:fillRect/>
+                    </a:stretch>
+                  </pic:blipFill>
+                  <pic:spPr bwMode="auto">
+                    <a:xfrm>
+                      <a:off x="0" y="0"/>
+                      <a:ext cx="5943600" cy="2963545"/>
+                    </a:xfrm>
+                    <a:prstGeom prst="rect">
+                      <a:avLst/>
+                    </a:prstGeom>
+                    <a:noFill/>
+                    <a:ln>
+                      <a:noFill/>
+                    </a:ln>
+                  </pic:spPr>
+                </pic:pic>
+              </a:graphicData>
+            </a:graphic>
+          </wp:inline>
+        </w:drawing>
+      </w:r>
     </w:p>
     <w:sectPr>
       <w:pgSz w:w="12240" w:h="15840"/>
@@ -2301,7 +1462,7 @@
     <w:lsdException w:name="Table Web 2" w:semiHidden="1" w:unhideWhenUsed="1"/>
     <w:lsdException w:name="Table Web 3" w:semiHidden="1" w:unhideWhenUsed="1"/>
     <w:lsdException w:name="Balloon Text" w:semiHidden="1" w:unhideWhenUsed="1"/>
-    <w:lsdException w:name="Table Grid" w:semiHidden="1" w:uiPriority="39" w:unhideWhenUsed="1"/>
+    <w:lsdException w:name="Table Grid" w:uiPriority="39"/>
     <w:lsdException w:name="Table Theme" w:semiHidden="1" w:unhideWhenUsed="1"/>
     <w:lsdException w:name="Placeholder Text" w:semiHidden="1"/>
     <w:lsdException w:name="No Spacing" w:uiPriority="1" w:qFormat="1"/>

</xml_diff>

<commit_message>
hice un diagrama relacionado
</commit_message>
<xml_diff>
--- a/Informe de proyecto-gestion.docx
+++ b/Informe de proyecto-gestion.docx
@@ -1,6 +1,6 @@
 
 <file path=word/document.xml><?xml version="1.0" encoding="utf-8"?>
-<w:document xmlns:wpc="http://schemas.microsoft.com/office/word/2010/wordprocessingCanvas" xmlns:cx="http://schemas.microsoft.com/office/drawing/2014/chartex" xmlns:cx1="http://schemas.microsoft.com/office/drawing/2015/9/8/chartex" xmlns:cx2="http://schemas.microsoft.com/office/drawing/2015/10/21/chartex" xmlns:cx3="http://schemas.microsoft.com/office/drawing/2016/5/9/chartex" xmlns:cx4="http://schemas.microsoft.com/office/drawing/2016/5/10/chartex" xmlns:cx5="http://schemas.microsoft.com/office/drawing/2016/5/11/chartex" xmlns:cx6="http://schemas.microsoft.com/office/drawing/2016/5/12/chartex" xmlns:cx7="http://schemas.microsoft.com/office/drawing/2016/5/13/chartex" xmlns:cx8="http://schemas.microsoft.com/office/drawing/2016/5/14/chartex" xmlns:mc="http://schemas.openxmlformats.org/markup-compatibility/2006" xmlns:aink="http://schemas.microsoft.com/office/drawing/2016/ink" xmlns:am3d="http://schemas.microsoft.com/office/drawing/2017/model3d" xmlns:o="urn:schemas-microsoft-com:office:office" xmlns:r="http://schemas.openxmlformats.org/officeDocument/2006/relationships" xmlns:m="http://schemas.openxmlformats.org/officeDocument/2006/math" xmlns:v="urn:schemas-microsoft-com:vml" xmlns:wp14="http://schemas.microsoft.com/office/word/2010/wordprocessingDrawing" xmlns:wp="http://schemas.openxmlformats.org/drawingml/2006/wordprocessingDrawing" xmlns:w10="urn:schemas-microsoft-com:office:word" xmlns:w="http://schemas.openxmlformats.org/wordprocessingml/2006/main" xmlns:w14="http://schemas.microsoft.com/office/word/2010/wordml" xmlns:w15="http://schemas.microsoft.com/office/word/2012/wordml" xmlns:w16cex="http://schemas.microsoft.com/office/word/2018/wordml/cex" xmlns:w16cid="http://schemas.microsoft.com/office/word/2016/wordml/cid" xmlns:w16="http://schemas.microsoft.com/office/word/2018/wordml" xmlns:w16se="http://schemas.microsoft.com/office/word/2015/wordml/symex" xmlns:wpg="http://schemas.microsoft.com/office/word/2010/wordprocessingGroup" xmlns:wpi="http://schemas.microsoft.com/office/word/2010/wordprocessingInk" xmlns:wne="http://schemas.microsoft.com/office/word/2006/wordml" xmlns:wps="http://schemas.microsoft.com/office/word/2010/wordprocessingShape" mc:Ignorable="w14 w15 w16se w16cid w16 w16cex wp14">
+<w:document xmlns:ve="http://schemas.openxmlformats.org/markup-compatibility/2006" xmlns:o="urn:schemas-microsoft-com:office:office" xmlns:r="http://schemas.openxmlformats.org/officeDocument/2006/relationships" xmlns:m="http://schemas.openxmlformats.org/officeDocument/2006/math" xmlns:v="urn:schemas-microsoft-com:vml" xmlns:wp="http://schemas.openxmlformats.org/drawingml/2006/wordprocessingDrawing" xmlns:w10="urn:schemas-microsoft-com:office:word" xmlns:w="http://schemas.openxmlformats.org/wordprocessingml/2006/main" xmlns:wne="http://schemas.microsoft.com/office/word/2006/wordml">
   <w:body>
     <w:p>
       <w:pPr>
@@ -84,7 +84,7 @@
           <w:lang w:eastAsia="es-AR"/>
         </w:rPr>
         <w:drawing>
-          <wp:inline distT="0" distB="0" distL="0" distR="0" wp14:anchorId="34CDE265" wp14:editId="5972FF14">
+          <wp:inline distT="0" distB="0" distL="0" distR="0">
             <wp:extent cx="4876800" cy="3244850"/>
             <wp:effectExtent l="19050" t="0" r="0" b="0"/>
             <wp:docPr id="1" name="Imagen 1" descr="El Noble – Argentina"/>
@@ -479,7 +479,16 @@
           <w:sz w:val="24"/>
           <w:szCs w:val="24"/>
         </w:rPr>
-        <w:t xml:space="preserve"> tipos de salidas, que la misma se categorizaran en listados, consultas e informes. El usuario deberá cargar en la medida que vaya recep</w:t>
+        <w:t xml:space="preserve"> tipos de salidas, que la misma se categorizaran en listados, consultas e informes. El usuario deberá cargar en la medida que vaya </w:t>
+      </w:r>
+      <w:proofErr w:type="spellStart"/>
+      <w:r>
+        <w:rPr>
+          <w:rFonts w:ascii="Arial" w:hAnsi="Arial" w:cs="Arial"/>
+          <w:sz w:val="24"/>
+          <w:szCs w:val="24"/>
+        </w:rPr>
+        <w:t>recep</w:t>
       </w:r>
       <w:r>
         <w:rPr>
@@ -489,6 +498,7 @@
         </w:rPr>
         <w:t>cionando</w:t>
       </w:r>
+      <w:proofErr w:type="spellEnd"/>
       <w:r>
         <w:rPr>
           <w:rFonts w:ascii="Arial" w:hAnsi="Arial" w:cs="Arial"/>
@@ -623,6 +633,7 @@
         </w:rPr>
         <w:t xml:space="preserve">un </w:t>
       </w:r>
+      <w:proofErr w:type="spellStart"/>
       <w:r>
         <w:rPr>
           <w:rFonts w:ascii="Arial" w:hAnsi="Arial" w:cs="Arial"/>
@@ -631,6 +642,7 @@
         </w:rPr>
         <w:t>autonumérico</w:t>
       </w:r>
+      <w:proofErr w:type="spellEnd"/>
       <w:r>
         <w:rPr>
           <w:rFonts w:ascii="Arial" w:hAnsi="Arial" w:cs="Arial"/>
@@ -1229,9 +1241,10 @@
       <w:r>
         <w:rPr>
           <w:noProof/>
+          <w:lang w:eastAsia="es-AR"/>
         </w:rPr>
         <w:drawing>
-          <wp:inline distT="0" distB="0" distL="0" distR="0" wp14:anchorId="0FAFBAD1" wp14:editId="2B415309">
+          <wp:inline distT="0" distB="0" distL="0" distR="0">
             <wp:extent cx="5943600" cy="2963545"/>
             <wp:effectExtent l="0" t="0" r="0" b="0"/>
             <wp:docPr id="2" name="Imagen 2"/>
@@ -1248,10 +1261,10 @@
                     </pic:cNvPicPr>
                   </pic:nvPicPr>
                   <pic:blipFill>
-                    <a:blip r:embed="rId6">
+                    <a:blip r:embed="rId6" cstate="print">
                       <a:extLst>
                         <a:ext uri="{28A0092B-C50C-407E-A947-70E740481C1C}">
-                          <a14:useLocalDpi xmlns:a14="http://schemas.microsoft.com/office/drawing/2010/main" val="0"/>
+                          <a14:useLocalDpi xmlns:a14="http://schemas.microsoft.com/office/drawing/2010/main" xmlns:wps="http://schemas.microsoft.com/office/word/2010/wordprocessingShape" xmlns:wpi="http://schemas.microsoft.com/office/word/2010/wordprocessingInk" xmlns:wpg="http://schemas.microsoft.com/office/word/2010/wordprocessingGroup" xmlns:w16se="http://schemas.microsoft.com/office/word/2015/wordml/symex" xmlns:w16="http://schemas.microsoft.com/office/word/2018/wordml" xmlns:w16cid="http://schemas.microsoft.com/office/word/2016/wordml/cid" xmlns:w16cex="http://schemas.microsoft.com/office/word/2018/wordml/cex" xmlns:w15="http://schemas.microsoft.com/office/word/2012/wordml" xmlns:w14="http://schemas.microsoft.com/office/word/2010/wordml" xmlns:w="http://schemas.openxmlformats.org/wordprocessingml/2006/main" xmlns:w10="urn:schemas-microsoft-com:office:word" xmlns:wp14="http://schemas.microsoft.com/office/word/2010/wordprocessingDrawing" xmlns:v="urn:schemas-microsoft-com:vml" xmlns:o="urn:schemas-microsoft-com:office:office" xmlns:am3d="http://schemas.microsoft.com/office/drawing/2017/model3d" xmlns:aink="http://schemas.microsoft.com/office/drawing/2016/ink" xmlns:mc="http://schemas.openxmlformats.org/markup-compatibility/2006" xmlns:cx8="http://schemas.microsoft.com/office/drawing/2016/5/14/chartex" xmlns:cx7="http://schemas.microsoft.com/office/drawing/2016/5/13/chartex" xmlns:cx6="http://schemas.microsoft.com/office/drawing/2016/5/12/chartex" xmlns:cx5="http://schemas.microsoft.com/office/drawing/2016/5/11/chartex" xmlns:cx4="http://schemas.microsoft.com/office/drawing/2016/5/10/chartex" xmlns:cx3="http://schemas.microsoft.com/office/drawing/2016/5/9/chartex" xmlns:cx2="http://schemas.microsoft.com/office/drawing/2015/10/21/chartex" xmlns:cx1="http://schemas.microsoft.com/office/drawing/2015/9/8/chartex" xmlns:cx="http://schemas.microsoft.com/office/drawing/2014/chartex" xmlns:wpc="http://schemas.microsoft.com/office/word/2010/wordprocessingCanvas" xmlns="" val="0"/>
                         </a:ext>
                       </a:extLst>
                     </a:blip>
@@ -1280,6 +1293,569 @@
         </w:drawing>
       </w:r>
     </w:p>
+    <w:p>
+      <w:pPr>
+        <w:jc w:val="both"/>
+        <w:rPr>
+          <w:rFonts w:ascii="Arial" w:hAnsi="Arial" w:cs="Arial"/>
+          <w:sz w:val="24"/>
+          <w:szCs w:val="24"/>
+        </w:rPr>
+      </w:pPr>
+    </w:p>
+    <w:p>
+      <w:pPr>
+        <w:ind w:left="1418" w:hanging="1418"/>
+        <w:jc w:val="both"/>
+        <w:rPr>
+          <w:rFonts w:ascii="Arial" w:hAnsi="Arial" w:cs="Arial"/>
+          <w:sz w:val="24"/>
+          <w:szCs w:val="24"/>
+        </w:rPr>
+      </w:pPr>
+      <w:r>
+        <w:rPr>
+          <w:rFonts w:ascii="Arial" w:hAnsi="Arial" w:cs="Arial"/>
+          <w:sz w:val="24"/>
+          <w:szCs w:val="24"/>
+        </w:rPr>
+        <w:t>factura</w:t>
+      </w:r>
+      <w:r>
+        <w:rPr>
+          <w:rFonts w:ascii="Arial" w:hAnsi="Arial" w:cs="Arial"/>
+          <w:sz w:val="24"/>
+          <w:szCs w:val="24"/>
+        </w:rPr>
+        <w:tab/>
+      </w:r>
+      <w:proofErr w:type="spellStart"/>
+      <w:r>
+        <w:rPr>
+          <w:rFonts w:ascii="Arial" w:hAnsi="Arial" w:cs="Arial"/>
+          <w:sz w:val="24"/>
+          <w:szCs w:val="24"/>
+        </w:rPr>
+        <w:t>Nro_</w:t>
+      </w:r>
+      <w:r>
+        <w:rPr>
+          <w:rFonts w:ascii="Arial" w:hAnsi="Arial" w:cs="Arial"/>
+          <w:sz w:val="24"/>
+          <w:szCs w:val="24"/>
+        </w:rPr>
+        <w:t>de_</w:t>
+      </w:r>
+      <w:r>
+        <w:rPr>
+          <w:rFonts w:ascii="Arial" w:hAnsi="Arial" w:cs="Arial"/>
+          <w:sz w:val="24"/>
+          <w:szCs w:val="24"/>
+        </w:rPr>
+        <w:t>Fact</w:t>
+      </w:r>
+      <w:r>
+        <w:rPr>
+          <w:rFonts w:ascii="Arial" w:hAnsi="Arial" w:cs="Arial"/>
+          <w:sz w:val="24"/>
+          <w:szCs w:val="24"/>
+        </w:rPr>
+        <w:t>ura</w:t>
+      </w:r>
+      <w:proofErr w:type="spellEnd"/>
+      <w:r>
+        <w:rPr>
+          <w:rFonts w:ascii="Arial" w:hAnsi="Arial" w:cs="Arial"/>
+          <w:sz w:val="24"/>
+          <w:szCs w:val="24"/>
+        </w:rPr>
+        <w:t xml:space="preserve">, </w:t>
+      </w:r>
+      <w:proofErr w:type="spellStart"/>
+      <w:r>
+        <w:rPr>
+          <w:rFonts w:ascii="Arial" w:hAnsi="Arial" w:cs="Arial"/>
+          <w:sz w:val="24"/>
+          <w:szCs w:val="24"/>
+        </w:rPr>
+        <w:t>fecha</w:t>
+      </w:r>
+      <w:r>
+        <w:rPr>
+          <w:rFonts w:ascii="Arial" w:hAnsi="Arial" w:cs="Arial"/>
+          <w:sz w:val="24"/>
+          <w:szCs w:val="24"/>
+        </w:rPr>
+        <w:t>_de_</w:t>
+      </w:r>
+      <w:r>
+        <w:rPr>
+          <w:rFonts w:ascii="Arial" w:hAnsi="Arial" w:cs="Arial"/>
+          <w:sz w:val="24"/>
+          <w:szCs w:val="24"/>
+        </w:rPr>
+        <w:t>V</w:t>
+      </w:r>
+      <w:r>
+        <w:rPr>
+          <w:rFonts w:ascii="Arial" w:hAnsi="Arial" w:cs="Arial"/>
+          <w:sz w:val="24"/>
+          <w:szCs w:val="24"/>
+        </w:rPr>
+        <w:t>en</w:t>
+      </w:r>
+      <w:r>
+        <w:rPr>
+          <w:rFonts w:ascii="Arial" w:hAnsi="Arial" w:cs="Arial"/>
+          <w:sz w:val="24"/>
+          <w:szCs w:val="24"/>
+        </w:rPr>
+        <w:t>ta</w:t>
+      </w:r>
+      <w:proofErr w:type="spellEnd"/>
+      <w:r>
+        <w:rPr>
+          <w:rFonts w:ascii="Arial" w:hAnsi="Arial" w:cs="Arial"/>
+          <w:sz w:val="24"/>
+          <w:szCs w:val="24"/>
+        </w:rPr>
+        <w:t xml:space="preserve">, Cliente(Nombre, apellido, </w:t>
+      </w:r>
+      <w:proofErr w:type="spellStart"/>
+      <w:r>
+        <w:rPr>
+          <w:rFonts w:ascii="Arial" w:hAnsi="Arial" w:cs="Arial"/>
+          <w:sz w:val="24"/>
+          <w:szCs w:val="24"/>
+        </w:rPr>
+        <w:t>Nro_cl</w:t>
+      </w:r>
+      <w:proofErr w:type="spellEnd"/>
+      <w:r>
+        <w:rPr>
+          <w:rFonts w:ascii="Arial" w:hAnsi="Arial" w:cs="Arial"/>
+          <w:sz w:val="24"/>
+          <w:szCs w:val="24"/>
+        </w:rPr>
+        <w:t xml:space="preserve">, </w:t>
+      </w:r>
+      <w:proofErr w:type="spellStart"/>
+      <w:r>
+        <w:rPr>
+          <w:rFonts w:ascii="Arial" w:hAnsi="Arial" w:cs="Arial"/>
+          <w:sz w:val="24"/>
+          <w:szCs w:val="24"/>
+        </w:rPr>
+        <w:t>cuit</w:t>
+      </w:r>
+      <w:proofErr w:type="spellEnd"/>
+      <w:r>
+        <w:rPr>
+          <w:rFonts w:ascii="Arial" w:hAnsi="Arial" w:cs="Arial"/>
+          <w:sz w:val="24"/>
+          <w:szCs w:val="24"/>
+        </w:rPr>
+        <w:t xml:space="preserve">, </w:t>
+      </w:r>
+      <w:proofErr w:type="spellStart"/>
+      <w:r>
+        <w:rPr>
+          <w:rFonts w:ascii="Arial" w:hAnsi="Arial" w:cs="Arial"/>
+          <w:sz w:val="24"/>
+          <w:szCs w:val="24"/>
+        </w:rPr>
+        <w:t>Resp</w:t>
+      </w:r>
+      <w:r>
+        <w:rPr>
+          <w:rFonts w:ascii="Arial" w:hAnsi="Arial" w:cs="Arial"/>
+          <w:sz w:val="24"/>
+          <w:szCs w:val="24"/>
+        </w:rPr>
+        <w:t>onsable</w:t>
+      </w:r>
+      <w:r>
+        <w:rPr>
+          <w:rFonts w:ascii="Arial" w:hAnsi="Arial" w:cs="Arial"/>
+          <w:sz w:val="24"/>
+          <w:szCs w:val="24"/>
+        </w:rPr>
+        <w:t>_Inscrip</w:t>
+      </w:r>
+      <w:r>
+        <w:rPr>
+          <w:rFonts w:ascii="Arial" w:hAnsi="Arial" w:cs="Arial"/>
+          <w:sz w:val="24"/>
+          <w:szCs w:val="24"/>
+        </w:rPr>
+        <w:t>to</w:t>
+      </w:r>
+      <w:proofErr w:type="spellEnd"/>
+      <w:r>
+        <w:rPr>
+          <w:rFonts w:ascii="Arial" w:hAnsi="Arial" w:cs="Arial"/>
+          <w:sz w:val="24"/>
+          <w:szCs w:val="24"/>
+        </w:rPr>
+        <w:t>)</w:t>
+      </w:r>
+    </w:p>
+    <w:p>
+      <w:pPr>
+        <w:ind w:left="1418" w:hanging="1418"/>
+        <w:jc w:val="both"/>
+        <w:rPr>
+          <w:rFonts w:ascii="Arial" w:hAnsi="Arial" w:cs="Arial"/>
+          <w:sz w:val="24"/>
+          <w:szCs w:val="24"/>
+        </w:rPr>
+      </w:pPr>
+    </w:p>
+    <w:p>
+      <w:pPr>
+        <w:ind w:left="1418" w:hanging="1418"/>
+        <w:jc w:val="both"/>
+        <w:rPr>
+          <w:rFonts w:ascii="Arial" w:hAnsi="Arial" w:cs="Arial"/>
+          <w:sz w:val="24"/>
+          <w:szCs w:val="24"/>
+        </w:rPr>
+      </w:pPr>
+      <w:r>
+        <w:rPr>
+          <w:rFonts w:ascii="Arial" w:hAnsi="Arial" w:cs="Arial"/>
+          <w:sz w:val="24"/>
+          <w:szCs w:val="24"/>
+        </w:rPr>
+        <w:t>Venta</w:t>
+      </w:r>
+      <w:r>
+        <w:rPr>
+          <w:rFonts w:ascii="Arial" w:hAnsi="Arial" w:cs="Arial"/>
+          <w:sz w:val="24"/>
+          <w:szCs w:val="24"/>
+        </w:rPr>
+        <w:t>[</w:t>
+      </w:r>
+      <w:proofErr w:type="spellStart"/>
+      <w:r>
+        <w:rPr>
+          <w:rFonts w:ascii="Arial" w:hAnsi="Arial" w:cs="Arial"/>
+          <w:sz w:val="24"/>
+          <w:szCs w:val="24"/>
+        </w:rPr>
+        <w:t>xx</w:t>
+      </w:r>
+      <w:proofErr w:type="spellEnd"/>
+      <w:r>
+        <w:rPr>
+          <w:rFonts w:ascii="Arial" w:hAnsi="Arial" w:cs="Arial"/>
+          <w:sz w:val="24"/>
+          <w:szCs w:val="24"/>
+        </w:rPr>
+        <w:t>]</w:t>
+      </w:r>
+      <w:r>
+        <w:rPr>
+          <w:rFonts w:ascii="Arial" w:hAnsi="Arial" w:cs="Arial"/>
+          <w:sz w:val="24"/>
+          <w:szCs w:val="24"/>
+        </w:rPr>
+        <w:tab/>
+      </w:r>
+      <w:r>
+        <w:rPr>
+          <w:rFonts w:ascii="Arial" w:hAnsi="Arial" w:cs="Arial"/>
+          <w:sz w:val="24"/>
+          <w:szCs w:val="24"/>
+        </w:rPr>
+        <w:tab/>
+      </w:r>
+      <w:proofErr w:type="spellStart"/>
+      <w:r>
+        <w:rPr>
+          <w:rFonts w:ascii="Arial" w:hAnsi="Arial" w:cs="Arial"/>
+          <w:sz w:val="24"/>
+          <w:szCs w:val="24"/>
+        </w:rPr>
+        <w:t>Cod</w:t>
+      </w:r>
+      <w:proofErr w:type="spellEnd"/>
+      <w:r>
+        <w:rPr>
+          <w:rFonts w:ascii="Arial" w:hAnsi="Arial" w:cs="Arial"/>
+          <w:sz w:val="24"/>
+          <w:szCs w:val="24"/>
+        </w:rPr>
+        <w:t xml:space="preserve">, </w:t>
+      </w:r>
+      <w:proofErr w:type="spellStart"/>
+      <w:r>
+        <w:rPr>
+          <w:rFonts w:ascii="Arial" w:hAnsi="Arial" w:cs="Arial"/>
+          <w:sz w:val="24"/>
+          <w:szCs w:val="24"/>
+        </w:rPr>
+        <w:t>Descripcion</w:t>
+      </w:r>
+      <w:proofErr w:type="spellEnd"/>
+      <w:r>
+        <w:rPr>
+          <w:rFonts w:ascii="Arial" w:hAnsi="Arial" w:cs="Arial"/>
+          <w:sz w:val="24"/>
+          <w:szCs w:val="24"/>
+        </w:rPr>
+        <w:t xml:space="preserve">, </w:t>
+      </w:r>
+      <w:proofErr w:type="spellStart"/>
+      <w:r>
+        <w:rPr>
+          <w:rFonts w:ascii="Arial" w:hAnsi="Arial" w:cs="Arial"/>
+          <w:sz w:val="24"/>
+          <w:szCs w:val="24"/>
+        </w:rPr>
+        <w:t>Cant</w:t>
+      </w:r>
+      <w:proofErr w:type="spellEnd"/>
+      <w:r>
+        <w:rPr>
+          <w:rFonts w:ascii="Arial" w:hAnsi="Arial" w:cs="Arial"/>
+          <w:sz w:val="24"/>
+          <w:szCs w:val="24"/>
+        </w:rPr>
+        <w:t xml:space="preserve">, </w:t>
+      </w:r>
+      <w:proofErr w:type="spellStart"/>
+      <w:r>
+        <w:rPr>
+          <w:rFonts w:ascii="Arial" w:hAnsi="Arial" w:cs="Arial"/>
+          <w:sz w:val="24"/>
+          <w:szCs w:val="24"/>
+        </w:rPr>
+        <w:t>Precio_Unit</w:t>
+      </w:r>
+      <w:proofErr w:type="spellEnd"/>
+      <w:r>
+        <w:rPr>
+          <w:rFonts w:ascii="Arial" w:hAnsi="Arial" w:cs="Arial"/>
+          <w:sz w:val="24"/>
+          <w:szCs w:val="24"/>
+        </w:rPr>
+        <w:t xml:space="preserve">, </w:t>
+      </w:r>
+      <w:proofErr w:type="spellStart"/>
+      <w:r>
+        <w:rPr>
+          <w:rFonts w:ascii="Arial" w:hAnsi="Arial" w:cs="Arial"/>
+          <w:sz w:val="24"/>
+          <w:szCs w:val="24"/>
+        </w:rPr>
+        <w:t>Sub_Total</w:t>
+      </w:r>
+      <w:proofErr w:type="spellEnd"/>
+      <w:r>
+        <w:rPr>
+          <w:rFonts w:ascii="Arial" w:hAnsi="Arial" w:cs="Arial"/>
+          <w:sz w:val="24"/>
+          <w:szCs w:val="24"/>
+        </w:rPr>
+        <w:t>. por cada Registro.</w:t>
+      </w:r>
+    </w:p>
+    <w:p>
+      <w:pPr>
+        <w:ind w:left="1418" w:hanging="1418"/>
+        <w:jc w:val="both"/>
+        <w:rPr>
+          <w:rFonts w:ascii="Arial" w:hAnsi="Arial" w:cs="Arial"/>
+          <w:sz w:val="24"/>
+          <w:szCs w:val="24"/>
+        </w:rPr>
+      </w:pPr>
+      <w:r>
+        <w:rPr>
+          <w:rFonts w:ascii="Arial" w:hAnsi="Arial" w:cs="Arial"/>
+          <w:sz w:val="24"/>
+          <w:szCs w:val="24"/>
+        </w:rPr>
+        <w:t>Forma Pago</w:t>
+      </w:r>
+      <w:r>
+        <w:rPr>
+          <w:rFonts w:ascii="Arial" w:hAnsi="Arial" w:cs="Arial"/>
+          <w:sz w:val="24"/>
+          <w:szCs w:val="24"/>
+        </w:rPr>
+        <w:tab/>
+      </w:r>
+      <w:proofErr w:type="spellStart"/>
+      <w:r>
+        <w:rPr>
+          <w:rFonts w:ascii="Arial" w:hAnsi="Arial" w:cs="Arial"/>
+          <w:sz w:val="24"/>
+          <w:szCs w:val="24"/>
+        </w:rPr>
+        <w:t>Tipo_Pago</w:t>
+      </w:r>
+      <w:proofErr w:type="spellEnd"/>
+      <w:r>
+        <w:rPr>
+          <w:rFonts w:ascii="Arial" w:hAnsi="Arial" w:cs="Arial"/>
+          <w:sz w:val="24"/>
+          <w:szCs w:val="24"/>
+        </w:rPr>
+        <w:t>(</w:t>
+      </w:r>
+      <w:proofErr w:type="spellStart"/>
+      <w:r>
+        <w:rPr>
+          <w:rFonts w:ascii="Arial" w:hAnsi="Arial" w:cs="Arial"/>
+          <w:sz w:val="24"/>
+          <w:szCs w:val="24"/>
+        </w:rPr>
+        <w:t>Cred</w:t>
+      </w:r>
+      <w:proofErr w:type="spellEnd"/>
+      <w:r>
+        <w:rPr>
+          <w:rFonts w:ascii="Arial" w:hAnsi="Arial" w:cs="Arial"/>
+          <w:sz w:val="24"/>
+          <w:szCs w:val="24"/>
+        </w:rPr>
+        <w:t xml:space="preserve">, </w:t>
+      </w:r>
+      <w:proofErr w:type="spellStart"/>
+      <w:r>
+        <w:rPr>
+          <w:rFonts w:ascii="Arial" w:hAnsi="Arial" w:cs="Arial"/>
+          <w:sz w:val="24"/>
+          <w:szCs w:val="24"/>
+        </w:rPr>
+        <w:t>Deb</w:t>
+      </w:r>
+      <w:proofErr w:type="spellEnd"/>
+      <w:r>
+        <w:rPr>
+          <w:rFonts w:ascii="Arial" w:hAnsi="Arial" w:cs="Arial"/>
+          <w:sz w:val="24"/>
+          <w:szCs w:val="24"/>
+        </w:rPr>
+        <w:t>, Efectivo), Des</w:t>
+      </w:r>
+      <w:r>
+        <w:rPr>
+          <w:rFonts w:ascii="Arial" w:hAnsi="Arial" w:cs="Arial"/>
+          <w:sz w:val="24"/>
+          <w:szCs w:val="24"/>
+        </w:rPr>
+        <w:t>c</w:t>
+      </w:r>
+      <w:r>
+        <w:rPr>
+          <w:rFonts w:ascii="Arial" w:hAnsi="Arial" w:cs="Arial"/>
+          <w:sz w:val="24"/>
+          <w:szCs w:val="24"/>
+        </w:rPr>
+        <w:t>uento(</w:t>
+      </w:r>
+      <w:proofErr w:type="spellStart"/>
+      <w:r>
+        <w:rPr>
+          <w:rFonts w:ascii="Arial" w:hAnsi="Arial" w:cs="Arial"/>
+          <w:sz w:val="24"/>
+          <w:szCs w:val="24"/>
+        </w:rPr>
+        <w:t>Fo</w:t>
+      </w:r>
+      <w:r>
+        <w:rPr>
+          <w:rFonts w:ascii="Arial" w:hAnsi="Arial" w:cs="Arial"/>
+          <w:sz w:val="24"/>
+          <w:szCs w:val="24"/>
+        </w:rPr>
+        <w:t>rma_de</w:t>
+      </w:r>
+      <w:r>
+        <w:rPr>
+          <w:rFonts w:ascii="Arial" w:hAnsi="Arial" w:cs="Arial"/>
+          <w:sz w:val="24"/>
+          <w:szCs w:val="24"/>
+        </w:rPr>
+        <w:t>_Pago</w:t>
+      </w:r>
+      <w:proofErr w:type="spellEnd"/>
+      <w:r>
+        <w:rPr>
+          <w:rFonts w:ascii="Arial" w:hAnsi="Arial" w:cs="Arial"/>
+          <w:sz w:val="24"/>
+          <w:szCs w:val="24"/>
+        </w:rPr>
+        <w:t xml:space="preserve">, </w:t>
+      </w:r>
+      <w:proofErr w:type="spellStart"/>
+      <w:r>
+        <w:rPr>
+          <w:rFonts w:ascii="Arial" w:hAnsi="Arial" w:cs="Arial"/>
+          <w:sz w:val="24"/>
+          <w:szCs w:val="24"/>
+        </w:rPr>
+        <w:t>Nota_Credito</w:t>
+      </w:r>
+      <w:proofErr w:type="spellEnd"/>
+      <w:r>
+        <w:rPr>
+          <w:rFonts w:ascii="Arial" w:hAnsi="Arial" w:cs="Arial"/>
+          <w:sz w:val="24"/>
+          <w:szCs w:val="24"/>
+        </w:rPr>
+        <w:t>, Desc</w:t>
+      </w:r>
+      <w:r>
+        <w:rPr>
+          <w:rFonts w:ascii="Arial" w:hAnsi="Arial" w:cs="Arial"/>
+          <w:sz w:val="24"/>
+          <w:szCs w:val="24"/>
+        </w:rPr>
+        <w:t>uento</w:t>
+      </w:r>
+      <w:r>
+        <w:rPr>
+          <w:rFonts w:ascii="Arial" w:hAnsi="Arial" w:cs="Arial"/>
+          <w:sz w:val="24"/>
+          <w:szCs w:val="24"/>
+        </w:rPr>
+        <w:t>)</w:t>
+      </w:r>
+    </w:p>
+    <w:p>
+      <w:pPr>
+        <w:ind w:left="1418" w:hanging="1418"/>
+        <w:jc w:val="both"/>
+        <w:rPr>
+          <w:rFonts w:ascii="Arial" w:hAnsi="Arial" w:cs="Arial"/>
+          <w:sz w:val="24"/>
+          <w:szCs w:val="24"/>
+        </w:rPr>
+      </w:pPr>
+      <w:proofErr w:type="spellStart"/>
+      <w:r>
+        <w:rPr>
+          <w:rFonts w:ascii="Arial" w:hAnsi="Arial" w:cs="Arial"/>
+          <w:sz w:val="24"/>
+          <w:szCs w:val="24"/>
+        </w:rPr>
+        <w:t>Total_Pagar</w:t>
+      </w:r>
+      <w:proofErr w:type="spellEnd"/>
+      <w:r>
+        <w:rPr>
+          <w:rFonts w:ascii="Arial" w:hAnsi="Arial" w:cs="Arial"/>
+          <w:sz w:val="24"/>
+          <w:szCs w:val="24"/>
+        </w:rPr>
+        <w:t xml:space="preserve"> $ .............</w:t>
+      </w:r>
+    </w:p>
     <w:sectPr>
       <w:pgSz w:w="12240" w:h="15840"/>
       <w:pgMar w:top="1440" w:right="1440" w:bottom="1440" w:left="1440" w:header="720" w:footer="720" w:gutter="0"/>
@@ -1291,7 +1867,7 @@
 </file>
 
 <file path=word/styles.xml><?xml version="1.0" encoding="utf-8"?>
-<w:styles xmlns:mc="http://schemas.openxmlformats.org/markup-compatibility/2006" xmlns:r="http://schemas.openxmlformats.org/officeDocument/2006/relationships" xmlns:w="http://schemas.openxmlformats.org/wordprocessingml/2006/main" xmlns:w14="http://schemas.microsoft.com/office/word/2010/wordml" xmlns:w15="http://schemas.microsoft.com/office/word/2012/wordml" xmlns:w16cex="http://schemas.microsoft.com/office/word/2018/wordml/cex" xmlns:w16cid="http://schemas.microsoft.com/office/word/2016/wordml/cid" xmlns:w16="http://schemas.microsoft.com/office/word/2018/wordml" xmlns:w16se="http://schemas.microsoft.com/office/word/2015/wordml/symex" mc:Ignorable="w14 w15 w16se w16cid w16 w16cex">
+<w:styles xmlns:r="http://schemas.openxmlformats.org/officeDocument/2006/relationships" xmlns:w="http://schemas.openxmlformats.org/wordprocessingml/2006/main">
   <w:docDefaults>
     <w:rPrDefault>
       <w:rPr>
@@ -1307,383 +1883,144 @@
       </w:pPr>
     </w:pPrDefault>
   </w:docDefaults>
-  <w:latentStyles w:defLockedState="0" w:defUIPriority="99" w:defSemiHidden="0" w:defUnhideWhenUsed="0" w:defQFormat="0" w:count="376">
-    <w:lsdException w:name="Normal" w:uiPriority="0" w:qFormat="1"/>
-    <w:lsdException w:name="heading 1" w:uiPriority="9" w:qFormat="1"/>
-    <w:lsdException w:name="heading 2" w:semiHidden="1" w:uiPriority="9" w:unhideWhenUsed="1" w:qFormat="1"/>
-    <w:lsdException w:name="heading 3" w:semiHidden="1" w:uiPriority="9" w:unhideWhenUsed="1" w:qFormat="1"/>
-    <w:lsdException w:name="heading 4" w:semiHidden="1" w:uiPriority="9" w:unhideWhenUsed="1" w:qFormat="1"/>
-    <w:lsdException w:name="heading 5" w:semiHidden="1" w:uiPriority="9" w:unhideWhenUsed="1" w:qFormat="1"/>
-    <w:lsdException w:name="heading 6" w:semiHidden="1" w:uiPriority="9" w:unhideWhenUsed="1" w:qFormat="1"/>
-    <w:lsdException w:name="heading 7" w:semiHidden="1" w:uiPriority="9" w:unhideWhenUsed="1" w:qFormat="1"/>
-    <w:lsdException w:name="heading 8" w:semiHidden="1" w:uiPriority="9" w:unhideWhenUsed="1" w:qFormat="1"/>
-    <w:lsdException w:name="heading 9" w:semiHidden="1" w:uiPriority="9" w:unhideWhenUsed="1" w:qFormat="1"/>
-    <w:lsdException w:name="index 1" w:semiHidden="1" w:unhideWhenUsed="1"/>
-    <w:lsdException w:name="index 2" w:semiHidden="1" w:unhideWhenUsed="1"/>
-    <w:lsdException w:name="index 3" w:semiHidden="1" w:unhideWhenUsed="1"/>
-    <w:lsdException w:name="index 4" w:semiHidden="1" w:unhideWhenUsed="1"/>
-    <w:lsdException w:name="index 5" w:semiHidden="1" w:unhideWhenUsed="1"/>
-    <w:lsdException w:name="index 6" w:semiHidden="1" w:unhideWhenUsed="1"/>
-    <w:lsdException w:name="index 7" w:semiHidden="1" w:unhideWhenUsed="1"/>
-    <w:lsdException w:name="index 8" w:semiHidden="1" w:unhideWhenUsed="1"/>
-    <w:lsdException w:name="index 9" w:semiHidden="1" w:unhideWhenUsed="1"/>
-    <w:lsdException w:name="toc 1" w:semiHidden="1" w:uiPriority="39" w:unhideWhenUsed="1"/>
-    <w:lsdException w:name="toc 2" w:semiHidden="1" w:uiPriority="39" w:unhideWhenUsed="1"/>
-    <w:lsdException w:name="toc 3" w:semiHidden="1" w:uiPriority="39" w:unhideWhenUsed="1"/>
-    <w:lsdException w:name="toc 4" w:semiHidden="1" w:uiPriority="39" w:unhideWhenUsed="1"/>
-    <w:lsdException w:name="toc 5" w:semiHidden="1" w:uiPriority="39" w:unhideWhenUsed="1"/>
-    <w:lsdException w:name="toc 6" w:semiHidden="1" w:uiPriority="39" w:unhideWhenUsed="1"/>
-    <w:lsdException w:name="toc 7" w:semiHidden="1" w:uiPriority="39" w:unhideWhenUsed="1"/>
-    <w:lsdException w:name="toc 8" w:semiHidden="1" w:uiPriority="39" w:unhideWhenUsed="1"/>
-    <w:lsdException w:name="toc 9" w:semiHidden="1" w:uiPriority="39" w:unhideWhenUsed="1"/>
-    <w:lsdException w:name="Normal Indent" w:semiHidden="1" w:unhideWhenUsed="1"/>
-    <w:lsdException w:name="footnote text" w:semiHidden="1" w:unhideWhenUsed="1"/>
-    <w:lsdException w:name="annotation text" w:semiHidden="1" w:unhideWhenUsed="1"/>
-    <w:lsdException w:name="header" w:semiHidden="1" w:unhideWhenUsed="1"/>
-    <w:lsdException w:name="footer" w:semiHidden="1" w:unhideWhenUsed="1"/>
-    <w:lsdException w:name="index heading" w:semiHidden="1" w:unhideWhenUsed="1"/>
-    <w:lsdException w:name="caption" w:semiHidden="1" w:uiPriority="35" w:unhideWhenUsed="1" w:qFormat="1"/>
-    <w:lsdException w:name="table of figures" w:semiHidden="1" w:unhideWhenUsed="1"/>
-    <w:lsdException w:name="envelope address" w:semiHidden="1" w:unhideWhenUsed="1"/>
-    <w:lsdException w:name="envelope return" w:semiHidden="1" w:unhideWhenUsed="1"/>
-    <w:lsdException w:name="footnote reference" w:semiHidden="1" w:unhideWhenUsed="1"/>
-    <w:lsdException w:name="annotation reference" w:semiHidden="1" w:unhideWhenUsed="1"/>
-    <w:lsdException w:name="line number" w:semiHidden="1" w:unhideWhenUsed="1"/>
-    <w:lsdException w:name="page number" w:semiHidden="1" w:unhideWhenUsed="1"/>
-    <w:lsdException w:name="endnote reference" w:semiHidden="1" w:unhideWhenUsed="1"/>
-    <w:lsdException w:name="endnote text" w:semiHidden="1" w:unhideWhenUsed="1"/>
-    <w:lsdException w:name="table of authorities" w:semiHidden="1" w:unhideWhenUsed="1"/>
-    <w:lsdException w:name="macro" w:semiHidden="1" w:unhideWhenUsed="1"/>
-    <w:lsdException w:name="toa heading" w:semiHidden="1" w:unhideWhenUsed="1"/>
-    <w:lsdException w:name="List" w:semiHidden="1" w:unhideWhenUsed="1"/>
-    <w:lsdException w:name="List Bullet" w:semiHidden="1" w:unhideWhenUsed="1"/>
-    <w:lsdException w:name="List Number" w:semiHidden="1" w:unhideWhenUsed="1"/>
-    <w:lsdException w:name="List 2" w:semiHidden="1" w:unhideWhenUsed="1"/>
-    <w:lsdException w:name="List 3" w:semiHidden="1" w:unhideWhenUsed="1"/>
-    <w:lsdException w:name="List 4" w:semiHidden="1" w:unhideWhenUsed="1"/>
-    <w:lsdException w:name="List 5" w:semiHidden="1" w:unhideWhenUsed="1"/>
-    <w:lsdException w:name="List Bullet 2" w:semiHidden="1" w:unhideWhenUsed="1"/>
-    <w:lsdException w:name="List Bullet 3" w:semiHidden="1" w:unhideWhenUsed="1"/>
-    <w:lsdException w:name="List Bullet 4" w:semiHidden="1" w:unhideWhenUsed="1"/>
-    <w:lsdException w:name="List Bullet 5" w:semiHidden="1" w:unhideWhenUsed="1"/>
-    <w:lsdException w:name="List Number 2" w:semiHidden="1" w:unhideWhenUsed="1"/>
-    <w:lsdException w:name="List Number 3" w:semiHidden="1" w:unhideWhenUsed="1"/>
-    <w:lsdException w:name="List Number 4" w:semiHidden="1" w:unhideWhenUsed="1"/>
-    <w:lsdException w:name="List Number 5" w:semiHidden="1" w:unhideWhenUsed="1"/>
-    <w:lsdException w:name="Title" w:uiPriority="10" w:qFormat="1"/>
-    <w:lsdException w:name="Closing" w:semiHidden="1" w:unhideWhenUsed="1"/>
-    <w:lsdException w:name="Signature" w:semiHidden="1" w:unhideWhenUsed="1"/>
-    <w:lsdException w:name="Default Paragraph Font" w:semiHidden="1" w:uiPriority="1" w:unhideWhenUsed="1"/>
-    <w:lsdException w:name="Body Text" w:semiHidden="1" w:unhideWhenUsed="1"/>
-    <w:lsdException w:name="Body Text Indent" w:semiHidden="1" w:unhideWhenUsed="1"/>
-    <w:lsdException w:name="List Continue" w:semiHidden="1" w:unhideWhenUsed="1"/>
-    <w:lsdException w:name="List Continue 2" w:semiHidden="1" w:unhideWhenUsed="1"/>
-    <w:lsdException w:name="List Continue 3" w:semiHidden="1" w:unhideWhenUsed="1"/>
-    <w:lsdException w:name="List Continue 4" w:semiHidden="1" w:unhideWhenUsed="1"/>
-    <w:lsdException w:name="List Continue 5" w:semiHidden="1" w:unhideWhenUsed="1"/>
-    <w:lsdException w:name="Message Header" w:semiHidden="1" w:unhideWhenUsed="1"/>
-    <w:lsdException w:name="Subtitle" w:uiPriority="11" w:qFormat="1"/>
-    <w:lsdException w:name="Salutation" w:semiHidden="1" w:unhideWhenUsed="1"/>
-    <w:lsdException w:name="Date" w:semiHidden="1" w:unhideWhenUsed="1"/>
-    <w:lsdException w:name="Body Text First Indent" w:semiHidden="1" w:unhideWhenUsed="1"/>
-    <w:lsdException w:name="Body Text First Indent 2" w:semiHidden="1" w:unhideWhenUsed="1"/>
-    <w:lsdException w:name="Note Heading" w:semiHidden="1" w:unhideWhenUsed="1"/>
-    <w:lsdException w:name="Body Text 2" w:semiHidden="1" w:unhideWhenUsed="1"/>
-    <w:lsdException w:name="Body Text 3" w:semiHidden="1" w:unhideWhenUsed="1"/>
-    <w:lsdException w:name="Body Text Indent 2" w:semiHidden="1" w:unhideWhenUsed="1"/>
-    <w:lsdException w:name="Body Text Indent 3" w:semiHidden="1" w:unhideWhenUsed="1"/>
-    <w:lsdException w:name="Block Text" w:semiHidden="1" w:unhideWhenUsed="1"/>
-    <w:lsdException w:name="Hyperlink" w:semiHidden="1" w:unhideWhenUsed="1"/>
-    <w:lsdException w:name="FollowedHyperlink" w:semiHidden="1" w:unhideWhenUsed="1"/>
-    <w:lsdException w:name="Strong" w:uiPriority="22" w:qFormat="1"/>
-    <w:lsdException w:name="Emphasis" w:uiPriority="20" w:qFormat="1"/>
-    <w:lsdException w:name="Document Map" w:semiHidden="1" w:unhideWhenUsed="1"/>
-    <w:lsdException w:name="Plain Text" w:semiHidden="1" w:unhideWhenUsed="1"/>
-    <w:lsdException w:name="E-mail Signature" w:semiHidden="1" w:unhideWhenUsed="1"/>
-    <w:lsdException w:name="HTML Top of Form" w:semiHidden="1" w:unhideWhenUsed="1"/>
-    <w:lsdException w:name="HTML Bottom of Form" w:semiHidden="1" w:unhideWhenUsed="1"/>
-    <w:lsdException w:name="Normal (Web)" w:semiHidden="1" w:unhideWhenUsed="1"/>
-    <w:lsdException w:name="HTML Acronym" w:semiHidden="1" w:unhideWhenUsed="1"/>
-    <w:lsdException w:name="HTML Address" w:semiHidden="1" w:unhideWhenUsed="1"/>
-    <w:lsdException w:name="HTML Cite" w:semiHidden="1" w:unhideWhenUsed="1"/>
-    <w:lsdException w:name="HTML Code" w:semiHidden="1" w:unhideWhenUsed="1"/>
-    <w:lsdException w:name="HTML Definition" w:semiHidden="1" w:unhideWhenUsed="1"/>
-    <w:lsdException w:name="HTML Keyboard" w:semiHidden="1" w:unhideWhenUsed="1"/>
-    <w:lsdException w:name="HTML Preformatted" w:semiHidden="1" w:unhideWhenUsed="1"/>
-    <w:lsdException w:name="HTML Sample" w:semiHidden="1" w:unhideWhenUsed="1"/>
-    <w:lsdException w:name="HTML Typewriter" w:semiHidden="1" w:unhideWhenUsed="1"/>
-    <w:lsdException w:name="HTML Variable" w:semiHidden="1" w:unhideWhenUsed="1"/>
-    <w:lsdException w:name="Normal Table" w:semiHidden="1" w:unhideWhenUsed="1"/>
-    <w:lsdException w:name="annotation subject" w:semiHidden="1" w:unhideWhenUsed="1"/>
-    <w:lsdException w:name="No List" w:semiHidden="1" w:unhideWhenUsed="1"/>
-    <w:lsdException w:name="Outline List 1" w:semiHidden="1" w:unhideWhenUsed="1"/>
-    <w:lsdException w:name="Outline List 2" w:semiHidden="1" w:unhideWhenUsed="1"/>
-    <w:lsdException w:name="Outline List 3" w:semiHidden="1" w:unhideWhenUsed="1"/>
-    <w:lsdException w:name="Table Simple 1" w:semiHidden="1" w:unhideWhenUsed="1"/>
-    <w:lsdException w:name="Table Simple 2" w:semiHidden="1" w:unhideWhenUsed="1"/>
-    <w:lsdException w:name="Table Simple 3" w:semiHidden="1" w:unhideWhenUsed="1"/>
-    <w:lsdException w:name="Table Classic 1" w:semiHidden="1" w:unhideWhenUsed="1"/>
-    <w:lsdException w:name="Table Classic 2" w:semiHidden="1" w:unhideWhenUsed="1"/>
-    <w:lsdException w:name="Table Classic 3" w:semiHidden="1" w:unhideWhenUsed="1"/>
-    <w:lsdException w:name="Table Classic 4" w:semiHidden="1" w:unhideWhenUsed="1"/>
-    <w:lsdException w:name="Table Colorful 1" w:semiHidden="1" w:unhideWhenUsed="1"/>
-    <w:lsdException w:name="Table Colorful 2" w:semiHidden="1" w:unhideWhenUsed="1"/>
-    <w:lsdException w:name="Table Colorful 3" w:semiHidden="1" w:unhideWhenUsed="1"/>
-    <w:lsdException w:name="Table Columns 1" w:semiHidden="1" w:unhideWhenUsed="1"/>
-    <w:lsdException w:name="Table Columns 2" w:semiHidden="1" w:unhideWhenUsed="1"/>
-    <w:lsdException w:name="Table Columns 3" w:semiHidden="1" w:unhideWhenUsed="1"/>
-    <w:lsdException w:name="Table Columns 4" w:semiHidden="1" w:unhideWhenUsed="1"/>
-    <w:lsdException w:name="Table Columns 5" w:semiHidden="1" w:unhideWhenUsed="1"/>
-    <w:lsdException w:name="Table Grid 1" w:semiHidden="1" w:unhideWhenUsed="1"/>
-    <w:lsdException w:name="Table Grid 2" w:semiHidden="1" w:unhideWhenUsed="1"/>
-    <w:lsdException w:name="Table Grid 3" w:semiHidden="1" w:unhideWhenUsed="1"/>
-    <w:lsdException w:name="Table Grid 4" w:semiHidden="1" w:unhideWhenUsed="1"/>
-    <w:lsdException w:name="Table Grid 5" w:semiHidden="1" w:unhideWhenUsed="1"/>
-    <w:lsdException w:name="Table Grid 6" w:semiHidden="1" w:unhideWhenUsed="1"/>
-    <w:lsdException w:name="Table Grid 7" w:semiHidden="1" w:unhideWhenUsed="1"/>
-    <w:lsdException w:name="Table Grid 8" w:semiHidden="1" w:unhideWhenUsed="1"/>
-    <w:lsdException w:name="Table List 1" w:semiHidden="1" w:unhideWhenUsed="1"/>
-    <w:lsdException w:name="Table List 2" w:semiHidden="1" w:unhideWhenUsed="1"/>
-    <w:lsdException w:name="Table List 3" w:semiHidden="1" w:unhideWhenUsed="1"/>
-    <w:lsdException w:name="Table List 4" w:semiHidden="1" w:unhideWhenUsed="1"/>
-    <w:lsdException w:name="Table List 5" w:semiHidden="1" w:unhideWhenUsed="1"/>
-    <w:lsdException w:name="Table List 6" w:semiHidden="1" w:unhideWhenUsed="1"/>
-    <w:lsdException w:name="Table List 7" w:semiHidden="1" w:unhideWhenUsed="1"/>
-    <w:lsdException w:name="Table List 8" w:semiHidden="1" w:unhideWhenUsed="1"/>
-    <w:lsdException w:name="Table 3D effects 1" w:semiHidden="1" w:unhideWhenUsed="1"/>
-    <w:lsdException w:name="Table 3D effects 2" w:semiHidden="1" w:unhideWhenUsed="1"/>
-    <w:lsdException w:name="Table 3D effects 3" w:semiHidden="1" w:unhideWhenUsed="1"/>
-    <w:lsdException w:name="Table Contemporary" w:semiHidden="1" w:unhideWhenUsed="1"/>
-    <w:lsdException w:name="Table Elegant" w:semiHidden="1" w:unhideWhenUsed="1"/>
-    <w:lsdException w:name="Table Professional" w:semiHidden="1" w:unhideWhenUsed="1"/>
-    <w:lsdException w:name="Table Subtle 1" w:semiHidden="1" w:unhideWhenUsed="1"/>
-    <w:lsdException w:name="Table Subtle 2" w:semiHidden="1" w:unhideWhenUsed="1"/>
-    <w:lsdException w:name="Table Web 1" w:semiHidden="1" w:unhideWhenUsed="1"/>
-    <w:lsdException w:name="Table Web 2" w:semiHidden="1" w:unhideWhenUsed="1"/>
-    <w:lsdException w:name="Table Web 3" w:semiHidden="1" w:unhideWhenUsed="1"/>
-    <w:lsdException w:name="Balloon Text" w:semiHidden="1" w:unhideWhenUsed="1"/>
-    <w:lsdException w:name="Table Grid" w:uiPriority="39"/>
-    <w:lsdException w:name="Table Theme" w:semiHidden="1" w:unhideWhenUsed="1"/>
-    <w:lsdException w:name="Placeholder Text" w:semiHidden="1"/>
-    <w:lsdException w:name="No Spacing" w:uiPriority="1" w:qFormat="1"/>
-    <w:lsdException w:name="Light Shading" w:uiPriority="60"/>
-    <w:lsdException w:name="Light List" w:uiPriority="61"/>
-    <w:lsdException w:name="Light Grid" w:uiPriority="62"/>
-    <w:lsdException w:name="Medium Shading 1" w:uiPriority="63"/>
-    <w:lsdException w:name="Medium Shading 2" w:uiPriority="64"/>
-    <w:lsdException w:name="Medium List 1" w:uiPriority="65"/>
-    <w:lsdException w:name="Medium List 2" w:uiPriority="66"/>
-    <w:lsdException w:name="Medium Grid 1" w:uiPriority="67"/>
-    <w:lsdException w:name="Medium Grid 2" w:uiPriority="68"/>
-    <w:lsdException w:name="Medium Grid 3" w:uiPriority="69"/>
-    <w:lsdException w:name="Dark List" w:uiPriority="70"/>
-    <w:lsdException w:name="Colorful Shading" w:uiPriority="71"/>
-    <w:lsdException w:name="Colorful List" w:uiPriority="72"/>
-    <w:lsdException w:name="Colorful Grid" w:uiPriority="73"/>
-    <w:lsdException w:name="Light Shading Accent 1" w:uiPriority="60"/>
-    <w:lsdException w:name="Light List Accent 1" w:uiPriority="61"/>
-    <w:lsdException w:name="Light Grid Accent 1" w:uiPriority="62"/>
-    <w:lsdException w:name="Medium Shading 1 Accent 1" w:uiPriority="63"/>
-    <w:lsdException w:name="Medium Shading 2 Accent 1" w:uiPriority="64"/>
-    <w:lsdException w:name="Medium List 1 Accent 1" w:uiPriority="65"/>
-    <w:lsdException w:name="Revision" w:semiHidden="1"/>
-    <w:lsdException w:name="List Paragraph" w:uiPriority="34" w:qFormat="1"/>
-    <w:lsdException w:name="Quote" w:uiPriority="29" w:qFormat="1"/>
-    <w:lsdException w:name="Intense Quote" w:uiPriority="30" w:qFormat="1"/>
-    <w:lsdException w:name="Medium List 2 Accent 1" w:uiPriority="66"/>
-    <w:lsdException w:name="Medium Grid 1 Accent 1" w:uiPriority="67"/>
-    <w:lsdException w:name="Medium Grid 2 Accent 1" w:uiPriority="68"/>
-    <w:lsdException w:name="Medium Grid 3 Accent 1" w:uiPriority="69"/>
-    <w:lsdException w:name="Dark List Accent 1" w:uiPriority="70"/>
-    <w:lsdException w:name="Colorful Shading Accent 1" w:uiPriority="71"/>
-    <w:lsdException w:name="Colorful List Accent 1" w:uiPriority="72"/>
-    <w:lsdException w:name="Colorful Grid Accent 1" w:uiPriority="73"/>
-    <w:lsdException w:name="Light Shading Accent 2" w:uiPriority="60"/>
-    <w:lsdException w:name="Light List Accent 2" w:uiPriority="61"/>
-    <w:lsdException w:name="Light Grid Accent 2" w:uiPriority="62"/>
-    <w:lsdException w:name="Medium Shading 1 Accent 2" w:uiPriority="63"/>
-    <w:lsdException w:name="Medium Shading 2 Accent 2" w:uiPriority="64"/>
-    <w:lsdException w:name="Medium List 1 Accent 2" w:uiPriority="65"/>
-    <w:lsdException w:name="Medium List 2 Accent 2" w:uiPriority="66"/>
-    <w:lsdException w:name="Medium Grid 1 Accent 2" w:uiPriority="67"/>
-    <w:lsdException w:name="Medium Grid 2 Accent 2" w:uiPriority="68"/>
-    <w:lsdException w:name="Medium Grid 3 Accent 2" w:uiPriority="69"/>
-    <w:lsdException w:name="Dark List Accent 2" w:uiPriority="70"/>
-    <w:lsdException w:name="Colorful Shading Accent 2" w:uiPriority="71"/>
-    <w:lsdException w:name="Colorful List Accent 2" w:uiPriority="72"/>
-    <w:lsdException w:name="Colorful Grid Accent 2" w:uiPriority="73"/>
-    <w:lsdException w:name="Light Shading Accent 3" w:uiPriority="60"/>
-    <w:lsdException w:name="Light List Accent 3" w:uiPriority="61"/>
-    <w:lsdException w:name="Light Grid Accent 3" w:uiPriority="62"/>
-    <w:lsdException w:name="Medium Shading 1 Accent 3" w:uiPriority="63"/>
-    <w:lsdException w:name="Medium Shading 2 Accent 3" w:uiPriority="64"/>
-    <w:lsdException w:name="Medium List 1 Accent 3" w:uiPriority="65"/>
-    <w:lsdException w:name="Medium List 2 Accent 3" w:uiPriority="66"/>
-    <w:lsdException w:name="Medium Grid 1 Accent 3" w:uiPriority="67"/>
-    <w:lsdException w:name="Medium Grid 2 Accent 3" w:uiPriority="68"/>
-    <w:lsdException w:name="Medium Grid 3 Accent 3" w:uiPriority="69"/>
-    <w:lsdException w:name="Dark List Accent 3" w:uiPriority="70"/>
-    <w:lsdException w:name="Colorful Shading Accent 3" w:uiPriority="71"/>
-    <w:lsdException w:name="Colorful List Accent 3" w:uiPriority="72"/>
-    <w:lsdException w:name="Colorful Grid Accent 3" w:uiPriority="73"/>
-    <w:lsdException w:name="Light Shading Accent 4" w:uiPriority="60"/>
-    <w:lsdException w:name="Light List Accent 4" w:uiPriority="61"/>
-    <w:lsdException w:name="Light Grid Accent 4" w:uiPriority="62"/>
-    <w:lsdException w:name="Medium Shading 1 Accent 4" w:uiPriority="63"/>
-    <w:lsdException w:name="Medium Shading 2 Accent 4" w:uiPriority="64"/>
-    <w:lsdException w:name="Medium List 1 Accent 4" w:uiPriority="65"/>
-    <w:lsdException w:name="Medium List 2 Accent 4" w:uiPriority="66"/>
-    <w:lsdException w:name="Medium Grid 1 Accent 4" w:uiPriority="67"/>
-    <w:lsdException w:name="Medium Grid 2 Accent 4" w:uiPriority="68"/>
-    <w:lsdException w:name="Medium Grid 3 Accent 4" w:uiPriority="69"/>
-    <w:lsdException w:name="Dark List Accent 4" w:uiPriority="70"/>
-    <w:lsdException w:name="Colorful Shading Accent 4" w:uiPriority="71"/>
-    <w:lsdException w:name="Colorful List Accent 4" w:uiPriority="72"/>
-    <w:lsdException w:name="Colorful Grid Accent 4" w:uiPriority="73"/>
-    <w:lsdException w:name="Light Shading Accent 5" w:uiPriority="60"/>
-    <w:lsdException w:name="Light List Accent 5" w:uiPriority="61"/>
-    <w:lsdException w:name="Light Grid Accent 5" w:uiPriority="62"/>
-    <w:lsdException w:name="Medium Shading 1 Accent 5" w:uiPriority="63"/>
-    <w:lsdException w:name="Medium Shading 2 Accent 5" w:uiPriority="64"/>
-    <w:lsdException w:name="Medium List 1 Accent 5" w:uiPriority="65"/>
-    <w:lsdException w:name="Medium List 2 Accent 5" w:uiPriority="66"/>
-    <w:lsdException w:name="Medium Grid 1 Accent 5" w:uiPriority="67"/>
-    <w:lsdException w:name="Medium Grid 2 Accent 5" w:uiPriority="68"/>
-    <w:lsdException w:name="Medium Grid 3 Accent 5" w:uiPriority="69"/>
-    <w:lsdException w:name="Dark List Accent 5" w:uiPriority="70"/>
-    <w:lsdException w:name="Colorful Shading Accent 5" w:uiPriority="71"/>
-    <w:lsdException w:name="Colorful List Accent 5" w:uiPriority="72"/>
-    <w:lsdException w:name="Colorful Grid Accent 5" w:uiPriority="73"/>
-    <w:lsdException w:name="Light Shading Accent 6" w:uiPriority="60"/>
-    <w:lsdException w:name="Light List Accent 6" w:uiPriority="61"/>
-    <w:lsdException w:name="Light Grid Accent 6" w:uiPriority="62"/>
-    <w:lsdException w:name="Medium Shading 1 Accent 6" w:uiPriority="63"/>
-    <w:lsdException w:name="Medium Shading 2 Accent 6" w:uiPriority="64"/>
-    <w:lsdException w:name="Medium List 1 Accent 6" w:uiPriority="65"/>
-    <w:lsdException w:name="Medium List 2 Accent 6" w:uiPriority="66"/>
-    <w:lsdException w:name="Medium Grid 1 Accent 6" w:uiPriority="67"/>
-    <w:lsdException w:name="Medium Grid 2 Accent 6" w:uiPriority="68"/>
-    <w:lsdException w:name="Medium Grid 3 Accent 6" w:uiPriority="69"/>
-    <w:lsdException w:name="Dark List Accent 6" w:uiPriority="70"/>
-    <w:lsdException w:name="Colorful Shading Accent 6" w:uiPriority="71"/>
-    <w:lsdException w:name="Colorful List Accent 6" w:uiPriority="72"/>
-    <w:lsdException w:name="Colorful Grid Accent 6" w:uiPriority="73"/>
-    <w:lsdException w:name="Subtle Emphasis" w:uiPriority="19" w:qFormat="1"/>
-    <w:lsdException w:name="Intense Emphasis" w:uiPriority="21" w:qFormat="1"/>
-    <w:lsdException w:name="Subtle Reference" w:uiPriority="31" w:qFormat="1"/>
-    <w:lsdException w:name="Intense Reference" w:uiPriority="32" w:qFormat="1"/>
-    <w:lsdException w:name="Book Title" w:uiPriority="33" w:qFormat="1"/>
-    <w:lsdException w:name="Bibliography" w:semiHidden="1" w:uiPriority="37" w:unhideWhenUsed="1"/>
-    <w:lsdException w:name="TOC Heading" w:semiHidden="1" w:uiPriority="39" w:unhideWhenUsed="1" w:qFormat="1"/>
-    <w:lsdException w:name="Plain Table 1" w:uiPriority="41"/>
-    <w:lsdException w:name="Plain Table 2" w:uiPriority="42"/>
-    <w:lsdException w:name="Plain Table 3" w:uiPriority="43"/>
-    <w:lsdException w:name="Plain Table 4" w:uiPriority="44"/>
-    <w:lsdException w:name="Plain Table 5" w:uiPriority="45"/>
-    <w:lsdException w:name="Grid Table Light" w:uiPriority="40"/>
-    <w:lsdException w:name="Grid Table 1 Light" w:uiPriority="46"/>
-    <w:lsdException w:name="Grid Table 2" w:uiPriority="47"/>
-    <w:lsdException w:name="Grid Table 3" w:uiPriority="48"/>
-    <w:lsdException w:name="Grid Table 4" w:uiPriority="49"/>
-    <w:lsdException w:name="Grid Table 5 Dark" w:uiPriority="50"/>
-    <w:lsdException w:name="Grid Table 6 Colorful" w:uiPriority="51"/>
-    <w:lsdException w:name="Grid Table 7 Colorful" w:uiPriority="52"/>
-    <w:lsdException w:name="Grid Table 1 Light Accent 1" w:uiPriority="46"/>
-    <w:lsdException w:name="Grid Table 2 Accent 1" w:uiPriority="47"/>
-    <w:lsdException w:name="Grid Table 3 Accent 1" w:uiPriority="48"/>
-    <w:lsdException w:name="Grid Table 4 Accent 1" w:uiPriority="49"/>
-    <w:lsdException w:name="Grid Table 5 Dark Accent 1" w:uiPriority="50"/>
-    <w:lsdException w:name="Grid Table 6 Colorful Accent 1" w:uiPriority="51"/>
-    <w:lsdException w:name="Grid Table 7 Colorful Accent 1" w:uiPriority="52"/>
-    <w:lsdException w:name="Grid Table 1 Light Accent 2" w:uiPriority="46"/>
-    <w:lsdException w:name="Grid Table 2 Accent 2" w:uiPriority="47"/>
-    <w:lsdException w:name="Grid Table 3 Accent 2" w:uiPriority="48"/>
-    <w:lsdException w:name="Grid Table 4 Accent 2" w:uiPriority="49"/>
-    <w:lsdException w:name="Grid Table 5 Dark Accent 2" w:uiPriority="50"/>
-    <w:lsdException w:name="Grid Table 6 Colorful Accent 2" w:uiPriority="51"/>
-    <w:lsdException w:name="Grid Table 7 Colorful Accent 2" w:uiPriority="52"/>
-    <w:lsdException w:name="Grid Table 1 Light Accent 3" w:uiPriority="46"/>
-    <w:lsdException w:name="Grid Table 2 Accent 3" w:uiPriority="47"/>
-    <w:lsdException w:name="Grid Table 3 Accent 3" w:uiPriority="48"/>
-    <w:lsdException w:name="Grid Table 4 Accent 3" w:uiPriority="49"/>
-    <w:lsdException w:name="Grid Table 5 Dark Accent 3" w:uiPriority="50"/>
-    <w:lsdException w:name="Grid Table 6 Colorful Accent 3" w:uiPriority="51"/>
-    <w:lsdException w:name="Grid Table 7 Colorful Accent 3" w:uiPriority="52"/>
-    <w:lsdException w:name="Grid Table 1 Light Accent 4" w:uiPriority="46"/>
-    <w:lsdException w:name="Grid Table 2 Accent 4" w:uiPriority="47"/>
-    <w:lsdException w:name="Grid Table 3 Accent 4" w:uiPriority="48"/>
-    <w:lsdException w:name="Grid Table 4 Accent 4" w:uiPriority="49"/>
-    <w:lsdException w:name="Grid Table 5 Dark Accent 4" w:uiPriority="50"/>
-    <w:lsdException w:name="Grid Table 6 Colorful Accent 4" w:uiPriority="51"/>
-    <w:lsdException w:name="Grid Table 7 Colorful Accent 4" w:uiPriority="52"/>
-    <w:lsdException w:name="Grid Table 1 Light Accent 5" w:uiPriority="46"/>
-    <w:lsdException w:name="Grid Table 2 Accent 5" w:uiPriority="47"/>
-    <w:lsdException w:name="Grid Table 3 Accent 5" w:uiPriority="48"/>
-    <w:lsdException w:name="Grid Table 4 Accent 5" w:uiPriority="49"/>
-    <w:lsdException w:name="Grid Table 5 Dark Accent 5" w:uiPriority="50"/>
-    <w:lsdException w:name="Grid Table 6 Colorful Accent 5" w:uiPriority="51"/>
-    <w:lsdException w:name="Grid Table 7 Colorful Accent 5" w:uiPriority="52"/>
-    <w:lsdException w:name="Grid Table 1 Light Accent 6" w:uiPriority="46"/>
-    <w:lsdException w:name="Grid Table 2 Accent 6" w:uiPriority="47"/>
-    <w:lsdException w:name="Grid Table 3 Accent 6" w:uiPriority="48"/>
-    <w:lsdException w:name="Grid Table 4 Accent 6" w:uiPriority="49"/>
-    <w:lsdException w:name="Grid Table 5 Dark Accent 6" w:uiPriority="50"/>
-    <w:lsdException w:name="Grid Table 6 Colorful Accent 6" w:uiPriority="51"/>
-    <w:lsdException w:name="Grid Table 7 Colorful Accent 6" w:uiPriority="52"/>
-    <w:lsdException w:name="List Table 1 Light" w:uiPriority="46"/>
-    <w:lsdException w:name="List Table 2" w:uiPriority="47"/>
-    <w:lsdException w:name="List Table 3" w:uiPriority="48"/>
-    <w:lsdException w:name="List Table 4" w:uiPriority="49"/>
-    <w:lsdException w:name="List Table 5 Dark" w:uiPriority="50"/>
-    <w:lsdException w:name="List Table 6 Colorful" w:uiPriority="51"/>
-    <w:lsdException w:name="List Table 7 Colorful" w:uiPriority="52"/>
-    <w:lsdException w:name="List Table 1 Light Accent 1" w:uiPriority="46"/>
-    <w:lsdException w:name="List Table 2 Accent 1" w:uiPriority="47"/>
-    <w:lsdException w:name="List Table 3 Accent 1" w:uiPriority="48"/>
-    <w:lsdException w:name="List Table 4 Accent 1" w:uiPriority="49"/>
-    <w:lsdException w:name="List Table 5 Dark Accent 1" w:uiPriority="50"/>
-    <w:lsdException w:name="List Table 6 Colorful Accent 1" w:uiPriority="51"/>
-    <w:lsdException w:name="List Table 7 Colorful Accent 1" w:uiPriority="52"/>
-    <w:lsdException w:name="List Table 1 Light Accent 2" w:uiPriority="46"/>
-    <w:lsdException w:name="List Table 2 Accent 2" w:uiPriority="47"/>
-    <w:lsdException w:name="List Table 3 Accent 2" w:uiPriority="48"/>
-    <w:lsdException w:name="List Table 4 Accent 2" w:uiPriority="49"/>
-    <w:lsdException w:name="List Table 5 Dark Accent 2" w:uiPriority="50"/>
-    <w:lsdException w:name="List Table 6 Colorful Accent 2" w:uiPriority="51"/>
-    <w:lsdException w:name="List Table 7 Colorful Accent 2" w:uiPriority="52"/>
-    <w:lsdException w:name="List Table 1 Light Accent 3" w:uiPriority="46"/>
-    <w:lsdException w:name="List Table 2 Accent 3" w:uiPriority="47"/>
-    <w:lsdException w:name="List Table 3 Accent 3" w:uiPriority="48"/>
-    <w:lsdException w:name="List Table 4 Accent 3" w:uiPriority="49"/>
-    <w:lsdException w:name="List Table 5 Dark Accent 3" w:uiPriority="50"/>
-    <w:lsdException w:name="List Table 6 Colorful Accent 3" w:uiPriority="51"/>
-    <w:lsdException w:name="List Table 7 Colorful Accent 3" w:uiPriority="52"/>
-    <w:lsdException w:name="List Table 1 Light Accent 4" w:uiPriority="46"/>
-    <w:lsdException w:name="List Table 2 Accent 4" w:uiPriority="47"/>
-    <w:lsdException w:name="List Table 3 Accent 4" w:uiPriority="48"/>
-    <w:lsdException w:name="List Table 4 Accent 4" w:uiPriority="49"/>
-    <w:lsdException w:name="List Table 5 Dark Accent 4" w:uiPriority="50"/>
-    <w:lsdException w:name="List Table 6 Colorful Accent 4" w:uiPriority="51"/>
-    <w:lsdException w:name="List Table 7 Colorful Accent 4" w:uiPriority="52"/>
-    <w:lsdException w:name="List Table 1 Light Accent 5" w:uiPriority="46"/>
-    <w:lsdException w:name="List Table 2 Accent 5" w:uiPriority="47"/>
-    <w:lsdException w:name="List Table 3 Accent 5" w:uiPriority="48"/>
-    <w:lsdException w:name="List Table 4 Accent 5" w:uiPriority="49"/>
-    <w:lsdException w:name="List Table 5 Dark Accent 5" w:uiPriority="50"/>
-    <w:lsdException w:name="List Table 6 Colorful Accent 5" w:uiPriority="51"/>
-    <w:lsdException w:name="List Table 7 Colorful Accent 5" w:uiPriority="52"/>
-    <w:lsdException w:name="List Table 1 Light Accent 6" w:uiPriority="46"/>
-    <w:lsdException w:name="List Table 2 Accent 6" w:uiPriority="47"/>
-    <w:lsdException w:name="List Table 3 Accent 6" w:uiPriority="48"/>
-    <w:lsdException w:name="List Table 4 Accent 6" w:uiPriority="49"/>
-    <w:lsdException w:name="List Table 5 Dark Accent 6" w:uiPriority="50"/>
-    <w:lsdException w:name="List Table 6 Colorful Accent 6" w:uiPriority="51"/>
-    <w:lsdException w:name="List Table 7 Colorful Accent 6" w:uiPriority="52"/>
-    <w:lsdException w:name="Mention" w:semiHidden="1" w:unhideWhenUsed="1"/>
-    <w:lsdException w:name="Smart Hyperlink" w:semiHidden="1" w:unhideWhenUsed="1"/>
-    <w:lsdException w:name="Hashtag" w:semiHidden="1" w:unhideWhenUsed="1"/>
-    <w:lsdException w:name="Unresolved Mention" w:semiHidden="1" w:unhideWhenUsed="1"/>
-    <w:lsdException w:name="Smart Link" w:semiHidden="1" w:unhideWhenUsed="1"/>
+  <w:latentStyles w:defLockedState="0" w:defUIPriority="99" w:defSemiHidden="1" w:defUnhideWhenUsed="1" w:defQFormat="0" w:count="267">
+    <w:lsdException w:name="Normal" w:semiHidden="0" w:uiPriority="0" w:unhideWhenUsed="0" w:qFormat="1"/>
+    <w:lsdException w:name="heading 1" w:semiHidden="0" w:uiPriority="9" w:unhideWhenUsed="0" w:qFormat="1"/>
+    <w:lsdException w:name="heading 2" w:uiPriority="9" w:qFormat="1"/>
+    <w:lsdException w:name="heading 3" w:uiPriority="9" w:qFormat="1"/>
+    <w:lsdException w:name="heading 4" w:uiPriority="9" w:qFormat="1"/>
+    <w:lsdException w:name="heading 5" w:uiPriority="9" w:qFormat="1"/>
+    <w:lsdException w:name="heading 6" w:uiPriority="9" w:qFormat="1"/>
+    <w:lsdException w:name="heading 7" w:uiPriority="9" w:qFormat="1"/>
+    <w:lsdException w:name="heading 8" w:uiPriority="9" w:qFormat="1"/>
+    <w:lsdException w:name="heading 9" w:uiPriority="9" w:qFormat="1"/>
+    <w:lsdException w:name="toc 1" w:uiPriority="39"/>
+    <w:lsdException w:name="toc 2" w:uiPriority="39"/>
+    <w:lsdException w:name="toc 3" w:uiPriority="39"/>
+    <w:lsdException w:name="toc 4" w:uiPriority="39"/>
+    <w:lsdException w:name="toc 5" w:uiPriority="39"/>
+    <w:lsdException w:name="toc 6" w:uiPriority="39"/>
+    <w:lsdException w:name="toc 7" w:uiPriority="39"/>
+    <w:lsdException w:name="toc 8" w:uiPriority="39"/>
+    <w:lsdException w:name="toc 9" w:uiPriority="39"/>
+    <w:lsdException w:name="caption" w:uiPriority="35" w:qFormat="1"/>
+    <w:lsdException w:name="Title" w:semiHidden="0" w:uiPriority="10" w:unhideWhenUsed="0" w:qFormat="1"/>
+    <w:lsdException w:name="Default Paragraph Font" w:uiPriority="1"/>
+    <w:lsdException w:name="Subtitle" w:semiHidden="0" w:uiPriority="11" w:unhideWhenUsed="0" w:qFormat="1"/>
+    <w:lsdException w:name="Strong" w:semiHidden="0" w:uiPriority="22" w:unhideWhenUsed="0" w:qFormat="1"/>
+    <w:lsdException w:name="Emphasis" w:semiHidden="0" w:uiPriority="20" w:unhideWhenUsed="0" w:qFormat="1"/>
+    <w:lsdException w:name="Table Grid" w:semiHidden="0" w:uiPriority="39" w:unhideWhenUsed="0"/>
+    <w:lsdException w:name="Placeholder Text" w:unhideWhenUsed="0"/>
+    <w:lsdException w:name="No Spacing" w:semiHidden="0" w:uiPriority="1" w:unhideWhenUsed="0" w:qFormat="1"/>
+    <w:lsdException w:name="Light Shading" w:semiHidden="0" w:uiPriority="60" w:unhideWhenUsed="0"/>
+    <w:lsdException w:name="Light List" w:semiHidden="0" w:uiPriority="61" w:unhideWhenUsed="0"/>
+    <w:lsdException w:name="Light Grid" w:semiHidden="0" w:uiPriority="62" w:unhideWhenUsed="0"/>
+    <w:lsdException w:name="Medium Shading 1" w:semiHidden="0" w:uiPriority="63" w:unhideWhenUsed="0"/>
+    <w:lsdException w:name="Medium Shading 2" w:semiHidden="0" w:uiPriority="64" w:unhideWhenUsed="0"/>
+    <w:lsdException w:name="Medium List 1" w:semiHidden="0" w:uiPriority="65" w:unhideWhenUsed="0"/>
+    <w:lsdException w:name="Medium List 2" w:semiHidden="0" w:uiPriority="66" w:unhideWhenUsed="0"/>
+    <w:lsdException w:name="Medium Grid 1" w:semiHidden="0" w:uiPriority="67" w:unhideWhenUsed="0"/>
+    <w:lsdException w:name="Medium Grid 2" w:semiHidden="0" w:uiPriority="68" w:unhideWhenUsed="0"/>
+    <w:lsdException w:name="Medium Grid 3" w:semiHidden="0" w:uiPriority="69" w:unhideWhenUsed="0"/>
+    <w:lsdException w:name="Dark List" w:semiHidden="0" w:uiPriority="70" w:unhideWhenUsed="0"/>
+    <w:lsdException w:name="Colorful Shading" w:semiHidden="0" w:uiPriority="71" w:unhideWhenUsed="0"/>
+    <w:lsdException w:name="Colorful List" w:semiHidden="0" w:uiPriority="72" w:unhideWhenUsed="0"/>
+    <w:lsdException w:name="Colorful Grid" w:semiHidden="0" w:uiPriority="73" w:unhideWhenUsed="0"/>
+    <w:lsdException w:name="Light Shading Accent 1" w:semiHidden="0" w:uiPriority="60" w:unhideWhenUsed="0"/>
+    <w:lsdException w:name="Light List Accent 1" w:semiHidden="0" w:uiPriority="61" w:unhideWhenUsed="0"/>
+    <w:lsdException w:name="Light Grid Accent 1" w:semiHidden="0" w:uiPriority="62" w:unhideWhenUsed="0"/>
+    <w:lsdException w:name="Medium Shading 1 Accent 1" w:semiHidden="0" w:uiPriority="63" w:unhideWhenUsed="0"/>
+    <w:lsdException w:name="Medium Shading 2 Accent 1" w:semiHidden="0" w:uiPriority="64" w:unhideWhenUsed="0"/>
+    <w:lsdException w:name="Medium List 1 Accent 1" w:semiHidden="0" w:uiPriority="65" w:unhideWhenUsed="0"/>
+    <w:lsdException w:name="Revision" w:unhideWhenUsed="0"/>
+    <w:lsdException w:name="List Paragraph" w:semiHidden="0" w:uiPriority="34" w:unhideWhenUsed="0" w:qFormat="1"/>
+    <w:lsdException w:name="Quote" w:semiHidden="0" w:uiPriority="29" w:unhideWhenUsed="0" w:qFormat="1"/>
+    <w:lsdException w:name="Intense Quote" w:semiHidden="0" w:uiPriority="30" w:unhideWhenUsed="0" w:qFormat="1"/>
+    <w:lsdException w:name="Medium List 2 Accent 1" w:semiHidden="0" w:uiPriority="66" w:unhideWhenUsed="0"/>
+    <w:lsdException w:name="Medium Grid 1 Accent 1" w:semiHidden="0" w:uiPriority="67" w:unhideWhenUsed="0"/>
+    <w:lsdException w:name="Medium Grid 2 Accent 1" w:semiHidden="0" w:uiPriority="68" w:unhideWhenUsed="0"/>
+    <w:lsdException w:name="Medium Grid 3 Accent 1" w:semiHidden="0" w:uiPriority="69" w:unhideWhenUsed="0"/>
+    <w:lsdException w:name="Dark List Accent 1" w:semiHidden="0" w:uiPriority="70" w:unhideWhenUsed="0"/>
+    <w:lsdException w:name="Colorful Shading Accent 1" w:semiHidden="0" w:uiPriority="71" w:unhideWhenUsed="0"/>
+    <w:lsdException w:name="Colorful List Accent 1" w:semiHidden="0" w:uiPriority="72" w:unhideWhenUsed="0"/>
+    <w:lsdException w:name="Colorful Grid Accent 1" w:semiHidden="0" w:uiPriority="73" w:unhideWhenUsed="0"/>
+    <w:lsdException w:name="Light Shading Accent 2" w:semiHidden="0" w:uiPriority="60" w:unhideWhenUsed="0"/>
+    <w:lsdException w:name="Light List Accent 2" w:semiHidden="0" w:uiPriority="61" w:unhideWhenUsed="0"/>
+    <w:lsdException w:name="Light Grid Accent 2" w:semiHidden="0" w:uiPriority="62" w:unhideWhenUsed="0"/>
+    <w:lsdException w:name="Medium Shading 1 Accent 2" w:semiHidden="0" w:uiPriority="63" w:unhideWhenUsed="0"/>
+    <w:lsdException w:name="Medium Shading 2 Accent 2" w:semiHidden="0" w:uiPriority="64" w:unhideWhenUsed="0"/>
+    <w:lsdException w:name="Medium List 1 Accent 2" w:semiHidden="0" w:uiPriority="65" w:unhideWhenUsed="0"/>
+    <w:lsdException w:name="Medium List 2 Accent 2" w:semiHidden="0" w:uiPriority="66" w:unhideWhenUsed="0"/>
+    <w:lsdException w:name="Medium Grid 1 Accent 2" w:semiHidden="0" w:uiPriority="67" w:unhideWhenUsed="0"/>
+    <w:lsdException w:name="Medium Grid 2 Accent 2" w:semiHidden="0" w:uiPriority="68" w:unhideWhenUsed="0"/>
+    <w:lsdException w:name="Medium Grid 3 Accent 2" w:semiHidden="0" w:uiPriority="69" w:unhideWhenUsed="0"/>
+    <w:lsdException w:name="Dark List Accent 2" w:semiHidden="0" w:uiPriority="70" w:unhideWhenUsed="0"/>
+    <w:lsdException w:name="Colorful Shading Accent 2" w:semiHidden="0" w:uiPriority="71" w:unhideWhenUsed="0"/>
+    <w:lsdException w:name="Colorful List Accent 2" w:semiHidden="0" w:uiPriority="72" w:unhideWhenUsed="0"/>
+    <w:lsdException w:name="Colorful Grid Accent 2" w:semiHidden="0" w:uiPriority="73" w:unhideWhenUsed="0"/>
+    <w:lsdException w:name="Light Shading Accent 3" w:semiHidden="0" w:uiPriority="60" w:unhideWhenUsed="0"/>
+    <w:lsdException w:name="Light List Accent 3" w:semiHidden="0" w:uiPriority="61" w:unhideWhenUsed="0"/>
+    <w:lsdException w:name="Light Grid Accent 3" w:semiHidden="0" w:uiPriority="62" w:unhideWhenUsed="0"/>
+    <w:lsdException w:name="Medium Shading 1 Accent 3" w:semiHidden="0" w:uiPriority="63" w:unhideWhenUsed="0"/>
+    <w:lsdException w:name="Medium Shading 2 Accent 3" w:semiHidden="0" w:uiPriority="64" w:unhideWhenUsed="0"/>
+    <w:lsdException w:name="Medium List 1 Accent 3" w:semiHidden="0" w:uiPriority="65" w:unhideWhenUsed="0"/>
+    <w:lsdException w:name="Medium List 2 Accent 3" w:semiHidden="0" w:uiPriority="66" w:unhideWhenUsed="0"/>
+    <w:lsdException w:name="Medium Grid 1 Accent 3" w:semiHidden="0" w:uiPriority="67" w:unhideWhenUsed="0"/>
+    <w:lsdException w:name="Medium Grid 2 Accent 3" w:semiHidden="0" w:uiPriority="68" w:unhideWhenUsed="0"/>
+    <w:lsdException w:name="Medium Grid 3 Accent 3" w:semiHidden="0" w:uiPriority="69" w:unhideWhenUsed="0"/>
+    <w:lsdException w:name="Dark List Accent 3" w:semiHidden="0" w:uiPriority="70" w:unhideWhenUsed="0"/>
+    <w:lsdException w:name="Colorful Shading Accent 3" w:semiHidden="0" w:uiPriority="71" w:unhideWhenUsed="0"/>
+    <w:lsdException w:name="Colorful List Accent 3" w:semiHidden="0" w:uiPriority="72" w:unhideWhenUsed="0"/>
+    <w:lsdException w:name="Colorful Grid Accent 3" w:semiHidden="0" w:uiPriority="73" w:unhideWhenUsed="0"/>
+    <w:lsdException w:name="Light Shading Accent 4" w:semiHidden="0" w:uiPriority="60" w:unhideWhenUsed="0"/>
+    <w:lsdException w:name="Light List Accent 4" w:semiHidden="0" w:uiPriority="61" w:unhideWhenUsed="0"/>
+    <w:lsdException w:name="Light Grid Accent 4" w:semiHidden="0" w:uiPriority="62" w:unhideWhenUsed="0"/>
+    <w:lsdException w:name="Medium Shading 1 Accent 4" w:semiHidden="0" w:uiPriority="63" w:unhideWhenUsed="0"/>
+    <w:lsdException w:name="Medium Shading 2 Accent 4" w:semiHidden="0" w:uiPriority="64" w:unhideWhenUsed="0"/>
+    <w:lsdException w:name="Medium List 1 Accent 4" w:semiHidden="0" w:uiPriority="65" w:unhideWhenUsed="0"/>
+    <w:lsdException w:name="Medium List 2 Accent 4" w:semiHidden="0" w:uiPriority="66" w:unhideWhenUsed="0"/>
+    <w:lsdException w:name="Medium Grid 1 Accent 4" w:semiHidden="0" w:uiPriority="67" w:unhideWhenUsed="0"/>
+    <w:lsdException w:name="Medium Grid 2 Accent 4" w:semiHidden="0" w:uiPriority="68" w:unhideWhenUsed="0"/>
+    <w:lsdException w:name="Medium Grid 3 Accent 4" w:semiHidden="0" w:uiPriority="69" w:unhideWhenUsed="0"/>
+    <w:lsdException w:name="Dark List Accent 4" w:semiHidden="0" w:uiPriority="70" w:unhideWhenUsed="0"/>
+    <w:lsdException w:name="Colorful Shading Accent 4" w:semiHidden="0" w:uiPriority="71" w:unhideWhenUsed="0"/>
+    <w:lsdException w:name="Colorful List Accent 4" w:semiHidden="0" w:uiPriority="72" w:unhideWhenUsed="0"/>
+    <w:lsdException w:name="Colorful Grid Accent 4" w:semiHidden="0" w:uiPriority="73" w:unhideWhenUsed="0"/>
+    <w:lsdException w:name="Light Shading Accent 5" w:semiHidden="0" w:uiPriority="60" w:unhideWhenUsed="0"/>
+    <w:lsdException w:name="Light List Accent 5" w:semiHidden="0" w:uiPriority="61" w:unhideWhenUsed="0"/>
+    <w:lsdException w:name="Light Grid Accent 5" w:semiHidden="0" w:uiPriority="62" w:unhideWhenUsed="0"/>
+    <w:lsdException w:name="Medium Shading 1 Accent 5" w:semiHidden="0" w:uiPriority="63" w:unhideWhenUsed="0"/>
+    <w:lsdException w:name="Medium Shading 2 Accent 5" w:semiHidden="0" w:uiPriority="64" w:unhideWhenUsed="0"/>
+    <w:lsdException w:name="Medium List 1 Accent 5" w:semiHidden="0" w:uiPriority="65" w:unhideWhenUsed="0"/>
+    <w:lsdException w:name="Medium List 2 Accent 5" w:semiHidden="0" w:uiPriority="66" w:unhideWhenUsed="0"/>
+    <w:lsdException w:name="Medium Grid 1 Accent 5" w:semiHidden="0" w:uiPriority="67" w:unhideWhenUsed="0"/>
+    <w:lsdException w:name="Medium Grid 2 Accent 5" w:semiHidden="0" w:uiPriority="68" w:unhideWhenUsed="0"/>
+    <w:lsdException w:name="Medium Grid 3 Accent 5" w:semiHidden="0" w:uiPriority="69" w:unhideWhenUsed="0"/>
+    <w:lsdException w:name="Dark List Accent 5" w:semiHidden="0" w:uiPriority="70" w:unhideWhenUsed="0"/>
+    <w:lsdException w:name="Colorful Shading Accent 5" w:semiHidden="0" w:uiPriority="71" w:unhideWhenUsed="0"/>
+    <w:lsdException w:name="Colorful List Accent 5" w:semiHidden="0" w:uiPriority="72" w:unhideWhenUsed="0"/>
+    <w:lsdException w:name="Colorful Grid Accent 5" w:semiHidden="0" w:uiPriority="73" w:unhideWhenUsed="0"/>
+    <w:lsdException w:name="Light Shading Accent 6" w:semiHidden="0" w:uiPriority="60" w:unhideWhenUsed="0"/>
+    <w:lsdException w:name="Light List Accent 6" w:semiHidden="0" w:uiPriority="61" w:unhideWhenUsed="0"/>
+    <w:lsdException w:name="Light Grid Accent 6" w:semiHidden="0" w:uiPriority="62" w:unhideWhenUsed="0"/>
+    <w:lsdException w:name="Medium Shading 1 Accent 6" w:semiHidden="0" w:uiPriority="63" w:unhideWhenUsed="0"/>
+    <w:lsdException w:name="Medium Shading 2 Accent 6" w:semiHidden="0" w:uiPriority="64" w:unhideWhenUsed="0"/>
+    <w:lsdException w:name="Medium List 1 Accent 6" w:semiHidden="0" w:uiPriority="65" w:unhideWhenUsed="0"/>
+    <w:lsdException w:name="Medium List 2 Accent 6" w:semiHidden="0" w:uiPriority="66" w:unhideWhenUsed="0"/>
+    <w:lsdException w:name="Medium Grid 1 Accent 6" w:semiHidden="0" w:uiPriority="67" w:unhideWhenUsed="0"/>
+    <w:lsdException w:name="Medium Grid 2 Accent 6" w:semiHidden="0" w:uiPriority="68" w:unhideWhenUsed="0"/>
+    <w:lsdException w:name="Medium Grid 3 Accent 6" w:semiHidden="0" w:uiPriority="69" w:unhideWhenUsed="0"/>
+    <w:lsdException w:name="Dark List Accent 6" w:semiHidden="0" w:uiPriority="70" w:unhideWhenUsed="0"/>
+    <w:lsdException w:name="Colorful Shading Accent 6" w:semiHidden="0" w:uiPriority="71" w:unhideWhenUsed="0"/>
+    <w:lsdException w:name="Colorful List Accent 6" w:semiHidden="0" w:uiPriority="72" w:unhideWhenUsed="0"/>
+    <w:lsdException w:name="Colorful Grid Accent 6" w:semiHidden="0" w:uiPriority="73" w:unhideWhenUsed="0"/>
+    <w:lsdException w:name="Subtle Emphasis" w:semiHidden="0" w:uiPriority="19" w:unhideWhenUsed="0" w:qFormat="1"/>
+    <w:lsdException w:name="Intense Emphasis" w:semiHidden="0" w:uiPriority="21" w:unhideWhenUsed="0" w:qFormat="1"/>
+    <w:lsdException w:name="Subtle Reference" w:semiHidden="0" w:uiPriority="31" w:unhideWhenUsed="0" w:qFormat="1"/>
+    <w:lsdException w:name="Intense Reference" w:semiHidden="0" w:uiPriority="32" w:unhideWhenUsed="0" w:qFormat="1"/>
+    <w:lsdException w:name="Book Title" w:semiHidden="0" w:uiPriority="33" w:unhideWhenUsed="0" w:qFormat="1"/>
+    <w:lsdException w:name="Bibliography" w:uiPriority="37"/>
+    <w:lsdException w:name="TOC Heading" w:uiPriority="39" w:qFormat="1"/>
   </w:latentStyles>
   <w:style w:type="paragraph" w:default="1" w:styleId="Normal">
     <w:name w:val="Normal"/>
@@ -1701,6 +2038,7 @@
     <w:uiPriority w:val="99"/>
     <w:semiHidden/>
     <w:unhideWhenUsed/>
+    <w:qFormat/>
     <w:tblPr>
       <w:tblInd w:w="0" w:type="dxa"/>
       <w:tblCellMar>
@@ -1757,6 +2095,7 @@
       <w:spacing w:after="0" w:line="240" w:lineRule="auto"/>
     </w:pPr>
     <w:tblPr>
+      <w:tblInd w:w="0" w:type="dxa"/>
       <w:tblBorders>
         <w:top w:val="single" w:sz="4" w:space="0" w:color="auto"/>
         <w:left w:val="single" w:sz="4" w:space="0" w:color="auto"/>
@@ -1765,6 +2104,12 @@
         <w:insideH w:val="single" w:sz="4" w:space="0" w:color="auto"/>
         <w:insideV w:val="single" w:sz="4" w:space="0" w:color="auto"/>
       </w:tblBorders>
+      <w:tblCellMar>
+        <w:top w:w="0" w:type="dxa"/>
+        <w:left w:w="108" w:type="dxa"/>
+        <w:bottom w:w="0" w:type="dxa"/>
+        <w:right w:w="108" w:type="dxa"/>
+      </w:tblCellMar>
     </w:tblPr>
   </w:style>
 </w:styles>
@@ -2059,7 +2404,7 @@
   <a:extraClrSchemeLst/>
   <a:extLst>
     <a:ext uri="{05A4C25C-085E-4340-85A3-A5531E510DB2}">
-      <thm15:themeFamily xmlns:thm15="http://schemas.microsoft.com/office/thememl/2012/main" name="Office Theme" id="{62F939B6-93AF-4DB8-9C6B-D6C7DFDC589F}" vid="{4A3C46E8-61CC-4603-A589-7422A47A8E4A}"/>
+      <thm15:themeFamily xmlns:thm15="http://schemas.microsoft.com/office/thememl/2012/main" xmlns="" name="Office Theme" id="{62F939B6-93AF-4DB8-9C6B-D6C7DFDC589F}" vid="{4A3C46E8-61CC-4603-A589-7422A47A8E4A}"/>
     </a:ext>
   </a:extLst>
 </a:theme>
@@ -2070,7 +2415,7 @@
 </file>
 
 <file path=customXml/itemProps1.xml><?xml version="1.0" encoding="utf-8"?>
-<ds:datastoreItem xmlns:ds="http://schemas.openxmlformats.org/officeDocument/2006/customXml" ds:itemID="{8DC0A668-BB80-4338-A86D-ADA53232572F}">
+<ds:datastoreItem xmlns:ds="http://schemas.openxmlformats.org/officeDocument/2006/customXml" ds:itemID="{0DDE6897-72C2-4E36-8D9E-09439EBB26F9}">
   <ds:schemaRefs>
     <ds:schemaRef ds:uri="http://schemas.openxmlformats.org/officeDocument/2006/bibliography"/>
   </ds:schemaRefs>

</xml_diff>

<commit_message>
nuevo diagrama en el word
</commit_message>
<xml_diff>
--- a/Informe de proyecto-gestion.docx
+++ b/Informe de proyecto-gestion.docx
@@ -1264,7 +1264,7 @@
                     <a:blip r:embed="rId6" cstate="print">
                       <a:extLst>
                         <a:ext uri="{28A0092B-C50C-407E-A947-70E740481C1C}">
-                          <a14:useLocalDpi xmlns:a14="http://schemas.microsoft.com/office/drawing/2010/main" xmlns:wps="http://schemas.microsoft.com/office/word/2010/wordprocessingShape" xmlns:wpi="http://schemas.microsoft.com/office/word/2010/wordprocessingInk" xmlns:wpg="http://schemas.microsoft.com/office/word/2010/wordprocessingGroup" xmlns:w16se="http://schemas.microsoft.com/office/word/2015/wordml/symex" xmlns:w16="http://schemas.microsoft.com/office/word/2018/wordml" xmlns:w16cid="http://schemas.microsoft.com/office/word/2016/wordml/cid" xmlns:w16cex="http://schemas.microsoft.com/office/word/2018/wordml/cex" xmlns:w15="http://schemas.microsoft.com/office/word/2012/wordml" xmlns:w14="http://schemas.microsoft.com/office/word/2010/wordml" xmlns:w="http://schemas.openxmlformats.org/wordprocessingml/2006/main" xmlns:w10="urn:schemas-microsoft-com:office:word" xmlns:wp14="http://schemas.microsoft.com/office/word/2010/wordprocessingDrawing" xmlns:v="urn:schemas-microsoft-com:vml" xmlns:o="urn:schemas-microsoft-com:office:office" xmlns:am3d="http://schemas.microsoft.com/office/drawing/2017/model3d" xmlns:aink="http://schemas.microsoft.com/office/drawing/2016/ink" xmlns:mc="http://schemas.openxmlformats.org/markup-compatibility/2006" xmlns:cx8="http://schemas.microsoft.com/office/drawing/2016/5/14/chartex" xmlns:cx7="http://schemas.microsoft.com/office/drawing/2016/5/13/chartex" xmlns:cx6="http://schemas.microsoft.com/office/drawing/2016/5/12/chartex" xmlns:cx5="http://schemas.microsoft.com/office/drawing/2016/5/11/chartex" xmlns:cx4="http://schemas.microsoft.com/office/drawing/2016/5/10/chartex" xmlns:cx3="http://schemas.microsoft.com/office/drawing/2016/5/9/chartex" xmlns:cx2="http://schemas.microsoft.com/office/drawing/2015/10/21/chartex" xmlns:cx1="http://schemas.microsoft.com/office/drawing/2015/9/8/chartex" xmlns:cx="http://schemas.microsoft.com/office/drawing/2014/chartex" xmlns:wpc="http://schemas.microsoft.com/office/word/2010/wordprocessingCanvas" xmlns="" val="0"/>
+                          <a14:useLocalDpi xmlns="" xmlns:wpc="http://schemas.microsoft.com/office/word/2010/wordprocessingCanvas" xmlns:cx="http://schemas.microsoft.com/office/drawing/2014/chartex" xmlns:cx1="http://schemas.microsoft.com/office/drawing/2015/9/8/chartex" xmlns:cx2="http://schemas.microsoft.com/office/drawing/2015/10/21/chartex" xmlns:cx3="http://schemas.microsoft.com/office/drawing/2016/5/9/chartex" xmlns:cx4="http://schemas.microsoft.com/office/drawing/2016/5/10/chartex" xmlns:cx5="http://schemas.microsoft.com/office/drawing/2016/5/11/chartex" xmlns:cx6="http://schemas.microsoft.com/office/drawing/2016/5/12/chartex" xmlns:cx7="http://schemas.microsoft.com/office/drawing/2016/5/13/chartex" xmlns:cx8="http://schemas.microsoft.com/office/drawing/2016/5/14/chartex" xmlns:mc="http://schemas.openxmlformats.org/markup-compatibility/2006" xmlns:aink="http://schemas.microsoft.com/office/drawing/2016/ink" xmlns:am3d="http://schemas.microsoft.com/office/drawing/2017/model3d" xmlns:o="urn:schemas-microsoft-com:office:office" xmlns:v="urn:schemas-microsoft-com:vml" xmlns:wp14="http://schemas.microsoft.com/office/word/2010/wordprocessingDrawing" xmlns:w10="urn:schemas-microsoft-com:office:word" xmlns:w="http://schemas.openxmlformats.org/wordprocessingml/2006/main" xmlns:w14="http://schemas.microsoft.com/office/word/2010/wordml" xmlns:w15="http://schemas.microsoft.com/office/word/2012/wordml" xmlns:w16cex="http://schemas.microsoft.com/office/word/2018/wordml/cex" xmlns:w16cid="http://schemas.microsoft.com/office/word/2016/wordml/cid" xmlns:w16="http://schemas.microsoft.com/office/word/2018/wordml" xmlns:w16se="http://schemas.microsoft.com/office/word/2015/wordml/symex" xmlns:wpg="http://schemas.microsoft.com/office/word/2010/wordprocessingGroup" xmlns:wpi="http://schemas.microsoft.com/office/word/2010/wordprocessingInk" xmlns:wps="http://schemas.microsoft.com/office/word/2010/wordprocessingShape" xmlns:a14="http://schemas.microsoft.com/office/drawing/2010/main" val="0"/>
                         </a:ext>
                       </a:extLst>
                     </a:blip>
@@ -1313,192 +1313,6 @@
           <w:szCs w:val="24"/>
         </w:rPr>
       </w:pPr>
-      <w:r>
-        <w:rPr>
-          <w:rFonts w:ascii="Arial" w:hAnsi="Arial" w:cs="Arial"/>
-          <w:sz w:val="24"/>
-          <w:szCs w:val="24"/>
-        </w:rPr>
-        <w:t>factura</w:t>
-      </w:r>
-      <w:r>
-        <w:rPr>
-          <w:rFonts w:ascii="Arial" w:hAnsi="Arial" w:cs="Arial"/>
-          <w:sz w:val="24"/>
-          <w:szCs w:val="24"/>
-        </w:rPr>
-        <w:tab/>
-      </w:r>
-      <w:proofErr w:type="spellStart"/>
-      <w:r>
-        <w:rPr>
-          <w:rFonts w:ascii="Arial" w:hAnsi="Arial" w:cs="Arial"/>
-          <w:sz w:val="24"/>
-          <w:szCs w:val="24"/>
-        </w:rPr>
-        <w:t>Nro_</w:t>
-      </w:r>
-      <w:r>
-        <w:rPr>
-          <w:rFonts w:ascii="Arial" w:hAnsi="Arial" w:cs="Arial"/>
-          <w:sz w:val="24"/>
-          <w:szCs w:val="24"/>
-        </w:rPr>
-        <w:t>de_</w:t>
-      </w:r>
-      <w:r>
-        <w:rPr>
-          <w:rFonts w:ascii="Arial" w:hAnsi="Arial" w:cs="Arial"/>
-          <w:sz w:val="24"/>
-          <w:szCs w:val="24"/>
-        </w:rPr>
-        <w:t>Fact</w:t>
-      </w:r>
-      <w:r>
-        <w:rPr>
-          <w:rFonts w:ascii="Arial" w:hAnsi="Arial" w:cs="Arial"/>
-          <w:sz w:val="24"/>
-          <w:szCs w:val="24"/>
-        </w:rPr>
-        <w:t>ura</w:t>
-      </w:r>
-      <w:proofErr w:type="spellEnd"/>
-      <w:r>
-        <w:rPr>
-          <w:rFonts w:ascii="Arial" w:hAnsi="Arial" w:cs="Arial"/>
-          <w:sz w:val="24"/>
-          <w:szCs w:val="24"/>
-        </w:rPr>
-        <w:t xml:space="preserve">, </w:t>
-      </w:r>
-      <w:proofErr w:type="spellStart"/>
-      <w:r>
-        <w:rPr>
-          <w:rFonts w:ascii="Arial" w:hAnsi="Arial" w:cs="Arial"/>
-          <w:sz w:val="24"/>
-          <w:szCs w:val="24"/>
-        </w:rPr>
-        <w:t>fecha</w:t>
-      </w:r>
-      <w:r>
-        <w:rPr>
-          <w:rFonts w:ascii="Arial" w:hAnsi="Arial" w:cs="Arial"/>
-          <w:sz w:val="24"/>
-          <w:szCs w:val="24"/>
-        </w:rPr>
-        <w:t>_de_</w:t>
-      </w:r>
-      <w:r>
-        <w:rPr>
-          <w:rFonts w:ascii="Arial" w:hAnsi="Arial" w:cs="Arial"/>
-          <w:sz w:val="24"/>
-          <w:szCs w:val="24"/>
-        </w:rPr>
-        <w:t>V</w:t>
-      </w:r>
-      <w:r>
-        <w:rPr>
-          <w:rFonts w:ascii="Arial" w:hAnsi="Arial" w:cs="Arial"/>
-          <w:sz w:val="24"/>
-          <w:szCs w:val="24"/>
-        </w:rPr>
-        <w:t>en</w:t>
-      </w:r>
-      <w:r>
-        <w:rPr>
-          <w:rFonts w:ascii="Arial" w:hAnsi="Arial" w:cs="Arial"/>
-          <w:sz w:val="24"/>
-          <w:szCs w:val="24"/>
-        </w:rPr>
-        <w:t>ta</w:t>
-      </w:r>
-      <w:proofErr w:type="spellEnd"/>
-      <w:r>
-        <w:rPr>
-          <w:rFonts w:ascii="Arial" w:hAnsi="Arial" w:cs="Arial"/>
-          <w:sz w:val="24"/>
-          <w:szCs w:val="24"/>
-        </w:rPr>
-        <w:t xml:space="preserve">, Cliente(Nombre, apellido, </w:t>
-      </w:r>
-      <w:proofErr w:type="spellStart"/>
-      <w:r>
-        <w:rPr>
-          <w:rFonts w:ascii="Arial" w:hAnsi="Arial" w:cs="Arial"/>
-          <w:sz w:val="24"/>
-          <w:szCs w:val="24"/>
-        </w:rPr>
-        <w:t>Nro_cl</w:t>
-      </w:r>
-      <w:proofErr w:type="spellEnd"/>
-      <w:r>
-        <w:rPr>
-          <w:rFonts w:ascii="Arial" w:hAnsi="Arial" w:cs="Arial"/>
-          <w:sz w:val="24"/>
-          <w:szCs w:val="24"/>
-        </w:rPr>
-        <w:t xml:space="preserve">, </w:t>
-      </w:r>
-      <w:proofErr w:type="spellStart"/>
-      <w:r>
-        <w:rPr>
-          <w:rFonts w:ascii="Arial" w:hAnsi="Arial" w:cs="Arial"/>
-          <w:sz w:val="24"/>
-          <w:szCs w:val="24"/>
-        </w:rPr>
-        <w:t>cuit</w:t>
-      </w:r>
-      <w:proofErr w:type="spellEnd"/>
-      <w:r>
-        <w:rPr>
-          <w:rFonts w:ascii="Arial" w:hAnsi="Arial" w:cs="Arial"/>
-          <w:sz w:val="24"/>
-          <w:szCs w:val="24"/>
-        </w:rPr>
-        <w:t xml:space="preserve">, </w:t>
-      </w:r>
-      <w:proofErr w:type="spellStart"/>
-      <w:r>
-        <w:rPr>
-          <w:rFonts w:ascii="Arial" w:hAnsi="Arial" w:cs="Arial"/>
-          <w:sz w:val="24"/>
-          <w:szCs w:val="24"/>
-        </w:rPr>
-        <w:t>Resp</w:t>
-      </w:r>
-      <w:r>
-        <w:rPr>
-          <w:rFonts w:ascii="Arial" w:hAnsi="Arial" w:cs="Arial"/>
-          <w:sz w:val="24"/>
-          <w:szCs w:val="24"/>
-        </w:rPr>
-        <w:t>onsable</w:t>
-      </w:r>
-      <w:r>
-        <w:rPr>
-          <w:rFonts w:ascii="Arial" w:hAnsi="Arial" w:cs="Arial"/>
-          <w:sz w:val="24"/>
-          <w:szCs w:val="24"/>
-        </w:rPr>
-        <w:t>_Inscrip</w:t>
-      </w:r>
-      <w:r>
-        <w:rPr>
-          <w:rFonts w:ascii="Arial" w:hAnsi="Arial" w:cs="Arial"/>
-          <w:sz w:val="24"/>
-          <w:szCs w:val="24"/>
-        </w:rPr>
-        <w:t>to</w:t>
-      </w:r>
-      <w:proofErr w:type="spellEnd"/>
-      <w:r>
-        <w:rPr>
-          <w:rFonts w:ascii="Arial" w:hAnsi="Arial" w:cs="Arial"/>
-          <w:sz w:val="24"/>
-          <w:szCs w:val="24"/>
-        </w:rPr>
-        <w:t>)</w:t>
-      </w:r>
     </w:p>
     <w:p>
       <w:pPr>
@@ -1508,352 +1322,53 @@
           <w:rFonts w:ascii="Arial" w:hAnsi="Arial" w:cs="Arial"/>
           <w:sz w:val="24"/>
           <w:szCs w:val="24"/>
-        </w:rPr>
-      </w:pPr>
-    </w:p>
-    <w:p>
-      <w:pPr>
-        <w:ind w:left="1418" w:hanging="1418"/>
-        <w:jc w:val="both"/>
-        <w:rPr>
-          <w:rFonts w:ascii="Arial" w:hAnsi="Arial" w:cs="Arial"/>
-          <w:sz w:val="24"/>
-          <w:szCs w:val="24"/>
-        </w:rPr>
-      </w:pPr>
-      <w:r>
-        <w:rPr>
-          <w:rFonts w:ascii="Arial" w:hAnsi="Arial" w:cs="Arial"/>
-          <w:sz w:val="24"/>
-          <w:szCs w:val="24"/>
-        </w:rPr>
-        <w:t>Venta</w:t>
-      </w:r>
-      <w:r>
-        <w:rPr>
-          <w:rFonts w:ascii="Arial" w:hAnsi="Arial" w:cs="Arial"/>
-          <w:sz w:val="24"/>
-          <w:szCs w:val="24"/>
-        </w:rPr>
-        <w:t>[</w:t>
-      </w:r>
-      <w:proofErr w:type="spellStart"/>
-      <w:r>
-        <w:rPr>
-          <w:rFonts w:ascii="Arial" w:hAnsi="Arial" w:cs="Arial"/>
-          <w:sz w:val="24"/>
-          <w:szCs w:val="24"/>
-        </w:rPr>
-        <w:t>xx</w:t>
-      </w:r>
-      <w:proofErr w:type="spellEnd"/>
-      <w:r>
-        <w:rPr>
-          <w:rFonts w:ascii="Arial" w:hAnsi="Arial" w:cs="Arial"/>
-          <w:sz w:val="24"/>
-          <w:szCs w:val="24"/>
-        </w:rPr>
-        <w:t>]</w:t>
-      </w:r>
-      <w:r>
-        <w:rPr>
-          <w:rFonts w:ascii="Arial" w:hAnsi="Arial" w:cs="Arial"/>
-          <w:sz w:val="24"/>
-          <w:szCs w:val="24"/>
-        </w:rPr>
-        <w:tab/>
-      </w:r>
-      <w:r>
-        <w:rPr>
-          <w:rFonts w:ascii="Arial" w:hAnsi="Arial" w:cs="Arial"/>
-          <w:sz w:val="24"/>
-          <w:szCs w:val="24"/>
-        </w:rPr>
-        <w:tab/>
-      </w:r>
-      <w:proofErr w:type="spellStart"/>
-      <w:r>
-        <w:rPr>
-          <w:rFonts w:ascii="Arial" w:hAnsi="Arial" w:cs="Arial"/>
-          <w:sz w:val="24"/>
-          <w:szCs w:val="24"/>
-        </w:rPr>
-        <w:t>Cod</w:t>
-      </w:r>
-      <w:proofErr w:type="spellEnd"/>
-      <w:r>
-        <w:rPr>
-          <w:rFonts w:ascii="Arial" w:hAnsi="Arial" w:cs="Arial"/>
-          <w:sz w:val="24"/>
-          <w:szCs w:val="24"/>
-        </w:rPr>
-        <w:t xml:space="preserve">, </w:t>
-      </w:r>
-      <w:proofErr w:type="spellStart"/>
-      <w:r>
-        <w:rPr>
-          <w:rFonts w:ascii="Arial" w:hAnsi="Arial" w:cs="Arial"/>
-          <w:sz w:val="24"/>
-          <w:szCs w:val="24"/>
-        </w:rPr>
-        <w:t>Descripcion</w:t>
-      </w:r>
-      <w:proofErr w:type="spellEnd"/>
-      <w:r>
-        <w:rPr>
-          <w:rFonts w:ascii="Arial" w:hAnsi="Arial" w:cs="Arial"/>
-          <w:sz w:val="24"/>
-          <w:szCs w:val="24"/>
-        </w:rPr>
-        <w:t xml:space="preserve">, </w:t>
-      </w:r>
-      <w:proofErr w:type="spellStart"/>
-      <w:r>
-        <w:rPr>
-          <w:rFonts w:ascii="Arial" w:hAnsi="Arial" w:cs="Arial"/>
-          <w:sz w:val="24"/>
-          <w:szCs w:val="24"/>
-        </w:rPr>
-        <w:t>Cant</w:t>
-      </w:r>
-      <w:proofErr w:type="spellEnd"/>
-      <w:r>
-        <w:rPr>
-          <w:rFonts w:ascii="Arial" w:hAnsi="Arial" w:cs="Arial"/>
-          <w:sz w:val="24"/>
-          <w:szCs w:val="24"/>
-        </w:rPr>
-        <w:t xml:space="preserve">, </w:t>
-      </w:r>
-      <w:proofErr w:type="spellStart"/>
-      <w:r>
-        <w:rPr>
-          <w:rFonts w:ascii="Arial" w:hAnsi="Arial" w:cs="Arial"/>
-          <w:sz w:val="24"/>
-          <w:szCs w:val="24"/>
-        </w:rPr>
-        <w:t>Precio_Unit</w:t>
-      </w:r>
-      <w:proofErr w:type="spellEnd"/>
-      <w:r>
-        <w:rPr>
-          <w:rFonts w:ascii="Arial" w:hAnsi="Arial" w:cs="Arial"/>
-          <w:sz w:val="24"/>
-          <w:szCs w:val="24"/>
-        </w:rPr>
-        <w:t xml:space="preserve">, </w:t>
-      </w:r>
-      <w:proofErr w:type="spellStart"/>
-      <w:r>
-        <w:rPr>
-          <w:rFonts w:ascii="Arial" w:hAnsi="Arial" w:cs="Arial"/>
-          <w:sz w:val="24"/>
-          <w:szCs w:val="24"/>
-        </w:rPr>
-        <w:t>Sub_Total</w:t>
-      </w:r>
-      <w:proofErr w:type="spellEnd"/>
-      <w:r>
-        <w:rPr>
-          <w:rFonts w:ascii="Arial" w:hAnsi="Arial" w:cs="Arial"/>
-          <w:sz w:val="24"/>
-          <w:szCs w:val="24"/>
-        </w:rPr>
-        <w:t>. por cada Registro.</w:t>
-      </w:r>
-    </w:p>
-    <w:p>
-      <w:pPr>
-        <w:ind w:left="1418" w:hanging="1418"/>
-        <w:jc w:val="both"/>
-        <w:rPr>
-          <w:rFonts w:ascii="Arial" w:hAnsi="Arial" w:cs="Arial"/>
-          <w:sz w:val="24"/>
-          <w:szCs w:val="24"/>
-        </w:rPr>
-      </w:pPr>
-      <w:r>
-        <w:rPr>
-          <w:rFonts w:ascii="Arial" w:hAnsi="Arial" w:cs="Arial"/>
-          <w:sz w:val="24"/>
-          <w:szCs w:val="24"/>
-        </w:rPr>
-        <w:t>Forma Pago</w:t>
-      </w:r>
-      <w:r>
-        <w:rPr>
-          <w:rFonts w:ascii="Arial" w:hAnsi="Arial" w:cs="Arial"/>
-          <w:sz w:val="24"/>
-          <w:szCs w:val="24"/>
-        </w:rPr>
-        <w:tab/>
-      </w:r>
-      <w:proofErr w:type="spellStart"/>
-      <w:r>
-        <w:rPr>
-          <w:rFonts w:ascii="Arial" w:hAnsi="Arial" w:cs="Arial"/>
-          <w:sz w:val="24"/>
-          <w:szCs w:val="24"/>
-        </w:rPr>
-        <w:t>Tipo_Pago</w:t>
-      </w:r>
-      <w:proofErr w:type="spellEnd"/>
-      <w:r>
-        <w:rPr>
-          <w:rFonts w:ascii="Arial" w:hAnsi="Arial" w:cs="Arial"/>
-          <w:sz w:val="24"/>
-          <w:szCs w:val="24"/>
-        </w:rPr>
-        <w:t>(</w:t>
-      </w:r>
-      <w:proofErr w:type="spellStart"/>
-      <w:r>
-        <w:rPr>
-          <w:rFonts w:ascii="Arial" w:hAnsi="Arial" w:cs="Arial"/>
-          <w:sz w:val="24"/>
-          <w:szCs w:val="24"/>
-        </w:rPr>
-        <w:t>Cred</w:t>
-      </w:r>
-      <w:proofErr w:type="spellEnd"/>
-      <w:r>
-        <w:rPr>
-          <w:rFonts w:ascii="Arial" w:hAnsi="Arial" w:cs="Arial"/>
-          <w:sz w:val="24"/>
-          <w:szCs w:val="24"/>
-        </w:rPr>
-        <w:t xml:space="preserve">, </w:t>
-      </w:r>
-      <w:proofErr w:type="spellStart"/>
-      <w:r>
-        <w:rPr>
-          <w:rFonts w:ascii="Arial" w:hAnsi="Arial" w:cs="Arial"/>
-          <w:sz w:val="24"/>
-          <w:szCs w:val="24"/>
-        </w:rPr>
-        <w:t>Deb</w:t>
-      </w:r>
-      <w:proofErr w:type="spellEnd"/>
-      <w:r>
-        <w:rPr>
-          <w:rFonts w:ascii="Arial" w:hAnsi="Arial" w:cs="Arial"/>
-          <w:sz w:val="24"/>
-          <w:szCs w:val="24"/>
-        </w:rPr>
-        <w:t>, Efectivo), Des</w:t>
-      </w:r>
-      <w:r>
-        <w:rPr>
-          <w:rFonts w:ascii="Arial" w:hAnsi="Arial" w:cs="Arial"/>
-          <w:sz w:val="24"/>
-          <w:szCs w:val="24"/>
-        </w:rPr>
-        <w:t>c</w:t>
-      </w:r>
-      <w:r>
-        <w:rPr>
-          <w:rFonts w:ascii="Arial" w:hAnsi="Arial" w:cs="Arial"/>
-          <w:sz w:val="24"/>
-          <w:szCs w:val="24"/>
-        </w:rPr>
-        <w:t>uento(</w:t>
-      </w:r>
-      <w:proofErr w:type="spellStart"/>
-      <w:r>
-        <w:rPr>
-          <w:rFonts w:ascii="Arial" w:hAnsi="Arial" w:cs="Arial"/>
-          <w:sz w:val="24"/>
-          <w:szCs w:val="24"/>
-        </w:rPr>
-        <w:t>Fo</w:t>
-      </w:r>
-      <w:r>
-        <w:rPr>
-          <w:rFonts w:ascii="Arial" w:hAnsi="Arial" w:cs="Arial"/>
-          <w:sz w:val="24"/>
-          <w:szCs w:val="24"/>
-        </w:rPr>
-        <w:t>rma_de</w:t>
-      </w:r>
-      <w:r>
-        <w:rPr>
-          <w:rFonts w:ascii="Arial" w:hAnsi="Arial" w:cs="Arial"/>
-          <w:sz w:val="24"/>
-          <w:szCs w:val="24"/>
-        </w:rPr>
-        <w:t>_Pago</w:t>
-      </w:r>
-      <w:proofErr w:type="spellEnd"/>
-      <w:r>
-        <w:rPr>
-          <w:rFonts w:ascii="Arial" w:hAnsi="Arial" w:cs="Arial"/>
-          <w:sz w:val="24"/>
-          <w:szCs w:val="24"/>
-        </w:rPr>
-        <w:t xml:space="preserve">, </w:t>
-      </w:r>
-      <w:proofErr w:type="spellStart"/>
-      <w:r>
-        <w:rPr>
-          <w:rFonts w:ascii="Arial" w:hAnsi="Arial" w:cs="Arial"/>
-          <w:sz w:val="24"/>
-          <w:szCs w:val="24"/>
-        </w:rPr>
-        <w:t>Nota_Credito</w:t>
-      </w:r>
-      <w:proofErr w:type="spellEnd"/>
-      <w:r>
-        <w:rPr>
-          <w:rFonts w:ascii="Arial" w:hAnsi="Arial" w:cs="Arial"/>
-          <w:sz w:val="24"/>
-          <w:szCs w:val="24"/>
-        </w:rPr>
-        <w:t>, Desc</w:t>
-      </w:r>
-      <w:r>
-        <w:rPr>
-          <w:rFonts w:ascii="Arial" w:hAnsi="Arial" w:cs="Arial"/>
-          <w:sz w:val="24"/>
-          <w:szCs w:val="24"/>
-        </w:rPr>
-        <w:t>uento</w:t>
-      </w:r>
-      <w:r>
-        <w:rPr>
-          <w:rFonts w:ascii="Arial" w:hAnsi="Arial" w:cs="Arial"/>
-          <w:sz w:val="24"/>
-          <w:szCs w:val="24"/>
-        </w:rPr>
-        <w:t>)</w:t>
-      </w:r>
-    </w:p>
-    <w:p>
-      <w:pPr>
-        <w:ind w:left="1418" w:hanging="1418"/>
-        <w:jc w:val="both"/>
-        <w:rPr>
-          <w:rFonts w:ascii="Arial" w:hAnsi="Arial" w:cs="Arial"/>
-          <w:sz w:val="24"/>
-          <w:szCs w:val="24"/>
-        </w:rPr>
-      </w:pPr>
-      <w:proofErr w:type="spellStart"/>
-      <w:r>
-        <w:rPr>
-          <w:rFonts w:ascii="Arial" w:hAnsi="Arial" w:cs="Arial"/>
-          <w:sz w:val="24"/>
-          <w:szCs w:val="24"/>
-        </w:rPr>
-        <w:t>Total_Pagar</w:t>
-      </w:r>
-      <w:proofErr w:type="spellEnd"/>
-      <w:r>
-        <w:rPr>
-          <w:rFonts w:ascii="Arial" w:hAnsi="Arial" w:cs="Arial"/>
-          <w:sz w:val="24"/>
-          <w:szCs w:val="24"/>
-        </w:rPr>
-        <w:t xml:space="preserve"> $ .............</w:t>
+          <w:lang w:val="en-US"/>
+        </w:rPr>
+      </w:pPr>
+      <w:r>
+        <w:rPr>
+          <w:rFonts w:ascii="Arial" w:hAnsi="Arial" w:cs="Arial"/>
+          <w:noProof/>
+          <w:sz w:val="24"/>
+          <w:szCs w:val="24"/>
+          <w:lang w:eastAsia="es-AR"/>
+        </w:rPr>
+        <w:lastRenderedPageBreak/>
+        <w:drawing>
+          <wp:inline distT="0" distB="0" distL="0" distR="0">
+            <wp:extent cx="5493563" cy="7387551"/>
+            <wp:effectExtent l="19050" t="0" r="0" b="0"/>
+            <wp:docPr id="3" name="2 Imagen" descr="DIAGRAMA PROYECTO.jpg"/>
+            <wp:cNvGraphicFramePr>
+              <a:graphicFrameLocks xmlns:a="http://schemas.openxmlformats.org/drawingml/2006/main" noChangeAspect="1"/>
+            </wp:cNvGraphicFramePr>
+            <a:graphic xmlns:a="http://schemas.openxmlformats.org/drawingml/2006/main">
+              <a:graphicData uri="http://schemas.openxmlformats.org/drawingml/2006/picture">
+                <pic:pic xmlns:pic="http://schemas.openxmlformats.org/drawingml/2006/picture">
+                  <pic:nvPicPr>
+                    <pic:cNvPr id="0" name="DIAGRAMA PROYECTO.jpg"/>
+                    <pic:cNvPicPr/>
+                  </pic:nvPicPr>
+                  <pic:blipFill>
+                    <a:blip r:embed="rId7" cstate="print"/>
+                    <a:stretch>
+                      <a:fillRect/>
+                    </a:stretch>
+                  </pic:blipFill>
+                  <pic:spPr>
+                    <a:xfrm>
+                      <a:off x="0" y="0"/>
+                      <a:ext cx="5496396" cy="7391361"/>
+                    </a:xfrm>
+                    <a:prstGeom prst="rect">
+                      <a:avLst/>
+                    </a:prstGeom>
+                  </pic:spPr>
+                </pic:pic>
+              </a:graphicData>
+            </a:graphic>
+          </wp:inline>
+        </w:drawing>
       </w:r>
     </w:p>
     <w:sectPr>
@@ -2404,7 +1919,7 @@
   <a:extraClrSchemeLst/>
   <a:extLst>
     <a:ext uri="{05A4C25C-085E-4340-85A3-A5531E510DB2}">
-      <thm15:themeFamily xmlns:thm15="http://schemas.microsoft.com/office/thememl/2012/main" xmlns="" name="Office Theme" id="{62F939B6-93AF-4DB8-9C6B-D6C7DFDC589F}" vid="{4A3C46E8-61CC-4603-A589-7422A47A8E4A}"/>
+      <thm15:themeFamily xmlns="" xmlns:thm15="http://schemas.microsoft.com/office/thememl/2012/main" name="Office Theme" id="{62F939B6-93AF-4DB8-9C6B-D6C7DFDC589F}" vid="{4A3C46E8-61CC-4603-A589-7422A47A8E4A}"/>
     </a:ext>
   </a:extLst>
 </a:theme>
@@ -2415,7 +1930,7 @@
 </file>
 
 <file path=customXml/itemProps1.xml><?xml version="1.0" encoding="utf-8"?>
-<ds:datastoreItem xmlns:ds="http://schemas.openxmlformats.org/officeDocument/2006/customXml" ds:itemID="{0DDE6897-72C2-4E36-8D9E-09439EBB26F9}">
+<ds:datastoreItem xmlns:ds="http://schemas.openxmlformats.org/officeDocument/2006/customXml" ds:itemID="{9AA61B6C-C0D9-4D98-A8A2-D377BB7A71FC}">
   <ds:schemaRefs>
     <ds:schemaRef ds:uri="http://schemas.openxmlformats.org/officeDocument/2006/bibliography"/>
   </ds:schemaRefs>

</xml_diff>